<commit_message>
mode 1 and 2 working
</commit_message>
<xml_diff>
--- a/paper/JoVE paper - v2.docx
+++ b/paper/JoVE paper - v2.docx
@@ -481,7 +481,21 @@
         <w:rPr>
           <w:color w:val="366091"/>
         </w:rPr>
-        <w:t xml:space="preserve">List all centrifugation speeds in terms of centrifugal g-force instead of rpm: 100 x g </w:t>
+        <w:t xml:space="preserve">List all centrifugation speeds in terms of centrifugal g-force instead of rpm: 100 x </w:t>
+      </w:r>
+      <w:proofErr w:type="gramStart"/>
+      <w:r>
+        <w:rPr>
+          <w:color w:val="366091"/>
+        </w:rPr>
+        <w:t>g</w:t>
+      </w:r>
+      <w:proofErr w:type="gramEnd"/>
+      <w:r>
+        <w:rPr>
+          <w:color w:val="366091"/>
+        </w:rPr>
+        <w:t xml:space="preserve"> </w:t>
       </w:r>
     </w:p>
     <w:p>
@@ -1121,8 +1135,21 @@
       </w:r>
       <w:proofErr w:type="spellEnd"/>
       <w:r>
-        <w:t xml:space="preserve"> often require a high level of technical expertise and may not provide all of the necessary features for studying the interaction between these signals. Moreover, many existing tools are not open-source</w:t>
-      </w:r>
+        <w:t xml:space="preserve"> often require a high level of technical expertise and may not provide </w:t>
+      </w:r>
+      <w:proofErr w:type="gramStart"/>
+      <w:r>
+        <w:t>all of</w:t>
+      </w:r>
+      <w:proofErr w:type="gramEnd"/>
+      <w:r>
+        <w:t xml:space="preserve"> the necessary features for studying the interaction between these signals. Moreover, many existing tools are not </w:t>
+      </w:r>
+      <w:proofErr w:type="gramStart"/>
+      <w:r>
+        <w:t>open-source</w:t>
+      </w:r>
+      <w:proofErr w:type="gramEnd"/>
       <w:sdt>
         <w:sdtPr>
           <w:tag w:val="goog_rdk_4"/>
@@ -1399,8 +1426,16 @@
         <w:rPr>
           <w:color w:val="366091"/>
         </w:rPr>
-        <w:t>Information to help readers decide whether the method described is appropriate for them</w:t>
-      </w:r>
+        <w:t xml:space="preserve">Information to help readers decide whether the method described is appropriate for </w:t>
+      </w:r>
+      <w:proofErr w:type="gramStart"/>
+      <w:r>
+        <w:rPr>
+          <w:color w:val="366091"/>
+        </w:rPr>
+        <w:t>them</w:t>
+      </w:r>
+      <w:proofErr w:type="gramEnd"/>
     </w:p>
     <w:p>
       <w:pPr>
@@ -1774,7 +1809,15 @@
         </w:sdtContent>
       </w:sdt>
       <w:r>
-        <w:t xml:space="preserve">placement of electrodes on the skin (usually on the chest, arms, or legs). PPG measures blood volume changes in the microvascular tissues by using a light source (e.g., LED) and a photodetector placed on the skin (commonly on a fingertip, earlobe, or forehead). Since blood absorbs more light than the surrounding tissue, the PPG signal can be used to estimate blood flow and pulse rate. Both methods provide valuable information about </w:t>
+        <w:t xml:space="preserve">placement of electrodes on the skin (usually on the chest, arms, or legs). PPG measures blood volume changes in the microvascular tissues by using a light source (e.g., LED) and a photodetector placed on the skin (commonly on a fingertip, earlobe, or forehead). Since blood absorbs </w:t>
+      </w:r>
+      <w:proofErr w:type="gramStart"/>
+      <w:r>
+        <w:t>more light</w:t>
+      </w:r>
+      <w:proofErr w:type="gramEnd"/>
+      <w:r>
+        <w:t xml:space="preserve"> than the surrounding tissue, the PPG signal can be used to estimate blood flow and pulse rate. Both methods provide valuable information about </w:t>
       </w:r>
       <w:sdt>
         <w:sdtPr>
@@ -1788,7 +1831,15 @@
         </w:sdtContent>
       </w:sdt>
       <w:r>
-        <w:t>cardiovascular function, but they serve different purposes and offer distinct types of data. As such, the use of EEG and ECG/PPG holds great promise for advancing our understanding of the physiological, cognitive, and emotional processes underlying brain-heart interactions and their implications for human health and well-being. Similar to ECG, EEG records the electrical fields generated by synchronized activity of thousands of cortical neurons</w:t>
+        <w:t xml:space="preserve">cardiovascular function, but they serve different purposes and offer distinct types of data. As such, the use of EEG and ECG/PPG holds great promise for advancing our understanding of the physiological, cognitive, and emotional processes underlying brain-heart interactions and their implications for human health and well-being. </w:t>
+      </w:r>
+      <w:proofErr w:type="gramStart"/>
+      <w:r>
+        <w:t>Similar to</w:t>
+      </w:r>
+      <w:proofErr w:type="gramEnd"/>
+      <w:r>
+        <w:t xml:space="preserve"> ECG, EEG records the electrical fields generated by synchronized activity of thousands of cortical neurons</w:t>
       </w:r>
       <w:sdt>
         <w:sdtPr>
@@ -1836,8 +1887,16 @@
         <w:rPr>
           <w:b/>
         </w:rPr>
-        <w:t xml:space="preserve"> EEG and cardiovascular signals</w:t>
-      </w:r>
+        <w:t xml:space="preserve"> EEG and cardiovascular </w:t>
+      </w:r>
+      <w:proofErr w:type="gramStart"/>
+      <w:r>
+        <w:rPr>
+          <w:b/>
+        </w:rPr>
+        <w:t>signals</w:t>
+      </w:r>
+      <w:proofErr w:type="gramEnd"/>
     </w:p>
     <w:p>
       <w:pPr>
@@ -1935,7 +1994,15 @@
         </w:sdtContent>
       </w:sdt>
       <w:r>
-        <w:t xml:space="preserve">required the two time series to be time-locked, but the events are heartbeats as opposed to stimuli. </w:t>
+        <w:t xml:space="preserve">required the </w:t>
+      </w:r>
+      <w:proofErr w:type="gramStart"/>
+      <w:r>
+        <w:t>two time</w:t>
+      </w:r>
+      <w:proofErr w:type="gramEnd"/>
+      <w:r>
+        <w:t xml:space="preserve"> series to be time-locked, but the events are heartbeats as opposed to stimuli. </w:t>
       </w:r>
     </w:p>
     <w:p>
@@ -1980,7 +2047,15 @@
         </w:sdtContent>
       </w:sdt>
       <w:r>
-        <w:t xml:space="preserve"> associations between them. Cardiovascular features are typically heart-rate variability (HRV) measures in the time, frequency, or nonlinear domains. This has been done with ECG (Thayer et al. 2012; Mather 2018; Kemp 2013) and PPG to a lesser extent (Khosrow-Khavar 2014). This approach provides trait information that can be used for making medical forecasting or classification (e.g., mental or physical health) and finding more general associations</w:t>
+        <w:t xml:space="preserve"> associations between them. Cardiovascular features are typically heart-rate variability (HRV) measures in the time, frequency, or nonlinear domains. This has been done with ECG (Thayer et al. 2012; Mather 2018; Kemp 2013) and PPG to a lesser extent (Khosrow-Khavar 2014). This approach provides trait information that can be used for making medical forecasting or classification (e.g., </w:t>
+      </w:r>
+      <w:proofErr w:type="gramStart"/>
+      <w:r>
+        <w:t>mental</w:t>
+      </w:r>
+      <w:proofErr w:type="gramEnd"/>
+      <w:r>
+        <w:t xml:space="preserve"> or physical health) and finding more general associations</w:t>
       </w:r>
       <w:sdt>
         <w:sdtPr>
@@ -2090,9 +2165,11 @@
       <w:r>
         <w:commentReference w:id="0"/>
       </w:r>
+      <w:proofErr w:type="gramStart"/>
       <w:r>
         <w:t>);</w:t>
       </w:r>
+      <w:proofErr w:type="gramEnd"/>
     </w:p>
     <w:p>
       <w:pPr>
@@ -2620,7 +2697,15 @@
         </w:pBdr>
       </w:pPr>
       <w:r>
-        <w:t xml:space="preserve">Can be used to automatically extracting heart components from EEG signals using the </w:t>
+        <w:t xml:space="preserve">Can be used to automatically </w:t>
+      </w:r>
+      <w:proofErr w:type="gramStart"/>
+      <w:r>
+        <w:t>extracting</w:t>
+      </w:r>
+      <w:proofErr w:type="gramEnd"/>
+      <w:r>
+        <w:t xml:space="preserve"> heart components from EEG signals using the </w:t>
       </w:r>
       <w:proofErr w:type="spellStart"/>
       <w:r>
@@ -2978,8 +3063,16 @@
         <w:rPr>
           <w:color w:val="366091"/>
         </w:rPr>
-        <w:t>Information to help readers decide whether the method described is appropriate for them</w:t>
-      </w:r>
+        <w:t xml:space="preserve">Information to help readers decide whether the method described is appropriate for </w:t>
+      </w:r>
+      <w:proofErr w:type="gramStart"/>
+      <w:r>
+        <w:rPr>
+          <w:color w:val="366091"/>
+        </w:rPr>
+        <w:t>them</w:t>
+      </w:r>
+      <w:proofErr w:type="gramEnd"/>
     </w:p>
     <w:p>
       <w:pPr>
@@ -3091,7 +3184,21 @@
         <w:rPr>
           <w:color w:val="366091"/>
         </w:rPr>
-        <w:t xml:space="preserve">) used within the protocol should be cited as necessary and any modification of the aforementioned procedures should be described. </w:t>
+        <w:t xml:space="preserve">) used within the protocol should be cited as necessary and any modification of the </w:t>
+      </w:r>
+      <w:proofErr w:type="gramStart"/>
+      <w:r>
+        <w:rPr>
+          <w:color w:val="366091"/>
+        </w:rPr>
+        <w:t>aforementioned procedures</w:t>
+      </w:r>
+      <w:proofErr w:type="gramEnd"/>
+      <w:r>
+        <w:rPr>
+          <w:color w:val="366091"/>
+        </w:rPr>
+        <w:t xml:space="preserve"> should be described. </w:t>
       </w:r>
     </w:p>
     <w:p>
@@ -3558,7 +3665,21 @@
         <w:rPr>
           <w:color w:val="366091"/>
         </w:rPr>
-        <w:t>Indicate any toxic or harmful chemicals with the word “CAUTION” when they are first used, and include notes that describe the hazard and the appropriate handling guidelines.</w:t>
+        <w:t xml:space="preserve">Indicate any toxic or harmful chemicals with the word “CAUTION” when they are first </w:t>
+      </w:r>
+      <w:proofErr w:type="gramStart"/>
+      <w:r>
+        <w:rPr>
+          <w:color w:val="366091"/>
+        </w:rPr>
+        <w:t>used, and</w:t>
+      </w:r>
+      <w:proofErr w:type="gramEnd"/>
+      <w:r>
+        <w:rPr>
+          <w:color w:val="366091"/>
+        </w:rPr>
+        <w:t xml:space="preserve"> include notes that describe the hazard and the appropriate handling guidelines.</w:t>
       </w:r>
     </w:p>
     <w:p>
@@ -3674,7 +3795,21 @@
         <w:rPr>
           <w:color w:val="366091"/>
         </w:rPr>
-        <w:t>There is a 10-page limit (with proper formatting) for the amount of text written in the protocol section. There is a 2.75-page limit on the amount of content we can film for a single video article.</w:t>
+        <w:t xml:space="preserve">There is a 10-page limit (with proper formatting) </w:t>
+      </w:r>
+      <w:proofErr w:type="gramStart"/>
+      <w:r>
+        <w:rPr>
+          <w:color w:val="366091"/>
+        </w:rPr>
+        <w:t>for the amount of</w:t>
+      </w:r>
+      <w:proofErr w:type="gramEnd"/>
+      <w:r>
+        <w:rPr>
+          <w:color w:val="366091"/>
+        </w:rPr>
+        <w:t xml:space="preserve"> text written in the protocol section. There is a 2.75-page limit on the amount of content we can film for a single video article.</w:t>
       </w:r>
       <w:r>
         <w:rPr>
@@ -3727,7 +3862,21 @@
         <w:rPr>
           <w:color w:val="366091"/>
         </w:rPr>
-        <w:t xml:space="preserve">Bear in mind the goal of the protocol, and highlight the critical steps to be filmed. </w:t>
+        <w:t xml:space="preserve">Bear in mind the goal of the </w:t>
+      </w:r>
+      <w:proofErr w:type="gramStart"/>
+      <w:r>
+        <w:rPr>
+          <w:color w:val="366091"/>
+        </w:rPr>
+        <w:t>protocol, and</w:t>
+      </w:r>
+      <w:proofErr w:type="gramEnd"/>
+      <w:r>
+        <w:rPr>
+          <w:color w:val="366091"/>
+        </w:rPr>
+        <w:t xml:space="preserve"> highlight the critical steps to be filmed. </w:t>
       </w:r>
     </w:p>
     <w:p>
@@ -3897,7 +4046,35 @@
         <w:rPr>
           <w:color w:val="366091"/>
         </w:rPr>
-        <w:t>Separate each equation to its own line, and define all terms in the equation. A 4-line equation should take up 4x the vertical space as a single line equation.</w:t>
+        <w:t xml:space="preserve">Separate each equation </w:t>
+      </w:r>
+      <w:proofErr w:type="gramStart"/>
+      <w:r>
+        <w:rPr>
+          <w:color w:val="366091"/>
+        </w:rPr>
+        <w:t>to</w:t>
+      </w:r>
+      <w:proofErr w:type="gramEnd"/>
+      <w:r>
+        <w:rPr>
+          <w:color w:val="366091"/>
+        </w:rPr>
+        <w:t xml:space="preserve"> its own </w:t>
+      </w:r>
+      <w:proofErr w:type="gramStart"/>
+      <w:r>
+        <w:rPr>
+          <w:color w:val="366091"/>
+        </w:rPr>
+        <w:t>line, and</w:t>
+      </w:r>
+      <w:proofErr w:type="gramEnd"/>
+      <w:r>
+        <w:rPr>
+          <w:color w:val="366091"/>
+        </w:rPr>
+        <w:t xml:space="preserve"> define all terms in the equation. A 4-line equation should take up 4x the vertical space as a single line equation.</w:t>
       </w:r>
     </w:p>
     <w:p>
@@ -3957,8 +4134,16 @@
         <w:rPr>
           <w:b/>
         </w:rPr>
-        <w:t>METHOD 1: Remove heart components from EEG signals</w:t>
-      </w:r>
+        <w:t xml:space="preserve">METHOD 1: Remove heart components from EEG </w:t>
+      </w:r>
+      <w:proofErr w:type="gramStart"/>
+      <w:r>
+        <w:rPr>
+          <w:b/>
+        </w:rPr>
+        <w:t>signals</w:t>
+      </w:r>
+      <w:proofErr w:type="gramEnd"/>
     </w:p>
     <w:p>
       <w:r>
@@ -3971,13 +4156,18 @@
         <w:t>st</w:t>
       </w:r>
       <w:r>
-        <w:t xml:space="preserve"> sample dataset containing both 3 EEG channels and one ECG channel into EEGLAB: File &gt; Load existing dataset &gt; select “sample_data1.set” &gt; Open. Note: You may need to install other EEGLAB plugins to import your dataset depending on the file format (e.g., .</w:t>
+        <w:t xml:space="preserve"> sample dataset containing both 3 EEG channels and one ECG channel into EEGLAB: File &gt; Load existing dataset &gt; select “sample_data1.set” &gt; Open. Note: You may need to install other EEGLAB plugins to import your dataset depending on the file format (e.g.</w:t>
+      </w:r>
+      <w:proofErr w:type="gramStart"/>
+      <w:r>
+        <w:t>, .</w:t>
       </w:r>
       <w:proofErr w:type="spellStart"/>
       <w:r>
         <w:t>bdf</w:t>
       </w:r>
       <w:proofErr w:type="spellEnd"/>
+      <w:proofErr w:type="gramEnd"/>
       <w:r>
         <w:t>, .</w:t>
       </w:r>
@@ -4337,8 +4527,18 @@
           <w:sz w:val="20"/>
           <w:szCs w:val="20"/>
         </w:rPr>
-        <w:t>));</w:t>
-      </w:r>
+        <w:t>)</w:t>
+      </w:r>
+      <w:proofErr w:type="gramStart"/>
+      <w:r>
+        <w:rPr>
+          <w:rFonts w:ascii="Consolas" w:eastAsia="Consolas" w:hAnsi="Consolas" w:cs="Consolas"/>
+          <w:sz w:val="20"/>
+          <w:szCs w:val="20"/>
+        </w:rPr>
+        <w:t>);</w:t>
+      </w:r>
+      <w:proofErr w:type="gramEnd"/>
     </w:p>
     <w:p>
       <w:pPr>
@@ -4417,35 +4617,9 @@
           <w:sz w:val="20"/>
           <w:szCs w:val="20"/>
         </w:rPr>
-        <w:t>'filepath'</w:t>
-      </w:r>
-      <w:r>
-        <w:rPr>
-          <w:rFonts w:ascii="Consolas" w:eastAsia="Consolas" w:hAnsi="Consolas" w:cs="Consolas"/>
-          <w:sz w:val="20"/>
-          <w:szCs w:val="20"/>
-        </w:rPr>
-        <w:t>,dataDir);</w:t>
-      </w:r>
-    </w:p>
-    <w:p>
-      <w:pPr>
-        <w:widowControl/>
-        <w:jc w:val="left"/>
-        <w:rPr>
-          <w:rFonts w:ascii="Consolas" w:eastAsia="Consolas" w:hAnsi="Consolas" w:cs="Consolas"/>
-          <w:sz w:val="20"/>
-          <w:szCs w:val="20"/>
-        </w:rPr>
-      </w:pPr>
-      <w:r>
-        <w:rPr>
-          <w:rFonts w:ascii="Consolas" w:eastAsia="Consolas" w:hAnsi="Consolas" w:cs="Consolas"/>
-          <w:sz w:val="20"/>
-          <w:szCs w:val="20"/>
-        </w:rPr>
-        <w:t>EEG = pop_BrainBeats(EEG,</w:t>
-      </w:r>
+        <w:t>'filepath</w:t>
+      </w:r>
+      <w:proofErr w:type="gramStart"/>
       <w:r>
         <w:rPr>
           <w:rFonts w:ascii="Consolas" w:eastAsia="Consolas" w:hAnsi="Consolas" w:cs="Consolas"/>
@@ -4453,7 +4627,7 @@
           <w:sz w:val="20"/>
           <w:szCs w:val="20"/>
         </w:rPr>
-        <w:t>'analysis'</w:t>
+        <w:t>'</w:t>
       </w:r>
       <w:r>
         <w:rPr>
@@ -4461,7 +4635,53 @@
           <w:sz w:val="20"/>
           <w:szCs w:val="20"/>
         </w:rPr>
-        <w:t>,</w:t>
+        <w:t>,dataDir</w:t>
+      </w:r>
+      <w:proofErr w:type="gramEnd"/>
+      <w:r>
+        <w:rPr>
+          <w:rFonts w:ascii="Consolas" w:eastAsia="Consolas" w:hAnsi="Consolas" w:cs="Consolas"/>
+          <w:sz w:val="20"/>
+          <w:szCs w:val="20"/>
+        </w:rPr>
+        <w:t>);</w:t>
+      </w:r>
+    </w:p>
+    <w:p>
+      <w:pPr>
+        <w:widowControl/>
+        <w:jc w:val="left"/>
+        <w:rPr>
+          <w:rFonts w:ascii="Consolas" w:eastAsia="Consolas" w:hAnsi="Consolas" w:cs="Consolas"/>
+          <w:sz w:val="20"/>
+          <w:szCs w:val="20"/>
+        </w:rPr>
+      </w:pPr>
+      <w:r>
+        <w:rPr>
+          <w:rFonts w:ascii="Consolas" w:eastAsia="Consolas" w:hAnsi="Consolas" w:cs="Consolas"/>
+          <w:sz w:val="20"/>
+          <w:szCs w:val="20"/>
+        </w:rPr>
+        <w:t>EEG = pop_</w:t>
+      </w:r>
+      <w:proofErr w:type="gramStart"/>
+      <w:r>
+        <w:rPr>
+          <w:rFonts w:ascii="Consolas" w:eastAsia="Consolas" w:hAnsi="Consolas" w:cs="Consolas"/>
+          <w:sz w:val="20"/>
+          <w:szCs w:val="20"/>
+        </w:rPr>
+        <w:t>BrainBeats(</w:t>
+      </w:r>
+      <w:proofErr w:type="gramEnd"/>
+      <w:r>
+        <w:rPr>
+          <w:rFonts w:ascii="Consolas" w:eastAsia="Consolas" w:hAnsi="Consolas" w:cs="Consolas"/>
+          <w:sz w:val="20"/>
+          <w:szCs w:val="20"/>
+        </w:rPr>
+        <w:t>EEG,</w:t>
       </w:r>
       <w:r>
         <w:rPr>
@@ -4470,7 +4690,7 @@
           <w:sz w:val="20"/>
           <w:szCs w:val="20"/>
         </w:rPr>
-        <w:t>'rm_heart'</w:t>
+        <w:t>'analysis'</w:t>
       </w:r>
       <w:r>
         <w:rPr>
@@ -4487,7 +4707,7 @@
           <w:sz w:val="20"/>
           <w:szCs w:val="20"/>
         </w:rPr>
-        <w:t>'heart_signal'</w:t>
+        <w:t>'rm_heart'</w:t>
       </w:r>
       <w:r>
         <w:rPr>
@@ -4504,7 +4724,7 @@
           <w:sz w:val="20"/>
           <w:szCs w:val="20"/>
         </w:rPr>
-        <w:t>'ECG'</w:t>
+        <w:t>'heart_signal'</w:t>
       </w:r>
       <w:r>
         <w:rPr>
@@ -4521,7 +4741,7 @@
           <w:sz w:val="20"/>
           <w:szCs w:val="20"/>
         </w:rPr>
-        <w:t>'heart_channels'</w:t>
+        <w:t>'ECG'</w:t>
       </w:r>
       <w:r>
         <w:rPr>
@@ -4529,7 +4749,7 @@
           <w:sz w:val="20"/>
           <w:szCs w:val="20"/>
         </w:rPr>
-        <w:t>, {</w:t>
+        <w:t>,</w:t>
       </w:r>
       <w:r>
         <w:rPr>
@@ -4538,7 +4758,7 @@
           <w:sz w:val="20"/>
           <w:szCs w:val="20"/>
         </w:rPr>
-        <w:t>'ECG'</w:t>
+        <w:t>'heart_channels'</w:t>
       </w:r>
       <w:r>
         <w:rPr>
@@ -4546,7 +4766,7 @@
           <w:sz w:val="20"/>
           <w:szCs w:val="20"/>
         </w:rPr>
-        <w:t>},</w:t>
+        <w:t>, {</w:t>
       </w:r>
       <w:r>
         <w:rPr>
@@ -4555,9 +4775,16 @@
           <w:sz w:val="20"/>
           <w:szCs w:val="20"/>
         </w:rPr>
-        <w:t>'</w:t>
-      </w:r>
-      <w:proofErr w:type="spellStart"/>
+        <w:t>'ECG'</w:t>
+      </w:r>
+      <w:r>
+        <w:rPr>
+          <w:rFonts w:ascii="Consolas" w:eastAsia="Consolas" w:hAnsi="Consolas" w:cs="Consolas"/>
+          <w:sz w:val="20"/>
+          <w:szCs w:val="20"/>
+        </w:rPr>
+        <w:t>},</w:t>
+      </w:r>
       <w:r>
         <w:rPr>
           <w:rFonts w:ascii="Consolas" w:eastAsia="Consolas" w:hAnsi="Consolas" w:cs="Consolas"/>
@@ -4565,6 +4792,16 @@
           <w:sz w:val="20"/>
           <w:szCs w:val="20"/>
         </w:rPr>
+        <w:t>'</w:t>
+      </w:r>
+      <w:proofErr w:type="spellStart"/>
+      <w:r>
+        <w:rPr>
+          <w:rFonts w:ascii="Consolas" w:eastAsia="Consolas" w:hAnsi="Consolas" w:cs="Consolas"/>
+          <w:color w:val="A709F5"/>
+          <w:sz w:val="20"/>
+          <w:szCs w:val="20"/>
+        </w:rPr>
         <w:t>vis'</w:t>
       </w:r>
       <w:r>
@@ -4651,7 +4888,15 @@
       </w:r>
       <w:proofErr w:type="spellEnd"/>
       <w:r>
-        <w:t xml:space="preserve"> to select the following parameters: Click on “Heartbeat-evoked potentials HEP)” analysis to unlock the other parameters below; select the “EXG5” and “EXG6” ECG channels (click the button to display the list of channels, or type the channel names manually in the text box); You may leave the other default parameters. See overview in </w:t>
+        <w:t xml:space="preserve"> to select the following parameters: Click on “Heartbeat-evoked potentials HEP)” analysis to unlock the other parameters below; select the “EXG5” and “EXG6” ECG channels (click the button to display the list of </w:t>
+      </w:r>
+      <w:proofErr w:type="gramStart"/>
+      <w:r>
+        <w:t>channels, or</w:t>
+      </w:r>
+      <w:proofErr w:type="gramEnd"/>
+      <w:r>
+        <w:t xml:space="preserve"> type the channel names manually in the text box); You may leave the other default parameters. See overview in </w:t>
       </w:r>
       <w:r>
         <w:rPr>
@@ -4928,7 +5173,15 @@
         <w:t xml:space="preserve"> </w:t>
       </w:r>
       <w:r>
-        <w:t xml:space="preserve">Pan–Tompkins </w:t>
+        <w:t>Pan–</w:t>
+      </w:r>
+      <w:proofErr w:type="gramStart"/>
+      <w:r>
+        <w:t>Tompkins</w:t>
+      </w:r>
+      <w:proofErr w:type="gramEnd"/>
+      <w:r>
+        <w:t xml:space="preserve"> </w:t>
       </w:r>
       <w:r>
         <w:t>m</w:t>
@@ -5194,7 +5447,15 @@
         <w:t>Figure 5</w:t>
       </w:r>
       <w:r>
-        <w:t>. Top: filtered ECG time series (blue) and the detected R-peaks (orange dots). Scrolling bar allows users to go through the file in more detail. Bottom: Corresponding NN intervals (blue) after the RR artifacts were interpolated by the algorithm (red).</w:t>
+        <w:t xml:space="preserve">. Top: filtered ECG time series (blue) and the detected R-peaks (orange dots). </w:t>
+      </w:r>
+      <w:proofErr w:type="gramStart"/>
+      <w:r>
+        <w:t>Scrolling</w:t>
+      </w:r>
+      <w:proofErr w:type="gramEnd"/>
+      <w:r>
+        <w:t xml:space="preserve"> bar allows users to go through the file in more detail. Bottom: Corresponding NN intervals (blue) after the RR artifacts were interpolated by the algorithm (red).</w:t>
       </w:r>
     </w:p>
     <w:p>
@@ -5231,13 +5492,21 @@
         <w:t xml:space="preserve"> then marks the </w:t>
       </w:r>
       <w:r>
-        <w:t>R peaks as events in the EEG signals</w:t>
+        <w:t xml:space="preserve">R peaks as events in the EEG </w:t>
+      </w:r>
+      <w:proofErr w:type="gramStart"/>
+      <w:r>
+        <w:t>signals</w:t>
       </w:r>
       <w:r>
         <w:t xml:space="preserve">, </w:t>
       </w:r>
       <w:r>
-        <w:t xml:space="preserve">and segments the data using the smallest interval between two R peaks in the series. </w:t>
+        <w:t>and</w:t>
+      </w:r>
+      <w:proofErr w:type="gramEnd"/>
+      <w:r>
+        <w:t xml:space="preserve"> segments the data using the smallest interval between two R peaks in the series. </w:t>
       </w:r>
       <w:proofErr w:type="spellStart"/>
       <w:r>
@@ -5248,7 +5517,15 @@
         <w:t xml:space="preserve"> the </w:t>
       </w:r>
       <w:r>
-        <w:t>root mean square</w:t>
+        <w:t xml:space="preserve">root </w:t>
+      </w:r>
+      <w:proofErr w:type="gramStart"/>
+      <w:r>
+        <w:t>mean</w:t>
+      </w:r>
+      <w:proofErr w:type="gramEnd"/>
+      <w:r>
+        <w:t xml:space="preserve"> square</w:t>
       </w:r>
       <w:r>
         <w:t xml:space="preserve"> amplitude and a signal-to-noise ratio (SNR) measure for each epoch, and removes bad trials using the </w:t>
@@ -5299,6 +5576,205 @@
       <w:r>
         <w:t xml:space="preserve"> to remove ocular and muscular components with at least 95% confidence. </w:t>
       </w:r>
+    </w:p>
+    <w:p>
+      <w:pPr>
+        <w:pBdr>
+          <w:top w:val="nil"/>
+          <w:left w:val="nil"/>
+          <w:bottom w:val="nil"/>
+          <w:right w:val="nil"/>
+          <w:between w:val="nil"/>
+        </w:pBdr>
+      </w:pPr>
+    </w:p>
+    <w:p>
+      <w:pPr>
+        <w:pBdr>
+          <w:top w:val="nil"/>
+          <w:left w:val="nil"/>
+          <w:bottom w:val="nil"/>
+          <w:right w:val="nil"/>
+          <w:between w:val="nil"/>
+        </w:pBdr>
+      </w:pPr>
+      <w:r>
+        <w:rPr>
+          <w:noProof/>
+        </w:rPr>
+        <w:drawing>
+          <wp:inline distT="0" distB="0" distL="0" distR="0" wp14:anchorId="1F8A22DD" wp14:editId="075F790D">
+            <wp:extent cx="5791200" cy="1003300"/>
+            <wp:effectExtent l="0" t="0" r="0" b="6350"/>
+            <wp:docPr id="554537634" name="Picture 6"/>
+            <wp:cNvGraphicFramePr>
+              <a:graphicFrameLocks xmlns:a="http://schemas.openxmlformats.org/drawingml/2006/main" noChangeAspect="1"/>
+            </wp:cNvGraphicFramePr>
+            <a:graphic xmlns:a="http://schemas.openxmlformats.org/drawingml/2006/main">
+              <a:graphicData uri="http://schemas.openxmlformats.org/drawingml/2006/picture">
+                <pic:pic xmlns:pic="http://schemas.openxmlformats.org/drawingml/2006/picture">
+                  <pic:nvPicPr>
+                    <pic:cNvPr id="0" name="Picture 5"/>
+                    <pic:cNvPicPr>
+                      <a:picLocks noChangeAspect="1" noChangeArrowheads="1"/>
+                    </pic:cNvPicPr>
+                  </pic:nvPicPr>
+                  <pic:blipFill>
+                    <a:blip r:embed="rId29" cstate="print">
+                      <a:extLst>
+                        <a:ext uri="{28A0092B-C50C-407E-A947-70E740481C1C}">
+                          <a14:useLocalDpi xmlns:a14="http://schemas.microsoft.com/office/drawing/2010/main" val="0"/>
+                        </a:ext>
+                      </a:extLst>
+                    </a:blip>
+                    <a:srcRect/>
+                    <a:stretch>
+                      <a:fillRect/>
+                    </a:stretch>
+                  </pic:blipFill>
+                  <pic:spPr bwMode="auto">
+                    <a:xfrm>
+                      <a:off x="0" y="0"/>
+                      <a:ext cx="5791200" cy="1003300"/>
+                    </a:xfrm>
+                    <a:prstGeom prst="rect">
+                      <a:avLst/>
+                    </a:prstGeom>
+                    <a:noFill/>
+                    <a:ln>
+                      <a:noFill/>
+                    </a:ln>
+                  </pic:spPr>
+                </pic:pic>
+              </a:graphicData>
+            </a:graphic>
+          </wp:inline>
+        </w:drawing>
+      </w:r>
+    </w:p>
+    <w:p>
+      <w:pPr>
+        <w:pBdr>
+          <w:top w:val="nil"/>
+          <w:left w:val="nil"/>
+          <w:bottom w:val="nil"/>
+          <w:right w:val="nil"/>
+          <w:between w:val="nil"/>
+        </w:pBdr>
+      </w:pPr>
+      <w:r>
+        <w:rPr>
+          <w:noProof/>
+        </w:rPr>
+        <w:drawing>
+          <wp:inline distT="0" distB="0" distL="0" distR="0" wp14:anchorId="0F7BF079" wp14:editId="389926C2">
+            <wp:extent cx="5935345" cy="3335655"/>
+            <wp:effectExtent l="0" t="0" r="8255" b="0"/>
+            <wp:docPr id="934181044" name="Picture 4"/>
+            <wp:cNvGraphicFramePr>
+              <a:graphicFrameLocks xmlns:a="http://schemas.openxmlformats.org/drawingml/2006/main" noChangeAspect="1"/>
+            </wp:cNvGraphicFramePr>
+            <a:graphic xmlns:a="http://schemas.openxmlformats.org/drawingml/2006/main">
+              <a:graphicData uri="http://schemas.openxmlformats.org/drawingml/2006/picture">
+                <pic:pic xmlns:pic="http://schemas.openxmlformats.org/drawingml/2006/picture">
+                  <pic:nvPicPr>
+                    <pic:cNvPr id="0" name="Picture 4"/>
+                    <pic:cNvPicPr>
+                      <a:picLocks noChangeAspect="1" noChangeArrowheads="1"/>
+                    </pic:cNvPicPr>
+                  </pic:nvPicPr>
+                  <pic:blipFill>
+                    <a:blip r:embed="rId30" cstate="print">
+                      <a:extLst>
+                        <a:ext uri="{28A0092B-C50C-407E-A947-70E740481C1C}">
+                          <a14:useLocalDpi xmlns:a14="http://schemas.microsoft.com/office/drawing/2010/main" val="0"/>
+                        </a:ext>
+                      </a:extLst>
+                    </a:blip>
+                    <a:srcRect/>
+                    <a:stretch>
+                      <a:fillRect/>
+                    </a:stretch>
+                  </pic:blipFill>
+                  <pic:spPr bwMode="auto">
+                    <a:xfrm>
+                      <a:off x="0" y="0"/>
+                      <a:ext cx="5935345" cy="3335655"/>
+                    </a:xfrm>
+                    <a:prstGeom prst="rect">
+                      <a:avLst/>
+                    </a:prstGeom>
+                    <a:noFill/>
+                    <a:ln>
+                      <a:noFill/>
+                    </a:ln>
+                  </pic:spPr>
+                </pic:pic>
+              </a:graphicData>
+            </a:graphic>
+          </wp:inline>
+        </w:drawing>
+      </w:r>
+    </w:p>
+    <w:p>
+      <w:pPr>
+        <w:pBdr>
+          <w:top w:val="nil"/>
+          <w:left w:val="nil"/>
+          <w:bottom w:val="nil"/>
+          <w:right w:val="nil"/>
+          <w:between w:val="nil"/>
+        </w:pBdr>
+        <w:jc w:val="center"/>
+      </w:pPr>
+      <w:r>
+        <w:rPr>
+          <w:b/>
+          <w:bCs/>
+        </w:rPr>
+        <w:t>Figure 6. Top</w:t>
+      </w:r>
+      <w:r>
+        <w:t>:</w:t>
+      </w:r>
+      <w:r>
+        <w:t xml:space="preserve"> Ocular component classified by </w:t>
+      </w:r>
+      <w:proofErr w:type="spellStart"/>
+      <w:r>
+        <w:t>ICLabel</w:t>
+      </w:r>
+      <w:proofErr w:type="spellEnd"/>
+      <w:r>
+        <w:t xml:space="preserve">. </w:t>
+      </w:r>
+      <w:r>
+        <w:rPr>
+          <w:b/>
+          <w:bCs/>
+        </w:rPr>
+        <w:t>Bottom</w:t>
+      </w:r>
+      <w:r>
+        <w:t xml:space="preserve">: EEG data segmented around the </w:t>
+      </w:r>
+      <w:r>
+        <w:t xml:space="preserve">R peaks </w:t>
+      </w:r>
+      <w:r>
+        <w:t xml:space="preserve">after removing bad trials, ocular components with at least 95% confidence. </w:t>
+      </w:r>
+    </w:p>
+    <w:p>
+      <w:pPr>
+        <w:pBdr>
+          <w:top w:val="nil"/>
+          <w:left w:val="nil"/>
+          <w:bottom w:val="nil"/>
+          <w:right w:val="nil"/>
+          <w:between w:val="nil"/>
+        </w:pBdr>
+      </w:pPr>
     </w:p>
     <w:p>
       <w:pPr>
@@ -5396,116 +5872,31 @@
       <w:r>
         <w:t xml:space="preserve">Statistical analyses are done using hierarchical linear modeling with the LIMO plugin. </w:t>
       </w:r>
-    </w:p>
-    <w:p>
-      <w:pPr>
-        <w:widowControl/>
-        <w:jc w:val="left"/>
-        <w:rPr>
-          <w:rFonts w:ascii="Consolas" w:eastAsia="Consolas" w:hAnsi="Consolas" w:cs="Consolas"/>
-          <w:sz w:val="20"/>
-          <w:szCs w:val="20"/>
-        </w:rPr>
-      </w:pPr>
-    </w:p>
-    <w:p>
-      <w:pPr>
-        <w:pBdr>
-          <w:top w:val="nil"/>
-          <w:left w:val="nil"/>
-          <w:bottom w:val="nil"/>
-          <w:right w:val="nil"/>
-          <w:between w:val="nil"/>
-        </w:pBdr>
-      </w:pPr>
-    </w:p>
-    <w:p>
-      <w:pPr>
-        <w:pBdr>
-          <w:top w:val="nil"/>
-          <w:left w:val="nil"/>
-          <w:bottom w:val="nil"/>
-          <w:right w:val="nil"/>
-          <w:between w:val="nil"/>
-        </w:pBdr>
-      </w:pPr>
-    </w:p>
-    <w:p>
-      <w:pPr>
-        <w:pBdr>
-          <w:top w:val="nil"/>
-          <w:left w:val="nil"/>
-          <w:bottom w:val="nil"/>
-          <w:right w:val="nil"/>
-          <w:between w:val="nil"/>
-        </w:pBdr>
-      </w:pPr>
-    </w:p>
-    <w:p>
-      <w:pPr>
-        <w:pBdr>
-          <w:top w:val="nil"/>
-          <w:left w:val="nil"/>
-          <w:bottom w:val="nil"/>
-          <w:right w:val="nil"/>
-          <w:between w:val="nil"/>
-        </w:pBdr>
-      </w:pPr>
-    </w:p>
-    <w:p>
-      <w:pPr>
-        <w:pBdr>
-          <w:top w:val="nil"/>
-          <w:left w:val="nil"/>
-          <w:bottom w:val="nil"/>
-          <w:right w:val="nil"/>
-          <w:between w:val="nil"/>
-        </w:pBdr>
-      </w:pPr>
-    </w:p>
-    <w:p>
-      <w:pPr>
-        <w:pBdr>
-          <w:top w:val="nil"/>
-          <w:left w:val="nil"/>
-          <w:bottom w:val="nil"/>
-          <w:right w:val="nil"/>
-          <w:between w:val="nil"/>
-        </w:pBdr>
-      </w:pPr>
-    </w:p>
-    <w:p>
-      <w:pPr>
-        <w:pBdr>
-          <w:top w:val="nil"/>
-          <w:left w:val="nil"/>
-          <w:bottom w:val="nil"/>
-          <w:right w:val="nil"/>
-          <w:between w:val="nil"/>
-        </w:pBdr>
-      </w:pPr>
-    </w:p>
-    <w:p>
-      <w:pPr>
-        <w:pBdr>
-          <w:top w:val="nil"/>
-          <w:left w:val="nil"/>
-          <w:bottom w:val="nil"/>
-          <w:right w:val="nil"/>
-          <w:between w:val="nil"/>
-        </w:pBdr>
-      </w:pPr>
-    </w:p>
-    <w:p>
-      <w:pPr>
-        <w:pBdr>
-          <w:top w:val="nil"/>
-          <w:left w:val="nil"/>
-          <w:bottom w:val="nil"/>
-          <w:right w:val="nil"/>
-          <w:between w:val="nil"/>
-        </w:pBdr>
-      </w:pPr>
+      <w:r>
+        <w:t xml:space="preserve">A tutorial is available at </w:t>
+      </w:r>
+      <w:hyperlink r:id="rId31" w:history="1">
+        <w:r>
+          <w:rPr>
+            <w:rStyle w:val="Hyperlink"/>
+          </w:rPr>
+          <w:t>https://github.com/LIMO-EEG-Toolbox/limo_tools/wiki</w:t>
+        </w:r>
+      </w:hyperlink>
+    </w:p>
+    <w:p>
+      <w:pPr>
+        <w:pBdr>
+          <w:top w:val="nil"/>
+          <w:left w:val="nil"/>
+          <w:bottom w:val="nil"/>
+          <w:right w:val="nil"/>
+          <w:between w:val="nil"/>
+        </w:pBdr>
+      </w:pPr>
+      <w:r>
+        <w:t xml:space="preserve"> </w:t>
+      </w:r>
     </w:p>
     <w:p>
       <w:pPr>
@@ -5687,7 +6078,7 @@
         </w:rPr>
         <w:t xml:space="preserve">(Example Representative Results section: </w:t>
       </w:r>
-      <w:hyperlink r:id="rId29">
+      <w:hyperlink r:id="rId32">
         <w:r>
           <w:rPr>
             <w:i/>
@@ -5761,41 +6152,48 @@
         <w:rPr>
           <w:color w:val="366091"/>
         </w:rPr>
-        <w:t xml:space="preserve">, representative results. For example: If authors claim that method X cleanly purifies nuclear envelope proteins from a cell, they must include a figure definitively demonstrating this purification. The manuscript </w:t>
-      </w:r>
-      <w:r>
-        <w:rPr>
-          <w:color w:val="366091"/>
-        </w:rPr>
-        <w:lastRenderedPageBreak/>
-        <w:t>must include at least one figure or table providing Representative Results.</w:t>
-      </w:r>
-    </w:p>
-    <w:p>
-      <w:pPr>
-        <w:pBdr>
-          <w:top w:val="nil"/>
-          <w:left w:val="nil"/>
-          <w:bottom w:val="nil"/>
-          <w:right w:val="nil"/>
-          <w:between w:val="nil"/>
-        </w:pBdr>
-        <w:rPr>
-          <w:color w:val="366091"/>
-        </w:rPr>
-      </w:pPr>
-    </w:p>
-    <w:p>
-      <w:pPr>
-        <w:rPr>
-          <w:color w:val="366091"/>
-        </w:rPr>
-      </w:pPr>
-      <w:r>
-        <w:rPr>
-          <w:color w:val="366091"/>
-        </w:rPr>
-        <w:t xml:space="preserve">Provide a separate file for each figure and table; do NOT embed figures or tables within the manuscript document. The default placement for all figures and results tables in the final publication is below the Representative Results text. Please indicate, via brackets [Place Figure 1 here], if you prefer figure/table placement at another location in the text. </w:t>
+        <w:t>, representative results. For example: If authors claim that method X cleanly purifies nuclear envelope proteins from a cell, they must include a figure definitively demonstrating this purification. The manuscript must include at least one figure or table providing Representative Results.</w:t>
+      </w:r>
+    </w:p>
+    <w:p>
+      <w:pPr>
+        <w:pBdr>
+          <w:top w:val="nil"/>
+          <w:left w:val="nil"/>
+          <w:bottom w:val="nil"/>
+          <w:right w:val="nil"/>
+          <w:between w:val="nil"/>
+        </w:pBdr>
+        <w:rPr>
+          <w:color w:val="366091"/>
+        </w:rPr>
+      </w:pPr>
+    </w:p>
+    <w:p>
+      <w:pPr>
+        <w:rPr>
+          <w:color w:val="366091"/>
+        </w:rPr>
+      </w:pPr>
+      <w:r>
+        <w:rPr>
+          <w:color w:val="366091"/>
+        </w:rPr>
+        <w:t>Provide a separate file for each figure and table; do NOT embed figures or tables within the manuscript document. The default placement for all figures and results tables in the final publication is below the Representative Results text. Please indicate, via brackets [Place Figure 1 here</w:t>
+      </w:r>
+      <w:proofErr w:type="gramStart"/>
+      <w:r>
+        <w:rPr>
+          <w:color w:val="366091"/>
+        </w:rPr>
+        <w:t>], if</w:t>
+      </w:r>
+      <w:proofErr w:type="gramEnd"/>
+      <w:r>
+        <w:rPr>
+          <w:color w:val="366091"/>
+        </w:rPr>
+        <w:t xml:space="preserve"> you prefer figure/table placement at another location in the text. </w:t>
       </w:r>
     </w:p>
     <w:p>
@@ -5977,6 +6375,7 @@
         <w:rPr>
           <w:noProof/>
         </w:rPr>
+        <w:lastRenderedPageBreak/>
         <w:drawing>
           <wp:inline distT="0" distB="0" distL="0" distR="0" wp14:anchorId="61BA9E16" wp14:editId="4F4F8A55">
             <wp:extent cx="707404" cy="914713"/>
@@ -5991,7 +6390,7 @@
                     <pic:cNvPicPr preferRelativeResize="0"/>
                   </pic:nvPicPr>
                   <pic:blipFill>
-                    <a:blip r:embed="rId30"/>
+                    <a:blip r:embed="rId33"/>
                     <a:srcRect t="14508" r="43799" b="18803"/>
                     <a:stretch>
                       <a:fillRect/>
@@ -6034,7 +6433,7 @@
                     <pic:cNvPicPr preferRelativeResize="0"/>
                   </pic:nvPicPr>
                   <pic:blipFill>
-                    <a:blip r:embed="rId31"/>
+                    <a:blip r:embed="rId34"/>
                     <a:srcRect t="13660" b="7386"/>
                     <a:stretch>
                       <a:fillRect/>
@@ -6077,7 +6476,7 @@
                     <pic:cNvPicPr preferRelativeResize="0"/>
                   </pic:nvPicPr>
                   <pic:blipFill>
-                    <a:blip r:embed="rId32"/>
+                    <a:blip r:embed="rId35"/>
                     <a:srcRect/>
                     <a:stretch>
                       <a:fillRect/>
@@ -6205,7 +6604,6 @@
         <w:rPr>
           <w:color w:val="366091"/>
         </w:rPr>
-        <w:lastRenderedPageBreak/>
         <w:t>All figures should be provided as individual files. DO NOT embed them in the manuscript file.</w:t>
       </w:r>
     </w:p>
@@ -6319,7 +6717,21 @@
         <w:rPr>
           <w:color w:val="366091"/>
         </w:rPr>
-        <w:t xml:space="preserve">A multi-panel figures (with parts A, B, C, </w:t>
+        <w:t xml:space="preserve">A multi-panel </w:t>
+      </w:r>
+      <w:proofErr w:type="gramStart"/>
+      <w:r>
+        <w:rPr>
+          <w:color w:val="366091"/>
+        </w:rPr>
+        <w:t>figures</w:t>
+      </w:r>
+      <w:proofErr w:type="gramEnd"/>
+      <w:r>
+        <w:rPr>
+          <w:color w:val="366091"/>
+        </w:rPr>
+        <w:t xml:space="preserve"> (with parts A, B, C, </w:t>
       </w:r>
       <w:r>
         <w:rPr>
@@ -6448,7 +6860,7 @@
         </w:rPr>
         <w:t xml:space="preserve">50 MB maximum size (Contact your editor or </w:t>
       </w:r>
-      <w:hyperlink r:id="rId33">
+      <w:hyperlink r:id="rId36">
         <w:r>
           <w:rPr>
             <w:color w:val="366091"/>
@@ -6528,7 +6940,7 @@
         </w:rPr>
         <w:t xml:space="preserve">A Table of Materials is required for all articles. A template is provided </w:t>
       </w:r>
-      <w:hyperlink r:id="rId34">
+      <w:hyperlink r:id="rId37">
         <w:r>
           <w:rPr>
             <w:color w:val="366091"/>
@@ -6541,7 +6953,21 @@
         <w:rPr>
           <w:color w:val="366091"/>
         </w:rPr>
-        <w:t>. Please do not number the Table of Materials in the article. Please do not include any ™/®/© symbols here.</w:t>
+        <w:t xml:space="preserve">. Please do not </w:t>
+      </w:r>
+      <w:proofErr w:type="gramStart"/>
+      <w:r>
+        <w:rPr>
+          <w:color w:val="366091"/>
+        </w:rPr>
+        <w:t>number</w:t>
+      </w:r>
+      <w:proofErr w:type="gramEnd"/>
+      <w:r>
+        <w:rPr>
+          <w:color w:val="366091"/>
+        </w:rPr>
+        <w:t xml:space="preserve"> the Table of Materials in the article. Please do not include any ™/®/© symbols here.</w:t>
       </w:r>
     </w:p>
     <w:p>
@@ -6653,6 +7079,7 @@
           <w:color w:val="366091"/>
           <w:highlight w:val="white"/>
         </w:rPr>
+        <w:lastRenderedPageBreak/>
         <w:t xml:space="preserve">Schematic representation of gating strategy used in flow cytometry analysis sample. Data were analyzed after acquisition with the appropriate software… </w:t>
       </w:r>
       <w:r>
@@ -6808,8 +7235,16 @@
         <w:rPr>
           <w:color w:val="366091"/>
         </w:rPr>
-        <w:t>Modifications and troubleshooting of the method</w:t>
-      </w:r>
+        <w:t xml:space="preserve">Modifications and troubleshooting of the </w:t>
+      </w:r>
+      <w:proofErr w:type="gramStart"/>
+      <w:r>
+        <w:rPr>
+          <w:color w:val="366091"/>
+        </w:rPr>
+        <w:t>method</w:t>
+      </w:r>
+      <w:proofErr w:type="gramEnd"/>
     </w:p>
     <w:p>
       <w:pPr>
@@ -6959,7 +7394,7 @@
       <w:r>
         <w:t xml:space="preserve">Add the Time-Resolved Directional Brain-Heart Interplay Measurement Through Synthetic Data Generation Models: </w:t>
       </w:r>
-      <w:hyperlink r:id="rId35">
+      <w:hyperlink r:id="rId38">
         <w:r>
           <w:rPr>
             <w:color w:val="0000FF"/>
@@ -7038,7 +7473,21 @@
         <w:rPr>
           <w:color w:val="366091"/>
         </w:rPr>
-        <w:t xml:space="preserve">The corresponding author must ensure that all authors have disclosed any and all conflicts of interest. Examples of a conflict of interest would be “The author [full name] is an [employee/shareholder, </w:t>
+        <w:t xml:space="preserve">The corresponding author must ensure that all authors have disclosed </w:t>
+      </w:r>
+      <w:proofErr w:type="gramStart"/>
+      <w:r>
+        <w:rPr>
+          <w:color w:val="366091"/>
+        </w:rPr>
+        <w:t>any and all</w:t>
+      </w:r>
+      <w:proofErr w:type="gramEnd"/>
+      <w:r>
+        <w:rPr>
+          <w:color w:val="366091"/>
+        </w:rPr>
+        <w:t xml:space="preserve"> conflicts of interest. Examples of a conflict of interest would be “The author [full name] is an [employee/shareholder, </w:t>
       </w:r>
       <w:r>
         <w:rPr>
@@ -7100,7 +7549,7 @@
         </w:rPr>
         <w:t xml:space="preserve">(10 minimum; if using EndNote, please use the </w:t>
       </w:r>
-      <w:hyperlink r:id="rId36">
+      <w:hyperlink r:id="rId39">
         <w:proofErr w:type="spellStart"/>
         <w:r>
           <w:rPr>
@@ -7357,8 +7806,21 @@
         <w:rPr>
           <w:color w:val="366091"/>
         </w:rPr>
-        <w:lastRenderedPageBreak/>
-        <w:t>Include article, book, or chapter titles. Titles of books should be italicized, whereas article and chapter titles should not.</w:t>
+        <w:t xml:space="preserve">Include </w:t>
+      </w:r>
+      <w:proofErr w:type="gramStart"/>
+      <w:r>
+        <w:rPr>
+          <w:color w:val="366091"/>
+        </w:rPr>
+        <w:t>article</w:t>
+      </w:r>
+      <w:proofErr w:type="gramEnd"/>
+      <w:r>
+        <w:rPr>
+          <w:color w:val="366091"/>
+        </w:rPr>
+        <w:t>, book, or chapter titles. Titles of books should be italicized, whereas article and chapter titles should not.</w:t>
       </w:r>
     </w:p>
     <w:p>
@@ -7383,7 +7845,21 @@
         <w:rPr>
           <w:color w:val="366091"/>
         </w:rPr>
-        <w:t>Article titles should start with capital letters and end with periods, and should appear exactly as they were published in the original work with no abbreviations or truncations.</w:t>
+        <w:t xml:space="preserve">Article titles should start with capital letters and end with </w:t>
+      </w:r>
+      <w:proofErr w:type="gramStart"/>
+      <w:r>
+        <w:rPr>
+          <w:color w:val="366091"/>
+        </w:rPr>
+        <w:t>periods, and</w:t>
+      </w:r>
+      <w:proofErr w:type="gramEnd"/>
+      <w:r>
+        <w:rPr>
+          <w:color w:val="366091"/>
+        </w:rPr>
+        <w:t xml:space="preserve"> should appear exactly as they were published in the original work with no abbreviations or truncations.</w:t>
       </w:r>
     </w:p>
     <w:p>
@@ -7560,7 +8036,21 @@
         <w:rPr>
           <w:color w:val="366091"/>
         </w:rPr>
-        <w:t xml:space="preserve">)methyl]imidazole. </w:t>
+        <w:t>)</w:t>
+      </w:r>
+      <w:proofErr w:type="gramStart"/>
+      <w:r>
+        <w:rPr>
+          <w:color w:val="366091"/>
+        </w:rPr>
+        <w:t>methyl]imidazole</w:t>
+      </w:r>
+      <w:proofErr w:type="gramEnd"/>
+      <w:r>
+        <w:rPr>
+          <w:color w:val="366091"/>
+        </w:rPr>
+        <w:t xml:space="preserve">. </w:t>
       </w:r>
       <w:r>
         <w:rPr>
@@ -7678,6 +8168,7 @@
         <w:rPr>
           <w:rFonts w:ascii="Times New Roman" w:eastAsia="Times New Roman" w:hAnsi="Times New Roman" w:cs="Times New Roman"/>
         </w:rPr>
+        <w:lastRenderedPageBreak/>
         <w:t xml:space="preserve">von </w:t>
       </w:r>
       <w:proofErr w:type="spellStart"/>
@@ -7833,7 +8324,6 @@
           <w:sz w:val="22"/>
           <w:szCs w:val="22"/>
         </w:rPr>
-        <w:lastRenderedPageBreak/>
         <w:t xml:space="preserve">Kemp, A. H., Quintana, D. S., Gray, M. A., </w:t>
       </w:r>
       <w:proofErr w:type="spellStart"/>
@@ -7980,6 +8470,7 @@
         <w:jc w:val="left"/>
       </w:pPr>
       <w:r>
+        <w:lastRenderedPageBreak/>
         <w:t xml:space="preserve">Jiang, H., He, B., Guo, X., Wang, X., Guo, M., Wang, Z., ... &amp; Cui, D. (2020). Brain–Heart interactions underlying traditional Tibetan Buddhist meditation. </w:t>
       </w:r>
       <w:r>
@@ -8022,7 +8513,21 @@
         <w:rPr>
           <w:rFonts w:ascii="Times New Roman" w:eastAsia="Times New Roman" w:hAnsi="Times New Roman" w:cs="Times New Roman"/>
         </w:rPr>
-        <w:t>, R. (1981). Heart beat perception and emotional experience. Psychophysiology, 18(4), 483-488.</w:t>
+        <w:t xml:space="preserve">, R. (1981). </w:t>
+      </w:r>
+      <w:proofErr w:type="gramStart"/>
+      <w:r>
+        <w:rPr>
+          <w:rFonts w:ascii="Times New Roman" w:eastAsia="Times New Roman" w:hAnsi="Times New Roman" w:cs="Times New Roman"/>
+        </w:rPr>
+        <w:t>Heart beat</w:t>
+      </w:r>
+      <w:proofErr w:type="gramEnd"/>
+      <w:r>
+        <w:rPr>
+          <w:rFonts w:ascii="Times New Roman" w:eastAsia="Times New Roman" w:hAnsi="Times New Roman" w:cs="Times New Roman"/>
+        </w:rPr>
+        <w:t xml:space="preserve"> perception and emotional experience. Psychophysiology, 18(4), 483-488.</w:t>
       </w:r>
     </w:p>
     <w:p>
@@ -8212,10 +8717,10 @@
       </w:pPr>
     </w:p>
     <w:sectPr>
-      <w:headerReference w:type="default" r:id="rId37"/>
-      <w:footerReference w:type="default" r:id="rId38"/>
-      <w:headerReference w:type="first" r:id="rId39"/>
-      <w:footerReference w:type="first" r:id="rId40"/>
+      <w:headerReference w:type="default" r:id="rId40"/>
+      <w:footerReference w:type="default" r:id="rId41"/>
+      <w:headerReference w:type="first" r:id="rId42"/>
+      <w:footerReference w:type="first" r:id="rId43"/>
       <w:pgSz w:w="12240" w:h="15840"/>
       <w:pgMar w:top="1440" w:right="1440" w:bottom="1440" w:left="1440" w:header="720" w:footer="605" w:gutter="0"/>
       <w:pgNumType w:start="0"/>

</xml_diff>

<commit_message>
working on HRV features
</commit_message>
<xml_diff>
--- a/paper/JoVE paper - v2.docx
+++ b/paper/JoVE paper - v2.docx
@@ -2354,10 +2354,7 @@
         <w:t xml:space="preserve"> both ECG and respiratory signals, time-frequency domain analysis, statistics</w:t>
       </w:r>
       <w:r>
-        <w:t xml:space="preserve">, and </w:t>
-      </w:r>
-      <w:r>
-        <w:t>advanced baseline normalization and correction methods specifically adapted to HEP analysis</w:t>
+        <w:t>, and advanced baseline normalization and correction methods specifically adapted to HEP analysis</w:t>
       </w:r>
       <w:r>
         <w:t xml:space="preserve">. However, </w:t>
@@ -3724,13 +3721,6 @@
     </w:p>
     <w:p>
       <w:pPr>
-        <w:rPr>
-          <w:color w:val="366091"/>
-        </w:rPr>
-      </w:pPr>
-    </w:p>
-    <w:p>
-      <w:pPr>
         <w:ind w:left="270"/>
         <w:rPr>
           <w:color w:val="366091"/>
@@ -3926,14 +3916,14 @@
         <w:rPr>
           <w:color w:val="366091"/>
         </w:rPr>
-        <w:t xml:space="preserve">You do not need to delete steps from the protocol. The full-length manuscript will be </w:t>
+        <w:t xml:space="preserve">You do not need to delete steps from the protocol. The full-length manuscript will be published along with the video. All un-filmed steps will still be available in the written </w:t>
       </w:r>
       <w:r>
         <w:rPr>
           <w:color w:val="366091"/>
         </w:rPr>
         <w:lastRenderedPageBreak/>
-        <w:t xml:space="preserve">published along with the video. All un-filmed steps will still be available in the written manuscript for readers. </w:t>
+        <w:t xml:space="preserve">manuscript for readers. </w:t>
       </w:r>
     </w:p>
     <w:p>
@@ -3989,7 +3979,21 @@
             <w:color w:val="366091"/>
             <w:u w:val="single"/>
           </w:rPr>
-          <w:t>www.jove.com/51288</w:t>
+          <w:t>www.jo</w:t>
+        </w:r>
+        <w:r>
+          <w:rPr>
+            <w:color w:val="366091"/>
+            <w:u w:val="single"/>
+          </w:rPr>
+          <w:t>v</w:t>
+        </w:r>
+        <w:r>
+          <w:rPr>
+            <w:color w:val="366091"/>
+            <w:u w:val="single"/>
+          </w:rPr>
+          <w:t>e.com/51288</w:t>
         </w:r>
       </w:hyperlink>
       <w:r>
@@ -4449,6 +4453,52 @@
     <w:p>
       <w:pPr>
         <w:widowControl/>
+        <w:autoSpaceDE/>
+        <w:autoSpaceDN/>
+        <w:adjustRightInd/>
+        <w:jc w:val="left"/>
+        <w:rPr>
+          <w:rFonts w:ascii="Consolas" w:eastAsia="Times New Roman" w:hAnsi="Consolas" w:cs="Times New Roman"/>
+          <w:color w:val="auto"/>
+          <w:sz w:val="20"/>
+          <w:szCs w:val="20"/>
+        </w:rPr>
+      </w:pPr>
+      <w:proofErr w:type="spellStart"/>
+      <w:r>
+        <w:rPr>
+          <w:rFonts w:ascii="Consolas" w:eastAsia="Times New Roman" w:hAnsi="Consolas" w:cs="Times New Roman"/>
+          <w:color w:val="auto"/>
+          <w:sz w:val="20"/>
+          <w:szCs w:val="20"/>
+        </w:rPr>
+        <w:t>eeglab</w:t>
+      </w:r>
+      <w:proofErr w:type="spellEnd"/>
+      <w:r>
+        <w:rPr>
+          <w:rFonts w:ascii="Consolas" w:eastAsia="Times New Roman" w:hAnsi="Consolas" w:cs="Times New Roman"/>
+          <w:color w:val="auto"/>
+          <w:sz w:val="20"/>
+          <w:szCs w:val="20"/>
+        </w:rPr>
+        <w:t xml:space="preserve">; </w:t>
+      </w:r>
+      <w:proofErr w:type="gramStart"/>
+      <w:r>
+        <w:rPr>
+          <w:rFonts w:ascii="Consolas" w:eastAsia="Times New Roman" w:hAnsi="Consolas" w:cs="Times New Roman"/>
+          <w:color w:val="auto"/>
+          <w:sz w:val="20"/>
+          <w:szCs w:val="20"/>
+        </w:rPr>
+        <w:t>close;</w:t>
+      </w:r>
+      <w:proofErr w:type="gramEnd"/>
+    </w:p>
+    <w:p>
+      <w:pPr>
+        <w:widowControl/>
         <w:jc w:val="left"/>
         <w:rPr>
           <w:rFonts w:ascii="Consolas" w:eastAsia="Consolas" w:hAnsi="Consolas" w:cs="Consolas"/>
@@ -4998,18 +5048,17 @@
     </w:p>
     <w:p>
       <w:pPr>
-        <w:numPr>
-          <w:ilvl w:val="1"/>
-          <w:numId w:val="17"/>
-        </w:numPr>
-        <w:pBdr>
-          <w:top w:val="nil"/>
-          <w:left w:val="nil"/>
-          <w:bottom w:val="nil"/>
-          <w:right w:val="nil"/>
-          <w:between w:val="nil"/>
-        </w:pBdr>
-      </w:pPr>
+        <w:pBdr>
+          <w:top w:val="nil"/>
+          <w:left w:val="nil"/>
+          <w:bottom w:val="nil"/>
+          <w:right w:val="nil"/>
+          <w:between w:val="nil"/>
+        </w:pBdr>
+      </w:pPr>
+      <w:r>
+        <w:t xml:space="preserve">2.3. </w:t>
+      </w:r>
       <w:r>
         <w:t xml:space="preserve">By default, </w:t>
       </w:r>
@@ -5150,10 +5199,6 @@
     </w:p>
     <w:p>
       <w:pPr>
-        <w:numPr>
-          <w:ilvl w:val="1"/>
-          <w:numId w:val="17"/>
-        </w:numPr>
         <w:pBdr>
           <w:top w:val="nil"/>
           <w:left w:val="nil"/>
@@ -5164,10 +5209,16 @@
       </w:pPr>
       <w:r>
         <w:lastRenderedPageBreak/>
-        <w:t>QRS complexes</w:t>
-      </w:r>
-      <w:r>
-        <w:t xml:space="preserve"> are detected using the</w:t>
+        <w:t xml:space="preserve">2.4. The </w:t>
+      </w:r>
+      <w:r>
+        <w:t xml:space="preserve">QRS complexes </w:t>
+      </w:r>
+      <w:r>
+        <w:t xml:space="preserve">are detected automatically </w:t>
+      </w:r>
+      <w:r>
+        <w:t>using the</w:t>
       </w:r>
       <w:r>
         <w:t xml:space="preserve"> </w:t>
@@ -5181,10 +5232,7 @@
       </w:r>
       <w:proofErr w:type="gramEnd"/>
       <w:r>
-        <w:t xml:space="preserve"> </w:t>
-      </w:r>
-      <w:r>
-        <w:t>m</w:t>
+        <w:t xml:space="preserve"> m</w:t>
       </w:r>
       <w:r>
         <w:t>ethod</w:t>
@@ -5242,13 +5290,7 @@
         <w:t>sers can scroll through the RR intervals to inspect the detected QRS complexes, and the RR artifacts that were interpolated</w:t>
       </w:r>
       <w:r>
-        <w:t xml:space="preserve"> </w:t>
-      </w:r>
-      <w:r>
-        <w:t>(in red)</w:t>
-      </w:r>
-      <w:r>
-        <w:t xml:space="preserve"> to obtain the NN intervals (</w:t>
+        <w:t xml:space="preserve"> (in red) to obtain the NN intervals (</w:t>
       </w:r>
       <w:r>
         <w:rPr>
@@ -5273,10 +5315,6 @@
     </w:p>
     <w:p>
       <w:pPr>
-        <w:numPr>
-          <w:ilvl w:val="1"/>
-          <w:numId w:val="17"/>
-        </w:numPr>
         <w:pBdr>
           <w:top w:val="nil"/>
           <w:left w:val="nil"/>
@@ -5289,6 +5327,12 @@
         <w:rPr>
           <w:highlight w:val="yellow"/>
         </w:rPr>
+        <w:t xml:space="preserve">2.5. </w:t>
+      </w:r>
+      <w:r>
+        <w:rPr>
+          <w:highlight w:val="yellow"/>
+        </w:rPr>
         <w:t xml:space="preserve">The signal quality index is calculated using the method developed by Vest et al. in the </w:t>
       </w:r>
       <w:proofErr w:type="spellStart"/>
@@ -5326,18 +5370,17 @@
     </w:p>
     <w:p>
       <w:pPr>
-        <w:numPr>
-          <w:ilvl w:val="1"/>
-          <w:numId w:val="17"/>
-        </w:numPr>
-        <w:pBdr>
-          <w:top w:val="nil"/>
-          <w:left w:val="nil"/>
-          <w:bottom w:val="nil"/>
-          <w:right w:val="nil"/>
-          <w:between w:val="nil"/>
-        </w:pBdr>
-      </w:pPr>
+        <w:pBdr>
+          <w:top w:val="nil"/>
+          <w:left w:val="nil"/>
+          <w:bottom w:val="nil"/>
+          <w:right w:val="nil"/>
+          <w:between w:val="nil"/>
+        </w:pBdr>
+      </w:pPr>
+      <w:r>
+        <w:t xml:space="preserve">2.6. </w:t>
+      </w:r>
       <w:r>
         <w:t>RR artifacts are interpolated</w:t>
       </w:r>
@@ -5377,10 +5420,10 @@
           <w:noProof/>
         </w:rPr>
         <w:drawing>
-          <wp:inline distT="0" distB="0" distL="0" distR="0" wp14:anchorId="363DD4EC" wp14:editId="7D1E362D">
-            <wp:extent cx="4699000" cy="3725545"/>
-            <wp:effectExtent l="0" t="0" r="6350" b="8255"/>
-            <wp:docPr id="653222018" name="Picture 2" descr="Timeline&#10;&#10;Description automatically generated"/>
+          <wp:inline distT="0" distB="0" distL="0" distR="0" wp14:anchorId="7ECF4EF4" wp14:editId="631AEE2B">
+            <wp:extent cx="4695825" cy="3724275"/>
+            <wp:effectExtent l="0" t="0" r="9525" b="9525"/>
+            <wp:docPr id="965796434" name="Picture 1"/>
             <wp:cNvGraphicFramePr>
               <a:graphicFrameLocks xmlns:a="http://schemas.openxmlformats.org/drawingml/2006/main" noChangeAspect="1"/>
             </wp:cNvGraphicFramePr>
@@ -5388,7 +5431,7 @@
               <a:graphicData uri="http://schemas.openxmlformats.org/drawingml/2006/picture">
                 <pic:pic xmlns:pic="http://schemas.openxmlformats.org/drawingml/2006/picture">
                   <pic:nvPicPr>
-                    <pic:cNvPr id="653222018" name="Picture 2" descr="Timeline&#10;&#10;Description automatically generated"/>
+                    <pic:cNvPr id="0" name="Picture 1"/>
                     <pic:cNvPicPr>
                       <a:picLocks noChangeAspect="1" noChangeArrowheads="1"/>
                     </pic:cNvPicPr>
@@ -5409,7 +5452,7 @@
                   <pic:spPr bwMode="auto">
                     <a:xfrm>
                       <a:off x="0" y="0"/>
-                      <a:ext cx="4699000" cy="3725545"/>
+                      <a:ext cx="4695825" cy="3724275"/>
                     </a:xfrm>
                     <a:prstGeom prst="rect">
                       <a:avLst/>
@@ -5449,86 +5492,66 @@
       <w:r>
         <w:t xml:space="preserve">. Top: filtered ECG time series (blue) and the detected R-peaks (orange dots). </w:t>
       </w:r>
+      <w:r>
+        <w:t>A s</w:t>
+      </w:r>
+      <w:r>
+        <w:t>crolling bar allows users to go through the file in more detail. Bottom: Corresponding NN intervals (blue) after the RR artifacts were interpolated by the algorithm (red).</w:t>
+      </w:r>
+    </w:p>
+    <w:p>
+      <w:pPr>
+        <w:pBdr>
+          <w:top w:val="nil"/>
+          <w:left w:val="nil"/>
+          <w:bottom w:val="nil"/>
+          <w:right w:val="nil"/>
+          <w:between w:val="nil"/>
+        </w:pBdr>
+      </w:pPr>
+    </w:p>
+    <w:p>
+      <w:pPr>
+        <w:pBdr>
+          <w:top w:val="nil"/>
+          <w:left w:val="nil"/>
+          <w:bottom w:val="nil"/>
+          <w:right w:val="nil"/>
+          <w:between w:val="nil"/>
+        </w:pBdr>
+      </w:pPr>
+      <w:r>
+        <w:t xml:space="preserve">2.7. </w:t>
+      </w:r>
+      <w:proofErr w:type="spellStart"/>
+      <w:r>
+        <w:t>BrainBeats</w:t>
+      </w:r>
+      <w:proofErr w:type="spellEnd"/>
+      <w:r>
+        <w:t xml:space="preserve"> then marks the R peaks as events in the EEG </w:t>
+      </w:r>
+      <w:r>
+        <w:t>signals and</w:t>
+      </w:r>
+      <w:r>
+        <w:t xml:space="preserve"> segments the data using the smallest interval between two R peaks in the series. </w:t>
+      </w:r>
+      <w:proofErr w:type="spellStart"/>
+      <w:r>
+        <w:t>BrainBeats</w:t>
+      </w:r>
+      <w:proofErr w:type="spellEnd"/>
+      <w:r>
+        <w:t xml:space="preserve"> the root </w:t>
+      </w:r>
       <w:proofErr w:type="gramStart"/>
       <w:r>
-        <w:t>Scrolling</w:t>
+        <w:t>mean</w:t>
       </w:r>
       <w:proofErr w:type="gramEnd"/>
       <w:r>
-        <w:t xml:space="preserve"> bar allows users to go through the file in more detail. Bottom: Corresponding NN intervals (blue) after the RR artifacts were interpolated by the algorithm (red).</w:t>
-      </w:r>
-    </w:p>
-    <w:p>
-      <w:pPr>
-        <w:pBdr>
-          <w:top w:val="nil"/>
-          <w:left w:val="nil"/>
-          <w:bottom w:val="nil"/>
-          <w:right w:val="nil"/>
-          <w:between w:val="nil"/>
-        </w:pBdr>
-      </w:pPr>
-    </w:p>
-    <w:p>
-      <w:pPr>
-        <w:numPr>
-          <w:ilvl w:val="1"/>
-          <w:numId w:val="17"/>
-        </w:numPr>
-        <w:pBdr>
-          <w:top w:val="nil"/>
-          <w:left w:val="nil"/>
-          <w:bottom w:val="nil"/>
-          <w:right w:val="nil"/>
-          <w:between w:val="nil"/>
-        </w:pBdr>
-      </w:pPr>
-      <w:proofErr w:type="spellStart"/>
-      <w:r>
-        <w:t>BrainBeats</w:t>
-      </w:r>
-      <w:proofErr w:type="spellEnd"/>
-      <w:r>
-        <w:t xml:space="preserve"> then marks the </w:t>
-      </w:r>
-      <w:r>
-        <w:t xml:space="preserve">R peaks as events in the EEG </w:t>
-      </w:r>
-      <w:proofErr w:type="gramStart"/>
-      <w:r>
-        <w:t>signals</w:t>
-      </w:r>
-      <w:r>
-        <w:t xml:space="preserve">, </w:t>
-      </w:r>
-      <w:r>
-        <w:t>and</w:t>
-      </w:r>
-      <w:proofErr w:type="gramEnd"/>
-      <w:r>
-        <w:t xml:space="preserve"> segments the data using the smallest interval between two R peaks in the series. </w:t>
-      </w:r>
-      <w:proofErr w:type="spellStart"/>
-      <w:r>
-        <w:t>BrainBeats</w:t>
-      </w:r>
-      <w:proofErr w:type="spellEnd"/>
-      <w:r>
-        <w:t xml:space="preserve"> the </w:t>
-      </w:r>
-      <w:r>
-        <w:t xml:space="preserve">root </w:t>
-      </w:r>
-      <w:proofErr w:type="gramStart"/>
-      <w:r>
-        <w:t>mean</w:t>
-      </w:r>
-      <w:proofErr w:type="gramEnd"/>
-      <w:r>
-        <w:t xml:space="preserve"> square</w:t>
-      </w:r>
-      <w:r>
-        <w:t xml:space="preserve"> amplitude and a signal-to-noise ratio (SNR) measure for each epoch, and removes bad trials using the </w:t>
+        <w:t xml:space="preserve"> square amplitude and a signal-to-noise ratio (SNR) measure for each epoch, and removes bad trials using the </w:t>
       </w:r>
       <w:proofErr w:type="spellStart"/>
       <w:r>
@@ -5556,17 +5579,11 @@
       </w:r>
       <w:proofErr w:type="spellEnd"/>
       <w:r>
-        <w:t xml:space="preserve"> then runs infomax ICA </w:t>
-      </w:r>
-      <w:r>
-        <w:t>(with PCA dimension-reduction when the data are rank-</w:t>
+        <w:t xml:space="preserve"> then runs infomax ICA (with PCA dimension-reduction when the data are rank-</w:t>
       </w:r>
       <w:r>
         <w:lastRenderedPageBreak/>
-        <w:t>deficient; Kim et al. 2023)</w:t>
-      </w:r>
-      <w:r>
-        <w:t xml:space="preserve"> and </w:t>
+        <w:t xml:space="preserve">deficient; Kim et al. 2023) and </w:t>
       </w:r>
       <w:proofErr w:type="spellStart"/>
       <w:r>
@@ -5778,18 +5795,17 @@
     </w:p>
     <w:p>
       <w:pPr>
-        <w:numPr>
-          <w:ilvl w:val="1"/>
-          <w:numId w:val="17"/>
-        </w:numPr>
-        <w:pBdr>
-          <w:top w:val="nil"/>
-          <w:left w:val="nil"/>
-          <w:bottom w:val="nil"/>
-          <w:right w:val="nil"/>
-          <w:between w:val="nil"/>
-        </w:pBdr>
-      </w:pPr>
+        <w:pBdr>
+          <w:top w:val="nil"/>
+          <w:left w:val="nil"/>
+          <w:bottom w:val="nil"/>
+          <w:right w:val="nil"/>
+          <w:between w:val="nil"/>
+        </w:pBdr>
+      </w:pPr>
+      <w:r>
+        <w:t xml:space="preserve">2.8. </w:t>
+      </w:r>
       <w:r>
         <w:t xml:space="preserve">Files are then saved </w:t>
       </w:r>
@@ -5805,23 +5821,19 @@
     </w:p>
     <w:p>
       <w:pPr>
-        <w:numPr>
-          <w:ilvl w:val="1"/>
-          <w:numId w:val="17"/>
-        </w:numPr>
-        <w:pBdr>
-          <w:top w:val="nil"/>
-          <w:left w:val="nil"/>
-          <w:bottom w:val="nil"/>
-          <w:right w:val="nil"/>
-          <w:between w:val="nil"/>
-        </w:pBdr>
-      </w:pPr>
-      <w:r>
-        <w:t>Users can pause before processing the next file. When all files are processed .</w:t>
-      </w:r>
-      <w:r>
-        <w:t xml:space="preserve">and are later imported </w:t>
+        <w:pBdr>
+          <w:top w:val="nil"/>
+          <w:left w:val="nil"/>
+          <w:bottom w:val="nil"/>
+          <w:right w:val="nil"/>
+          <w:between w:val="nil"/>
+        </w:pBdr>
+      </w:pPr>
+      <w:r>
+        <w:t xml:space="preserve">2.9. </w:t>
+      </w:r>
+      <w:r>
+        <w:t xml:space="preserve">Users can pause before processing the next file. When all files are processed .and are later imported </w:t>
       </w:r>
       <w:sdt>
         <w:sdtPr>
@@ -5835,10 +5847,7 @@
         </w:sdtContent>
       </w:sdt>
       <w:r>
-        <w:t xml:space="preserve"> </w:t>
-      </w:r>
-      <w:r>
-        <w:t>an EEGLAB STUDY to compute time-frequency</w:t>
+        <w:t xml:space="preserve"> an EEGLAB STUDY to compute time-frequency</w:t>
       </w:r>
       <w:sdt>
         <w:sdtPr>
@@ -5857,23 +5866,34 @@
     </w:p>
     <w:p>
       <w:pPr>
-        <w:numPr>
-          <w:ilvl w:val="1"/>
-          <w:numId w:val="17"/>
-        </w:numPr>
-        <w:pBdr>
-          <w:top w:val="nil"/>
-          <w:left w:val="nil"/>
-          <w:bottom w:val="nil"/>
-          <w:right w:val="nil"/>
-          <w:between w:val="nil"/>
-        </w:pBdr>
-      </w:pPr>
-      <w:r>
-        <w:t xml:space="preserve">Statistical analyses are done using hierarchical linear modeling with the LIMO plugin. </w:t>
-      </w:r>
-      <w:r>
-        <w:t xml:space="preserve">A tutorial is available at </w:t>
+        <w:pBdr>
+          <w:top w:val="nil"/>
+          <w:left w:val="nil"/>
+          <w:bottom w:val="nil"/>
+          <w:right w:val="nil"/>
+          <w:between w:val="nil"/>
+        </w:pBdr>
+      </w:pPr>
+      <w:r>
+        <w:t xml:space="preserve">2.10. Perform </w:t>
+      </w:r>
+      <w:r>
+        <w:t xml:space="preserve">hierarchical linear modeling </w:t>
+      </w:r>
+      <w:r>
+        <w:t>using</w:t>
+      </w:r>
+      <w:r>
+        <w:t xml:space="preserve"> the LIMO plugin. </w:t>
+      </w:r>
+      <w:r>
+        <w:t xml:space="preserve">A </w:t>
+      </w:r>
+      <w:r>
+        <w:t xml:space="preserve">full </w:t>
+      </w:r>
+      <w:r>
+        <w:t xml:space="preserve">tutorial is available at </w:t>
       </w:r>
       <w:hyperlink r:id="rId31" w:history="1">
         <w:r>
@@ -5897,6 +5917,645 @@
       <w:r>
         <w:t xml:space="preserve"> </w:t>
       </w:r>
+    </w:p>
+    <w:p>
+      <w:pPr>
+        <w:pBdr>
+          <w:top w:val="nil"/>
+          <w:left w:val="nil"/>
+          <w:bottom w:val="nil"/>
+          <w:right w:val="nil"/>
+          <w:between w:val="nil"/>
+        </w:pBdr>
+      </w:pPr>
+      <w:r>
+        <w:t>Perform all the above steps with the following command line:</w:t>
+      </w:r>
+    </w:p>
+    <w:p>
+      <w:pPr>
+        <w:widowControl/>
+        <w:autoSpaceDE/>
+        <w:autoSpaceDN/>
+        <w:adjustRightInd/>
+        <w:jc w:val="left"/>
+        <w:rPr>
+          <w:rFonts w:ascii="Consolas" w:eastAsia="Times New Roman" w:hAnsi="Consolas" w:cs="Times New Roman"/>
+          <w:color w:val="auto"/>
+          <w:sz w:val="20"/>
+          <w:szCs w:val="20"/>
+        </w:rPr>
+      </w:pPr>
+      <w:proofErr w:type="spellStart"/>
+      <w:r>
+        <w:rPr>
+          <w:rFonts w:ascii="Consolas" w:eastAsia="Times New Roman" w:hAnsi="Consolas" w:cs="Times New Roman"/>
+          <w:color w:val="auto"/>
+          <w:sz w:val="20"/>
+          <w:szCs w:val="20"/>
+        </w:rPr>
+        <w:t>eeglab</w:t>
+      </w:r>
+      <w:proofErr w:type="spellEnd"/>
+      <w:r>
+        <w:rPr>
+          <w:rFonts w:ascii="Consolas" w:eastAsia="Times New Roman" w:hAnsi="Consolas" w:cs="Times New Roman"/>
+          <w:color w:val="auto"/>
+          <w:sz w:val="20"/>
+          <w:szCs w:val="20"/>
+        </w:rPr>
+        <w:t xml:space="preserve">; </w:t>
+      </w:r>
+      <w:proofErr w:type="gramStart"/>
+      <w:r>
+        <w:rPr>
+          <w:rFonts w:ascii="Consolas" w:eastAsia="Times New Roman" w:hAnsi="Consolas" w:cs="Times New Roman"/>
+          <w:color w:val="auto"/>
+          <w:sz w:val="20"/>
+          <w:szCs w:val="20"/>
+        </w:rPr>
+        <w:t>close;</w:t>
+      </w:r>
+      <w:proofErr w:type="gramEnd"/>
+    </w:p>
+    <w:p>
+      <w:pPr>
+        <w:widowControl/>
+        <w:autoSpaceDE/>
+        <w:autoSpaceDN/>
+        <w:adjustRightInd/>
+        <w:jc w:val="left"/>
+        <w:rPr>
+          <w:rFonts w:ascii="Consolas" w:eastAsia="Times New Roman" w:hAnsi="Consolas" w:cs="Times New Roman"/>
+          <w:color w:val="auto"/>
+          <w:sz w:val="20"/>
+          <w:szCs w:val="20"/>
+        </w:rPr>
+      </w:pPr>
+      <w:proofErr w:type="spellStart"/>
+      <w:r>
+        <w:rPr>
+          <w:rFonts w:ascii="Consolas" w:eastAsia="Times New Roman" w:hAnsi="Consolas" w:cs="Times New Roman"/>
+          <w:color w:val="auto"/>
+          <w:sz w:val="20"/>
+          <w:szCs w:val="20"/>
+        </w:rPr>
+        <w:t>dataDir</w:t>
+      </w:r>
+      <w:proofErr w:type="spellEnd"/>
+      <w:r>
+        <w:rPr>
+          <w:rFonts w:ascii="Consolas" w:eastAsia="Times New Roman" w:hAnsi="Consolas" w:cs="Times New Roman"/>
+          <w:color w:val="auto"/>
+          <w:sz w:val="20"/>
+          <w:szCs w:val="20"/>
+        </w:rPr>
+        <w:t xml:space="preserve"> = </w:t>
+      </w:r>
+      <w:proofErr w:type="spellStart"/>
+      <w:r>
+        <w:rPr>
+          <w:rFonts w:ascii="Consolas" w:eastAsia="Times New Roman" w:hAnsi="Consolas" w:cs="Times New Roman"/>
+          <w:color w:val="auto"/>
+          <w:sz w:val="20"/>
+          <w:szCs w:val="20"/>
+        </w:rPr>
+        <w:t>fileparts</w:t>
+      </w:r>
+      <w:proofErr w:type="spellEnd"/>
+      <w:r>
+        <w:rPr>
+          <w:rFonts w:ascii="Consolas" w:eastAsia="Times New Roman" w:hAnsi="Consolas" w:cs="Times New Roman"/>
+          <w:color w:val="auto"/>
+          <w:sz w:val="20"/>
+          <w:szCs w:val="20"/>
+        </w:rPr>
+        <w:t>(which(</w:t>
+      </w:r>
+      <w:r>
+        <w:rPr>
+          <w:rFonts w:ascii="Consolas" w:eastAsia="Times New Roman" w:hAnsi="Consolas" w:cs="Times New Roman"/>
+          <w:color w:val="A709F5"/>
+          <w:sz w:val="20"/>
+          <w:szCs w:val="20"/>
+        </w:rPr>
+        <w:t>'</w:t>
+      </w:r>
+      <w:proofErr w:type="spellStart"/>
+      <w:r>
+        <w:rPr>
+          <w:rFonts w:ascii="Consolas" w:eastAsia="Times New Roman" w:hAnsi="Consolas" w:cs="Times New Roman"/>
+          <w:color w:val="A709F5"/>
+          <w:sz w:val="20"/>
+          <w:szCs w:val="20"/>
+        </w:rPr>
+        <w:t>pop_BrainBeats.m</w:t>
+      </w:r>
+      <w:proofErr w:type="spellEnd"/>
+      <w:r>
+        <w:rPr>
+          <w:rFonts w:ascii="Consolas" w:eastAsia="Times New Roman" w:hAnsi="Consolas" w:cs="Times New Roman"/>
+          <w:color w:val="A709F5"/>
+          <w:sz w:val="20"/>
+          <w:szCs w:val="20"/>
+        </w:rPr>
+        <w:t>'</w:t>
+      </w:r>
+      <w:r>
+        <w:rPr>
+          <w:rFonts w:ascii="Consolas" w:eastAsia="Times New Roman" w:hAnsi="Consolas" w:cs="Times New Roman"/>
+          <w:color w:val="auto"/>
+          <w:sz w:val="20"/>
+          <w:szCs w:val="20"/>
+        </w:rPr>
+        <w:t>)</w:t>
+      </w:r>
+      <w:proofErr w:type="gramStart"/>
+      <w:r>
+        <w:rPr>
+          <w:rFonts w:ascii="Consolas" w:eastAsia="Times New Roman" w:hAnsi="Consolas" w:cs="Times New Roman"/>
+          <w:color w:val="auto"/>
+          <w:sz w:val="20"/>
+          <w:szCs w:val="20"/>
+        </w:rPr>
+        <w:t>);</w:t>
+      </w:r>
+      <w:proofErr w:type="gramEnd"/>
+    </w:p>
+    <w:p>
+      <w:pPr>
+        <w:widowControl/>
+        <w:autoSpaceDE/>
+        <w:autoSpaceDN/>
+        <w:adjustRightInd/>
+        <w:jc w:val="left"/>
+        <w:rPr>
+          <w:rFonts w:ascii="Consolas" w:eastAsia="Times New Roman" w:hAnsi="Consolas" w:cs="Times New Roman"/>
+          <w:color w:val="auto"/>
+          <w:sz w:val="20"/>
+          <w:szCs w:val="20"/>
+        </w:rPr>
+      </w:pPr>
+      <w:r>
+        <w:rPr>
+          <w:rFonts w:ascii="Consolas" w:eastAsia="Times New Roman" w:hAnsi="Consolas" w:cs="Times New Roman"/>
+          <w:color w:val="auto"/>
+          <w:sz w:val="20"/>
+          <w:szCs w:val="20"/>
+        </w:rPr>
+        <w:t xml:space="preserve">EEG = </w:t>
+      </w:r>
+      <w:proofErr w:type="spellStart"/>
+      <w:r>
+        <w:rPr>
+          <w:rFonts w:ascii="Consolas" w:eastAsia="Times New Roman" w:hAnsi="Consolas" w:cs="Times New Roman"/>
+          <w:color w:val="auto"/>
+          <w:sz w:val="20"/>
+          <w:szCs w:val="20"/>
+        </w:rPr>
+        <w:t>pop_</w:t>
+      </w:r>
+      <w:proofErr w:type="gramStart"/>
+      <w:r>
+        <w:rPr>
+          <w:rFonts w:ascii="Consolas" w:eastAsia="Times New Roman" w:hAnsi="Consolas" w:cs="Times New Roman"/>
+          <w:color w:val="auto"/>
+          <w:sz w:val="20"/>
+          <w:szCs w:val="20"/>
+        </w:rPr>
+        <w:t>loadset</w:t>
+      </w:r>
+      <w:proofErr w:type="spellEnd"/>
+      <w:r>
+        <w:rPr>
+          <w:rFonts w:ascii="Consolas" w:eastAsia="Times New Roman" w:hAnsi="Consolas" w:cs="Times New Roman"/>
+          <w:color w:val="auto"/>
+          <w:sz w:val="20"/>
+          <w:szCs w:val="20"/>
+        </w:rPr>
+        <w:t>(</w:t>
+      </w:r>
+      <w:proofErr w:type="gramEnd"/>
+      <w:r>
+        <w:rPr>
+          <w:rFonts w:ascii="Consolas" w:eastAsia="Times New Roman" w:hAnsi="Consolas" w:cs="Times New Roman"/>
+          <w:color w:val="A709F5"/>
+          <w:sz w:val="20"/>
+          <w:szCs w:val="20"/>
+        </w:rPr>
+        <w:t>'filename'</w:t>
+      </w:r>
+      <w:r>
+        <w:rPr>
+          <w:rFonts w:ascii="Consolas" w:eastAsia="Times New Roman" w:hAnsi="Consolas" w:cs="Times New Roman"/>
+          <w:color w:val="auto"/>
+          <w:sz w:val="20"/>
+          <w:szCs w:val="20"/>
+        </w:rPr>
+        <w:t>,</w:t>
+      </w:r>
+      <w:r>
+        <w:rPr>
+          <w:rFonts w:ascii="Consolas" w:eastAsia="Times New Roman" w:hAnsi="Consolas" w:cs="Times New Roman"/>
+          <w:color w:val="A709F5"/>
+          <w:sz w:val="20"/>
+          <w:szCs w:val="20"/>
+        </w:rPr>
+        <w:t>'sample_data2.set'</w:t>
+      </w:r>
+      <w:r>
+        <w:rPr>
+          <w:rFonts w:ascii="Consolas" w:eastAsia="Times New Roman" w:hAnsi="Consolas" w:cs="Times New Roman"/>
+          <w:color w:val="auto"/>
+          <w:sz w:val="20"/>
+          <w:szCs w:val="20"/>
+        </w:rPr>
+        <w:t>,</w:t>
+      </w:r>
+      <w:r>
+        <w:rPr>
+          <w:rFonts w:ascii="Consolas" w:eastAsia="Times New Roman" w:hAnsi="Consolas" w:cs="Times New Roman"/>
+          <w:color w:val="A709F5"/>
+          <w:sz w:val="20"/>
+          <w:szCs w:val="20"/>
+        </w:rPr>
+        <w:t>'filepath'</w:t>
+      </w:r>
+      <w:r>
+        <w:rPr>
+          <w:rFonts w:ascii="Consolas" w:eastAsia="Times New Roman" w:hAnsi="Consolas" w:cs="Times New Roman"/>
+          <w:color w:val="auto"/>
+          <w:sz w:val="20"/>
+          <w:szCs w:val="20"/>
+        </w:rPr>
+        <w:t>,</w:t>
+      </w:r>
+      <w:r>
+        <w:rPr>
+          <w:rFonts w:ascii="Consolas" w:eastAsia="Times New Roman" w:hAnsi="Consolas" w:cs="Times New Roman"/>
+          <w:color w:val="auto"/>
+          <w:sz w:val="20"/>
+          <w:szCs w:val="20"/>
+        </w:rPr>
+        <w:t xml:space="preserve"> </w:t>
+      </w:r>
+      <w:proofErr w:type="spellStart"/>
+      <w:r>
+        <w:rPr>
+          <w:rFonts w:ascii="Consolas" w:eastAsia="Times New Roman" w:hAnsi="Consolas" w:cs="Times New Roman"/>
+          <w:color w:val="auto"/>
+          <w:sz w:val="20"/>
+          <w:szCs w:val="20"/>
+        </w:rPr>
+        <w:t>fullfile</w:t>
+      </w:r>
+      <w:proofErr w:type="spellEnd"/>
+      <w:r>
+        <w:rPr>
+          <w:rFonts w:ascii="Consolas" w:eastAsia="Times New Roman" w:hAnsi="Consolas" w:cs="Times New Roman"/>
+          <w:color w:val="auto"/>
+          <w:sz w:val="20"/>
+          <w:szCs w:val="20"/>
+        </w:rPr>
+        <w:t>(</w:t>
+      </w:r>
+      <w:proofErr w:type="spellStart"/>
+      <w:r>
+        <w:rPr>
+          <w:rFonts w:ascii="Consolas" w:eastAsia="Times New Roman" w:hAnsi="Consolas" w:cs="Times New Roman"/>
+          <w:color w:val="auto"/>
+          <w:sz w:val="20"/>
+          <w:szCs w:val="20"/>
+        </w:rPr>
+        <w:t>dataDir</w:t>
+      </w:r>
+      <w:proofErr w:type="spellEnd"/>
+      <w:r>
+        <w:rPr>
+          <w:rFonts w:ascii="Consolas" w:eastAsia="Times New Roman" w:hAnsi="Consolas" w:cs="Times New Roman"/>
+          <w:color w:val="auto"/>
+          <w:sz w:val="20"/>
+          <w:szCs w:val="20"/>
+        </w:rPr>
+        <w:t>,</w:t>
+      </w:r>
+      <w:r>
+        <w:rPr>
+          <w:rFonts w:ascii="Consolas" w:eastAsia="Times New Roman" w:hAnsi="Consolas" w:cs="Times New Roman"/>
+          <w:color w:val="A709F5"/>
+          <w:sz w:val="20"/>
+          <w:szCs w:val="20"/>
+        </w:rPr>
+        <w:t>'</w:t>
+      </w:r>
+      <w:proofErr w:type="spellStart"/>
+      <w:r>
+        <w:rPr>
+          <w:rFonts w:ascii="Consolas" w:eastAsia="Times New Roman" w:hAnsi="Consolas" w:cs="Times New Roman"/>
+          <w:color w:val="A709F5"/>
+          <w:sz w:val="20"/>
+          <w:szCs w:val="20"/>
+        </w:rPr>
+        <w:t>sample_data</w:t>
+      </w:r>
+      <w:proofErr w:type="spellEnd"/>
+      <w:r>
+        <w:rPr>
+          <w:rFonts w:ascii="Consolas" w:eastAsia="Times New Roman" w:hAnsi="Consolas" w:cs="Times New Roman"/>
+          <w:color w:val="A709F5"/>
+          <w:sz w:val="20"/>
+          <w:szCs w:val="20"/>
+        </w:rPr>
+        <w:t>'</w:t>
+      </w:r>
+      <w:r>
+        <w:rPr>
+          <w:rFonts w:ascii="Consolas" w:eastAsia="Times New Roman" w:hAnsi="Consolas" w:cs="Times New Roman"/>
+          <w:color w:val="auto"/>
+          <w:sz w:val="20"/>
+          <w:szCs w:val="20"/>
+        </w:rPr>
+        <w:t>));</w:t>
+      </w:r>
+    </w:p>
+    <w:p>
+      <w:pPr>
+        <w:widowControl/>
+        <w:autoSpaceDE/>
+        <w:autoSpaceDN/>
+        <w:adjustRightInd/>
+        <w:jc w:val="left"/>
+        <w:rPr>
+          <w:rFonts w:ascii="Consolas" w:eastAsia="Times New Roman" w:hAnsi="Consolas" w:cs="Times New Roman"/>
+          <w:color w:val="auto"/>
+          <w:sz w:val="20"/>
+          <w:szCs w:val="20"/>
+        </w:rPr>
+      </w:pPr>
+      <w:r>
+        <w:rPr>
+          <w:rFonts w:ascii="Consolas" w:eastAsia="Times New Roman" w:hAnsi="Consolas" w:cs="Times New Roman"/>
+          <w:color w:val="auto"/>
+          <w:sz w:val="20"/>
+          <w:szCs w:val="20"/>
+        </w:rPr>
+        <w:t>pop_</w:t>
+      </w:r>
+      <w:proofErr w:type="gramStart"/>
+      <w:r>
+        <w:rPr>
+          <w:rFonts w:ascii="Consolas" w:eastAsia="Times New Roman" w:hAnsi="Consolas" w:cs="Times New Roman"/>
+          <w:color w:val="auto"/>
+          <w:sz w:val="20"/>
+          <w:szCs w:val="20"/>
+        </w:rPr>
+        <w:t>BrainBeats(</w:t>
+      </w:r>
+      <w:proofErr w:type="gramEnd"/>
+      <w:r>
+        <w:rPr>
+          <w:rFonts w:ascii="Consolas" w:eastAsia="Times New Roman" w:hAnsi="Consolas" w:cs="Times New Roman"/>
+          <w:color w:val="auto"/>
+          <w:sz w:val="20"/>
+          <w:szCs w:val="20"/>
+        </w:rPr>
+        <w:t>EEG,</w:t>
+      </w:r>
+      <w:r>
+        <w:rPr>
+          <w:rFonts w:ascii="Consolas" w:eastAsia="Times New Roman" w:hAnsi="Consolas" w:cs="Times New Roman"/>
+          <w:color w:val="A709F5"/>
+          <w:sz w:val="20"/>
+          <w:szCs w:val="20"/>
+        </w:rPr>
+        <w:t>'analysis'</w:t>
+      </w:r>
+      <w:r>
+        <w:rPr>
+          <w:rFonts w:ascii="Consolas" w:eastAsia="Times New Roman" w:hAnsi="Consolas" w:cs="Times New Roman"/>
+          <w:color w:val="auto"/>
+          <w:sz w:val="20"/>
+          <w:szCs w:val="20"/>
+        </w:rPr>
+        <w:t>,</w:t>
+      </w:r>
+      <w:r>
+        <w:rPr>
+          <w:rFonts w:ascii="Consolas" w:eastAsia="Times New Roman" w:hAnsi="Consolas" w:cs="Times New Roman"/>
+          <w:color w:val="A709F5"/>
+          <w:sz w:val="20"/>
+          <w:szCs w:val="20"/>
+        </w:rPr>
+        <w:t>'hep'</w:t>
+      </w:r>
+      <w:r>
+        <w:rPr>
+          <w:rFonts w:ascii="Consolas" w:eastAsia="Times New Roman" w:hAnsi="Consolas" w:cs="Times New Roman"/>
+          <w:color w:val="auto"/>
+          <w:sz w:val="20"/>
+          <w:szCs w:val="20"/>
+        </w:rPr>
+        <w:t>,</w:t>
+      </w:r>
+      <w:r>
+        <w:rPr>
+          <w:rFonts w:ascii="Consolas" w:eastAsia="Times New Roman" w:hAnsi="Consolas" w:cs="Times New Roman"/>
+          <w:color w:val="A709F5"/>
+          <w:sz w:val="20"/>
+          <w:szCs w:val="20"/>
+        </w:rPr>
+        <w:t>'heart_signal'</w:t>
+      </w:r>
+      <w:r>
+        <w:rPr>
+          <w:rFonts w:ascii="Consolas" w:eastAsia="Times New Roman" w:hAnsi="Consolas" w:cs="Times New Roman"/>
+          <w:color w:val="auto"/>
+          <w:sz w:val="20"/>
+          <w:szCs w:val="20"/>
+        </w:rPr>
+        <w:t>,{</w:t>
+      </w:r>
+      <w:r>
+        <w:rPr>
+          <w:rFonts w:ascii="Consolas" w:eastAsia="Times New Roman" w:hAnsi="Consolas" w:cs="Times New Roman"/>
+          <w:color w:val="A709F5"/>
+          <w:sz w:val="20"/>
+          <w:szCs w:val="20"/>
+        </w:rPr>
+        <w:t>'ECG'</w:t>
+      </w:r>
+      <w:r>
+        <w:rPr>
+          <w:rFonts w:ascii="Consolas" w:eastAsia="Times New Roman" w:hAnsi="Consolas" w:cs="Times New Roman"/>
+          <w:color w:val="auto"/>
+          <w:sz w:val="20"/>
+          <w:szCs w:val="20"/>
+        </w:rPr>
+        <w:t>},</w:t>
+      </w:r>
+      <w:r>
+        <w:rPr>
+          <w:rFonts w:ascii="Consolas" w:eastAsia="Times New Roman" w:hAnsi="Consolas" w:cs="Times New Roman"/>
+          <w:color w:val="A709F5"/>
+          <w:sz w:val="20"/>
+          <w:szCs w:val="20"/>
+        </w:rPr>
+        <w:t>'heart_channels'</w:t>
+      </w:r>
+      <w:r>
+        <w:rPr>
+          <w:rFonts w:ascii="Consolas" w:eastAsia="Times New Roman" w:hAnsi="Consolas" w:cs="Times New Roman"/>
+          <w:color w:val="auto"/>
+          <w:sz w:val="20"/>
+          <w:szCs w:val="20"/>
+        </w:rPr>
+        <w:t>,{</w:t>
+      </w:r>
+      <w:r>
+        <w:rPr>
+          <w:rFonts w:ascii="Consolas" w:eastAsia="Times New Roman" w:hAnsi="Consolas" w:cs="Times New Roman"/>
+          <w:color w:val="A709F5"/>
+          <w:sz w:val="20"/>
+          <w:szCs w:val="20"/>
+        </w:rPr>
+        <w:t>'EXG5' 'EXG6'</w:t>
+      </w:r>
+      <w:r>
+        <w:rPr>
+          <w:rFonts w:ascii="Consolas" w:eastAsia="Times New Roman" w:hAnsi="Consolas" w:cs="Times New Roman"/>
+          <w:color w:val="auto"/>
+          <w:sz w:val="20"/>
+          <w:szCs w:val="20"/>
+        </w:rPr>
+        <w:t>},</w:t>
+      </w:r>
+      <w:r>
+        <w:rPr>
+          <w:rFonts w:ascii="Consolas" w:eastAsia="Times New Roman" w:hAnsi="Consolas" w:cs="Times New Roman"/>
+          <w:color w:val="A709F5"/>
+          <w:sz w:val="20"/>
+          <w:szCs w:val="20"/>
+        </w:rPr>
+        <w:t>'clean_</w:t>
+      </w:r>
+      <w:proofErr w:type="spellStart"/>
+      <w:r>
+        <w:rPr>
+          <w:rFonts w:ascii="Consolas" w:eastAsia="Times New Roman" w:hAnsi="Consolas" w:cs="Times New Roman"/>
+          <w:color w:val="A709F5"/>
+          <w:sz w:val="20"/>
+          <w:szCs w:val="20"/>
+        </w:rPr>
+        <w:t>eeg</w:t>
+      </w:r>
+      <w:proofErr w:type="spellEnd"/>
+      <w:r>
+        <w:rPr>
+          <w:rFonts w:ascii="Consolas" w:eastAsia="Times New Roman" w:hAnsi="Consolas" w:cs="Times New Roman"/>
+          <w:color w:val="A709F5"/>
+          <w:sz w:val="20"/>
+          <w:szCs w:val="20"/>
+        </w:rPr>
+        <w:t>'</w:t>
+      </w:r>
+      <w:r>
+        <w:rPr>
+          <w:rFonts w:ascii="Consolas" w:eastAsia="Times New Roman" w:hAnsi="Consolas" w:cs="Times New Roman"/>
+          <w:color w:val="auto"/>
+          <w:sz w:val="20"/>
+          <w:szCs w:val="20"/>
+        </w:rPr>
+        <w:t>,</w:t>
+      </w:r>
+      <w:proofErr w:type="spellStart"/>
+      <w:r>
+        <w:rPr>
+          <w:rFonts w:ascii="Consolas" w:eastAsia="Times New Roman" w:hAnsi="Consolas" w:cs="Times New Roman"/>
+          <w:color w:val="auto"/>
+          <w:sz w:val="20"/>
+          <w:szCs w:val="20"/>
+        </w:rPr>
+        <w:t>true,</w:t>
+      </w:r>
+      <w:r>
+        <w:rPr>
+          <w:rFonts w:ascii="Consolas" w:eastAsia="Times New Roman" w:hAnsi="Consolas" w:cs="Times New Roman"/>
+          <w:color w:val="A709F5"/>
+          <w:sz w:val="20"/>
+          <w:szCs w:val="20"/>
+        </w:rPr>
+        <w:t>'rr_correct'</w:t>
+      </w:r>
+      <w:r>
+        <w:rPr>
+          <w:rFonts w:ascii="Consolas" w:eastAsia="Times New Roman" w:hAnsi="Consolas" w:cs="Times New Roman"/>
+          <w:color w:val="auto"/>
+          <w:sz w:val="20"/>
+          <w:szCs w:val="20"/>
+        </w:rPr>
+        <w:t>,</w:t>
+      </w:r>
+      <w:r>
+        <w:rPr>
+          <w:rFonts w:ascii="Consolas" w:eastAsia="Times New Roman" w:hAnsi="Consolas" w:cs="Times New Roman"/>
+          <w:color w:val="A709F5"/>
+          <w:sz w:val="20"/>
+          <w:szCs w:val="20"/>
+        </w:rPr>
+        <w:t>'linear'</w:t>
+      </w:r>
+      <w:r>
+        <w:rPr>
+          <w:rFonts w:ascii="Consolas" w:eastAsia="Times New Roman" w:hAnsi="Consolas" w:cs="Times New Roman"/>
+          <w:color w:val="auto"/>
+          <w:sz w:val="20"/>
+          <w:szCs w:val="20"/>
+        </w:rPr>
+        <w:t>,</w:t>
+      </w:r>
+      <w:r>
+        <w:rPr>
+          <w:rFonts w:ascii="Consolas" w:eastAsia="Times New Roman" w:hAnsi="Consolas" w:cs="Times New Roman"/>
+          <w:color w:val="A709F5"/>
+          <w:sz w:val="20"/>
+          <w:szCs w:val="20"/>
+        </w:rPr>
+        <w:t>'vis'</w:t>
+      </w:r>
+      <w:r>
+        <w:rPr>
+          <w:rFonts w:ascii="Consolas" w:eastAsia="Times New Roman" w:hAnsi="Consolas" w:cs="Times New Roman"/>
+          <w:color w:val="auto"/>
+          <w:sz w:val="20"/>
+          <w:szCs w:val="20"/>
+        </w:rPr>
+        <w:t>,true</w:t>
+      </w:r>
+      <w:proofErr w:type="spellEnd"/>
+      <w:r>
+        <w:rPr>
+          <w:rFonts w:ascii="Consolas" w:eastAsia="Times New Roman" w:hAnsi="Consolas" w:cs="Times New Roman"/>
+          <w:color w:val="auto"/>
+          <w:sz w:val="20"/>
+          <w:szCs w:val="20"/>
+        </w:rPr>
+        <w:t>);</w:t>
+      </w:r>
+    </w:p>
+    <w:p>
+      <w:pPr>
+        <w:widowControl/>
+        <w:autoSpaceDE/>
+        <w:autoSpaceDN/>
+        <w:adjustRightInd/>
+        <w:jc w:val="left"/>
+        <w:rPr>
+          <w:rFonts w:ascii="Consolas" w:eastAsia="Times New Roman" w:hAnsi="Consolas" w:cs="Times New Roman"/>
+          <w:color w:val="auto"/>
+          <w:sz w:val="20"/>
+          <w:szCs w:val="20"/>
+        </w:rPr>
+      </w:pPr>
     </w:p>
     <w:p>
       <w:pPr>
@@ -6319,7 +6978,11 @@
         </w:sdtContent>
       </w:sdt>
       <w:r>
-        <w:t xml:space="preserve"> and the program ends. If at least one heart component is detected, its scalp topography and confidence level are displayed in a figure (</w:t>
+        <w:t xml:space="preserve"> and the program ends. If at least one heart component is detected, its scalp topography and </w:t>
+      </w:r>
+      <w:r>
+        <w:lastRenderedPageBreak/>
+        <w:t>confidence level are displayed in a figure (</w:t>
       </w:r>
       <w:r>
         <w:rPr>
@@ -6375,7 +7038,6 @@
         <w:rPr>
           <w:noProof/>
         </w:rPr>
-        <w:lastRenderedPageBreak/>
         <w:drawing>
           <wp:inline distT="0" distB="0" distL="0" distR="0" wp14:anchorId="61BA9E16" wp14:editId="4F4F8A55">
             <wp:extent cx="707404" cy="914713"/>
@@ -7079,7 +7741,6 @@
           <w:color w:val="366091"/>
           <w:highlight w:val="white"/>
         </w:rPr>
-        <w:lastRenderedPageBreak/>
         <w:t xml:space="preserve">Schematic representation of gating strategy used in flow cytometry analysis sample. Data were analyzed after acquisition with the appropriate software… </w:t>
       </w:r>
       <w:r>
@@ -8022,7 +8683,14 @@
         <w:rPr>
           <w:color w:val="366091"/>
         </w:rPr>
-        <w:t>, G.A. Quaternary salts of 2-[(</w:t>
+        <w:t>, G.A. Quaternary salts of 2-</w:t>
+      </w:r>
+      <w:r>
+        <w:rPr>
+          <w:color w:val="366091"/>
+        </w:rPr>
+        <w:lastRenderedPageBreak/>
+        <w:t>[(</w:t>
       </w:r>
       <w:proofErr w:type="spellStart"/>
       <w:r>
@@ -8168,7 +8836,6 @@
         <w:rPr>
           <w:rFonts w:ascii="Times New Roman" w:eastAsia="Times New Roman" w:hAnsi="Times New Roman" w:cs="Times New Roman"/>
         </w:rPr>
-        <w:lastRenderedPageBreak/>
         <w:t xml:space="preserve">von </w:t>
       </w:r>
       <w:proofErr w:type="spellStart"/>
@@ -8450,6 +9117,7 @@
         <w:rPr>
           <w:rFonts w:ascii="Times New Roman" w:eastAsia="Times New Roman" w:hAnsi="Times New Roman" w:cs="Times New Roman"/>
         </w:rPr>
+        <w:lastRenderedPageBreak/>
         <w:t>Kemp, A. H., &amp; Quintana, D. S. (2013). The relationship between mental and physical health: Insights from the study of heart rate variability. International Journal of Psychophysiology, 89(3), 288-296.</w:t>
       </w:r>
     </w:p>
@@ -8470,7 +9138,6 @@
         <w:jc w:val="left"/>
       </w:pPr>
       <w:r>
-        <w:lastRenderedPageBreak/>
         <w:t xml:space="preserve">Jiang, H., He, B., Guo, X., Wang, X., Guo, M., Wang, Z., ... &amp; Cui, D. (2020). Brain–Heart interactions underlying traditional Tibetan Buddhist meditation. </w:t>
       </w:r>
       <w:r>

</xml_diff>

<commit_message>
GPU command and plot_features
</commit_message>
<xml_diff>
--- a/paper/JoVE paper - v2.docx
+++ b/paper/JoVE paper - v2.docx
@@ -114,23 +114,7 @@
         <w:t>1</w:t>
       </w:r>
       <w:r>
-        <w:t xml:space="preserve">Centre de Recherche </w:t>
-      </w:r>
-      <w:proofErr w:type="spellStart"/>
-      <w:r>
-        <w:t>Cerveau</w:t>
-      </w:r>
-      <w:proofErr w:type="spellEnd"/>
-      <w:r>
-        <w:t xml:space="preserve"> et Cognition (</w:t>
-      </w:r>
-      <w:proofErr w:type="spellStart"/>
-      <w:r>
-        <w:t>CerCo</w:t>
-      </w:r>
-      <w:proofErr w:type="spellEnd"/>
-      <w:r>
-        <w:t>), CNRS, Toulouse III University, France</w:t>
+        <w:t>Centre de Recherche Cerveau et Cognition (CerCo), CNRS, Toulouse III University, France</w:t>
       </w:r>
     </w:p>
     <w:p>
@@ -451,29 +435,8 @@
         </w:sdtContent>
       </w:sdt>
       <w:r>
-        <w:t xml:space="preserve"> and positron emission tomography (PET) in terms of their lower cost, portability, and ability to collect data in real-world settings. The interaction between the cortical and cardiovascular systems has been the subject of increasing interest, as it can capture useful information about the coupling of brain and cardiovascular function. However, analyzing the interaction between these time series can be challenging due to the complex or noisy nature of the data and the lack of standardized analysis methods. Existing tools for jointly analyzing these </w:t>
-      </w:r>
-      <w:proofErr w:type="spellStart"/>
-      <w:r>
-        <w:t>biosignals</w:t>
-      </w:r>
-      <w:proofErr w:type="spellEnd"/>
-      <w:r>
-        <w:t xml:space="preserve"> often require a high level of technical expertise and may not provide </w:t>
-      </w:r>
-      <w:proofErr w:type="gramStart"/>
-      <w:r>
-        <w:t>all of</w:t>
-      </w:r>
-      <w:proofErr w:type="gramEnd"/>
-      <w:r>
-        <w:t xml:space="preserve"> the necessary features for studying the interaction between these signals. Moreover, many existing tools are not </w:t>
-      </w:r>
-      <w:proofErr w:type="gramStart"/>
-      <w:r>
-        <w:t>open-source</w:t>
-      </w:r>
-      <w:proofErr w:type="gramEnd"/>
+        <w:t xml:space="preserve"> and positron emission tomography (PET) in terms of their lower cost, portability, and ability to collect data in real-world settings. The interaction between the cortical and cardiovascular systems has been the subject of increasing interest, as it can capture useful information about the coupling of brain and cardiovascular function. However, analyzing the interaction between these time series can be challenging due to the complex or noisy nature of the data and the lack of standardized analysis methods. Existing tools for jointly analyzing these biosignals often require a high level of technical expertise and may not provide all of the necessary features for studying the interaction between these signals. Moreover, many existing tools are not open-source</w:t>
+      </w:r>
       <w:sdt>
         <w:sdtPr>
           <w:tag w:val="goog_rdk_4"/>
@@ -515,15 +478,7 @@
         </w:sdtContent>
       </w:sdt>
       <w:r>
-        <w:t xml:space="preserve">latest guidelines as its default parameters, and three main functions: 1) feature-based for continuous data for assessing associations between various features extracted from EEG and HRV signals (time, frequency, and nonlinear features); 2) event-related for </w:t>
-      </w:r>
-      <w:proofErr w:type="spellStart"/>
-      <w:r>
-        <w:t>epoched</w:t>
-      </w:r>
-      <w:proofErr w:type="spellEnd"/>
-      <w:r>
-        <w:t xml:space="preserve"> data (EEG-ECG coherence, heartbeat-evoked potentials in time, frequency, and time-frequency domains); 3) EEG signal processing (extracts heart components from EEG signals using ICA). Robust statistics are implemented for assessing relationships between these </w:t>
+        <w:t xml:space="preserve">latest guidelines as its default parameters, and three main functions: 1) feature-based for continuous data for assessing associations between various features extracted from EEG and HRV signals (time, frequency, and nonlinear features); 2) event-related for epoched data (EEG-ECG coherence, heartbeat-evoked potentials in time, frequency, and time-frequency domains); 3) EEG signal processing (extracts heart components from EEG signals using ICA). Robust statistics are implemented for assessing relationships between these </w:t>
       </w:r>
       <w:sdt>
         <w:sdtPr>
@@ -771,21 +726,7 @@
         <w:rPr>
           <w:highlight w:val="yellow"/>
         </w:rPr>
-        <w:t xml:space="preserve">von </w:t>
-      </w:r>
-      <w:proofErr w:type="spellStart"/>
-      <w:r>
-        <w:rPr>
-          <w:highlight w:val="yellow"/>
-        </w:rPr>
-        <w:t>Bertalanffy</w:t>
-      </w:r>
-      <w:proofErr w:type="spellEnd"/>
-      <w:r>
-        <w:rPr>
-          <w:highlight w:val="yellow"/>
-        </w:rPr>
-        <w:t>, 1968</w:t>
+        <w:t>von Bertalanffy, 1968</w:t>
       </w:r>
       <w:r>
         <w:t>). Reductionism has been instrumental in understanding individual subsystems in isolation, such as elucidating the role of ion channels and action potentials for neural (</w:t>
@@ -875,23 +816,7 @@
         <w:spacing w:after="240"/>
       </w:pPr>
       <w:r>
-        <w:t xml:space="preserve">Studying the intricate relationship between the brain and the heart can yield valuable insights into the underlying physiology and anatomy of the human body, ultimately leading to the development of novel diagnostic and therapeutic tools. The relationship between the heart and the brain has been studied via neuroimaging methods such as functional magnetic resonance imaging (fMRI) and positron emission tomography (PET). Using these tools, researchers highlighted some brain regions associated with cardiovascular control (e.g., manipulation of heart rate and blood pressure; Critchley 2000; </w:t>
-      </w:r>
-      <w:proofErr w:type="spellStart"/>
-      <w:r>
-        <w:t>Napadow</w:t>
-      </w:r>
-      <w:proofErr w:type="spellEnd"/>
-      <w:r>
-        <w:t xml:space="preserve"> 2008), showed the influence of heart rate on the BOLD signal (Chang et al., 2009; Shmueli 2007), or identified potential brain-body pathways contributing to coronary heart disease (i.e., stress-evoked blood pressure; </w:t>
-      </w:r>
-      <w:proofErr w:type="spellStart"/>
-      <w:r>
-        <w:t>Gianaros</w:t>
-      </w:r>
-      <w:proofErr w:type="spellEnd"/>
-      <w:r>
-        <w:t xml:space="preserve"> 2009). </w:t>
+        <w:t xml:space="preserve">Studying the intricate relationship between the brain and the heart can yield valuable insights into the underlying physiology and anatomy of the human body, ultimately leading to the development of novel diagnostic and therapeutic tools. The relationship between the heart and the brain has been studied via neuroimaging methods such as functional magnetic resonance imaging (fMRI) and positron emission tomography (PET). Using these tools, researchers highlighted some brain regions associated with cardiovascular control (e.g., manipulation of heart rate and blood pressure; Critchley 2000; Napadow 2008), showed the influence of heart rate on the BOLD signal (Chang et al., 2009; Shmueli 2007), or identified potential brain-body pathways contributing to coronary heart disease (i.e., stress-evoked blood pressure; Gianaros 2009). </w:t>
       </w:r>
     </w:p>
     <w:p>
@@ -972,15 +897,7 @@
         </w:sdtContent>
       </w:sdt>
       <w:r>
-        <w:t xml:space="preserve">placement of electrodes on the skin (usually on the chest, arms, or legs). PPG measures blood volume changes in the microvascular tissues by using a light source (e.g., LED) and a photodetector placed on the skin (commonly on a fingertip, earlobe, or forehead). Since blood absorbs </w:t>
-      </w:r>
-      <w:proofErr w:type="gramStart"/>
-      <w:r>
-        <w:t>more light</w:t>
-      </w:r>
-      <w:proofErr w:type="gramEnd"/>
-      <w:r>
-        <w:t xml:space="preserve"> than the surrounding tissue, the PPG signal can be used to estimate blood flow and pulse rate. Both methods provide valuable information about </w:t>
+        <w:t xml:space="preserve">placement of electrodes on the skin (usually on the chest, arms, or legs). PPG measures blood volume changes in the microvascular tissues by using a light source (e.g., LED) and a photodetector placed on the skin (commonly on a fingertip, earlobe, or forehead). Since blood absorbs more light than the surrounding tissue, the PPG signal can be used to estimate blood flow and pulse rate. Both methods provide valuable information about </w:t>
       </w:r>
       <w:sdt>
         <w:sdtPr>
@@ -994,15 +911,7 @@
         </w:sdtContent>
       </w:sdt>
       <w:r>
-        <w:t xml:space="preserve">cardiovascular function, but they serve different purposes and offer distinct types of data. As such, the use of EEG and ECG/PPG holds great promise for advancing our understanding of the physiological, cognitive, and emotional processes underlying brain-heart interactions and their implications for human health and well-being. </w:t>
-      </w:r>
-      <w:proofErr w:type="gramStart"/>
-      <w:r>
-        <w:t>Similar to</w:t>
-      </w:r>
-      <w:proofErr w:type="gramEnd"/>
-      <w:r>
-        <w:t xml:space="preserve"> ECG, EEG records the electrical fields generated by synchronized activity of thousands of cortical neurons</w:t>
+        <w:t>cardiovascular function, but they serve different purposes and offer distinct types of data. As such, the use of EEG and ECG/PPG holds great promise for advancing our understanding of the physiological, cognitive, and emotional processes underlying brain-heart interactions and their implications for human health and well-being. Similar to ECG, EEG records the electrical fields generated by synchronized activity of thousands of cortical neurons</w:t>
       </w:r>
       <w:sdt>
         <w:sdtPr>
@@ -1050,16 +959,8 @@
         <w:rPr>
           <w:b/>
         </w:rPr>
-        <w:t xml:space="preserve"> EEG and cardiovascular </w:t>
-      </w:r>
-      <w:proofErr w:type="gramStart"/>
-      <w:r>
-        <w:rPr>
-          <w:b/>
-        </w:rPr>
-        <w:t>signals</w:t>
-      </w:r>
-      <w:proofErr w:type="gramEnd"/>
+        <w:t xml:space="preserve"> EEG and cardiovascular signals</w:t>
+      </w:r>
     </w:p>
     <w:p>
       <w:pPr>
@@ -1118,31 +1019,7 @@
         <w:spacing w:after="240"/>
       </w:pPr>
       <w:r>
-        <w:t>Event-related: each heartbeat is marked in the EEG time series to examine with high temporal accuracy the cortical activity processing cardiac signals (</w:t>
-      </w:r>
-      <w:proofErr w:type="spellStart"/>
-      <w:r>
-        <w:t>Schandry</w:t>
-      </w:r>
-      <w:proofErr w:type="spellEnd"/>
-      <w:r>
-        <w:t xml:space="preserve"> 1981; </w:t>
-      </w:r>
-      <w:proofErr w:type="spellStart"/>
-      <w:r>
-        <w:t>Pollatos</w:t>
-      </w:r>
-      <w:proofErr w:type="spellEnd"/>
-      <w:r>
-        <w:t xml:space="preserve"> 2005; Montoya 1993; Park &amp; Tallon-Baudry 2014; Couto 2015; Jiang et al. 2019; </w:t>
-      </w:r>
-      <w:proofErr w:type="spellStart"/>
-      <w:r>
-        <w:t>Dirlich</w:t>
-      </w:r>
-      <w:proofErr w:type="spellEnd"/>
-      <w:r>
-        <w:t xml:space="preserve"> et al., 1998). This method is termed heartbeat-evoked potentials (HEP) and is similar to traditional event-related potential (ERP) studies, </w:t>
+        <w:t xml:space="preserve">Event-related: each heartbeat is marked in the EEG time series to examine with high temporal accuracy the cortical activity processing cardiac signals (Schandry 1981; Pollatos 2005; Montoya 1993; Park &amp; Tallon-Baudry 2014; Couto 2015; Jiang et al. 2019; Dirlich et al., 1998). This method is termed heartbeat-evoked potentials (HEP) and is similar to traditional event-related potential (ERP) studies, </w:t>
       </w:r>
       <w:sdt>
         <w:sdtPr>
@@ -1156,15 +1033,7 @@
         </w:sdtContent>
       </w:sdt>
       <w:r>
-        <w:t xml:space="preserve">required the </w:t>
-      </w:r>
-      <w:proofErr w:type="gramStart"/>
-      <w:r>
-        <w:t>two time</w:t>
-      </w:r>
-      <w:proofErr w:type="gramEnd"/>
-      <w:r>
-        <w:t xml:space="preserve"> series to be time-locked, but the events are heartbeats as opposed to stimuli. </w:t>
+        <w:t xml:space="preserve">required the two time series to be time-locked, but the events are heartbeats as opposed to stimuli. </w:t>
       </w:r>
     </w:p>
     <w:p>
@@ -1209,15 +1078,7 @@
         </w:sdtContent>
       </w:sdt>
       <w:r>
-        <w:t xml:space="preserve"> associations between them. Cardiovascular features are typically heart-rate variability (HRV) measures in the time, frequency, or nonlinear domains. This has been done with ECG (Thayer et al. 2012; Mather 2018; Kemp 2013) and PPG to a lesser extent (Khosrow-Khavar 2014). This approach provides trait information that can be used for making medical forecasting or classification (e.g., </w:t>
-      </w:r>
-      <w:proofErr w:type="gramStart"/>
-      <w:r>
-        <w:t>mental</w:t>
-      </w:r>
-      <w:proofErr w:type="gramEnd"/>
-      <w:r>
-        <w:t xml:space="preserve"> or physical health) and finding more general associations</w:t>
+        <w:t xml:space="preserve"> associations between them. Cardiovascular features are typically heart-rate variability (HRV) measures in the time, frequency, or nonlinear domains. This has been done with ECG (Thayer et al. 2012; Mather 2018; Kemp 2013) and PPG to a lesser extent (Khosrow-Khavar 2014). This approach provides trait information that can be used for making medical forecasting or classification (e.g., mental or physical health) and finding more general associations</w:t>
       </w:r>
       <w:sdt>
         <w:sdtPr>
@@ -1309,7 +1170,6 @@
       <w:r>
         <w:t>require expensive license purchase and do not allow processing large datasets in batch via command line (</w:t>
       </w:r>
-      <w:proofErr w:type="spellStart"/>
       <w:sdt>
         <w:sdtPr>
           <w:tag w:val="goog_rdk_30"/>
@@ -1323,15 +1183,12 @@
         <w:t>Kubios</w:t>
       </w:r>
       <w:commentRangeEnd w:id="0"/>
-      <w:proofErr w:type="spellEnd"/>
       <w:r>
         <w:commentReference w:id="0"/>
       </w:r>
-      <w:proofErr w:type="gramStart"/>
       <w:r>
         <w:t>);</w:t>
       </w:r>
-      <w:proofErr w:type="gramEnd"/>
     </w:p>
     <w:p>
       <w:pPr>
@@ -1348,15 +1205,7 @@
         </w:pBdr>
       </w:pPr>
       <w:r>
-        <w:t xml:space="preserve">or require advanced programming skills by not providing a graphical user interface (GUI; </w:t>
-      </w:r>
-      <w:proofErr w:type="spellStart"/>
-      <w:r>
-        <w:t>Physionet</w:t>
-      </w:r>
-      <w:proofErr w:type="spellEnd"/>
-      <w:r>
-        <w:t xml:space="preserve"> Cardiovascular Signal toolbox; </w:t>
+        <w:t xml:space="preserve">or require advanced programming skills by not providing a graphical user interface (GUI; Physionet Cardiovascular Signal toolbox; </w:t>
       </w:r>
       <w:hyperlink r:id="rId11">
         <w:r>
@@ -1395,15 +1244,7 @@
       </w:pPr>
       <w:r>
         <w:lastRenderedPageBreak/>
-        <w:t xml:space="preserve">To our knowledge, three open-source MATLAB toolboxes exist to support HEP analysis with a GUI. The </w:t>
-      </w:r>
-      <w:proofErr w:type="spellStart"/>
-      <w:r>
-        <w:t>ecg</w:t>
-      </w:r>
-      <w:proofErr w:type="spellEnd"/>
-      <w:r>
-        <w:t>-kit (</w:t>
+        <w:t>To our knowledge, three open-source MATLAB toolboxes exist to support HEP analysis with a GUI. The ecg-kit (</w:t>
       </w:r>
       <w:hyperlink r:id="rId12">
         <w:r>
@@ -1437,80 +1278,33 @@
         </w:r>
       </w:hyperlink>
       <w:r>
-        <w:t>), and the CARE-</w:t>
-      </w:r>
-      <w:proofErr w:type="spellStart"/>
-      <w:r>
-        <w:t>rCortex</w:t>
-      </w:r>
-      <w:proofErr w:type="spellEnd"/>
-      <w:r>
-        <w:t xml:space="preserve"> EEGLAB plugin (</w:t>
-      </w:r>
-      <w:proofErr w:type="spellStart"/>
-      <w:r>
-        <w:fldChar w:fldCharType="begin"/>
-      </w:r>
-      <w:r>
-        <w:instrText>HYPERLINK "https://www.sciencedirect.com/science/article/abs/pii/S0165027018302474" \h</w:instrText>
-      </w:r>
-      <w:r>
-        <w:fldChar w:fldCharType="separate"/>
-      </w:r>
-      <w:r>
-        <w:rPr>
-          <w:color w:val="0000FF"/>
-          <w:u w:val="single"/>
-        </w:rPr>
-        <w:t>Grosselin</w:t>
-      </w:r>
-      <w:proofErr w:type="spellEnd"/>
-      <w:r>
-        <w:rPr>
-          <w:color w:val="0000FF"/>
-          <w:u w:val="single"/>
-        </w:rPr>
-        <w:t xml:space="preserve"> et al. 2018</w:t>
-      </w:r>
-      <w:r>
-        <w:rPr>
-          <w:color w:val="0000FF"/>
-          <w:u w:val="single"/>
-        </w:rPr>
-        <w:fldChar w:fldCharType="end"/>
-      </w:r>
+        <w:t>), and the CARE-rCortex EEGLAB plugin (</w:t>
+      </w:r>
+      <w:hyperlink r:id="rId14">
+        <w:r>
+          <w:rPr>
+            <w:color w:val="0000FF"/>
+            <w:u w:val="single"/>
+          </w:rPr>
+          <w:t>Grosselin et al. 2018</w:t>
+        </w:r>
+      </w:hyperlink>
       <w:r>
         <w:t xml:space="preserve">). </w:t>
       </w:r>
       <w:r>
-        <w:t xml:space="preserve">While HEPLAB and </w:t>
-      </w:r>
-      <w:proofErr w:type="spellStart"/>
-      <w:r>
-        <w:t>ecg</w:t>
-      </w:r>
-      <w:proofErr w:type="spellEnd"/>
-      <w:r>
-        <w:t xml:space="preserve">-kit facilitate HEP analysis by detecting heartbeats and marking them in the EEG signals, they do not provide statistical tools for analysis, and are limited to the time domain (i.e., ERP). </w:t>
-      </w:r>
-      <w:r>
-        <w:t>The CARE-</w:t>
-      </w:r>
-      <w:proofErr w:type="spellStart"/>
-      <w:r>
-        <w:t>rCortex</w:t>
-      </w:r>
-      <w:proofErr w:type="spellEnd"/>
+        <w:t xml:space="preserve">While HEPLAB and ecg-kit facilitate HEP analysis by detecting heartbeats and marking them in the EEG signals, they do not provide statistical tools for analysis, and are limited to the time domain (i.e., ERP). </w:t>
+      </w:r>
+      <w:r>
+        <w:t xml:space="preserve">The CARE-rCortex </w:t>
+      </w:r>
+      <w:r>
+        <w:t>addressed these issues by</w:t>
+      </w:r>
       <w:r>
         <w:t xml:space="preserve"> </w:t>
       </w:r>
       <w:r>
-        <w:t>addressed these issues by</w:t>
-      </w:r>
-      <w:r>
-        <w:t xml:space="preserve"> </w:t>
-      </w:r>
-      <w:r>
         <w:t>supporting</w:t>
       </w:r>
       <w:r>
@@ -1523,15 +1317,7 @@
         <w:t xml:space="preserve">. However, </w:t>
       </w:r>
       <w:r>
-        <w:t xml:space="preserve">it uses the </w:t>
-      </w:r>
-      <w:proofErr w:type="spellStart"/>
-      <w:r>
-        <w:t>Bonferoni</w:t>
-      </w:r>
-      <w:proofErr w:type="spellEnd"/>
-      <w:r>
-        <w:t xml:space="preserve"> method for multiple comparisons correction, w</w:t>
+        <w:t>it uses the Bonferoni method for multiple comparisons correction, w</w:t>
       </w:r>
       <w:r>
         <w:t>hich is too conservative for EEG analysis</w:t>
@@ -1615,7 +1401,7 @@
       <w:r>
         <w:t xml:space="preserve"> (</w:t>
       </w:r>
-      <w:hyperlink r:id="rId14" w:history="1">
+      <w:hyperlink r:id="rId15" w:history="1">
         <w:r>
           <w:rPr>
             <w:rStyle w:val="Hyperlink"/>
@@ -1639,18 +1425,10 @@
         <w:spacing w:after="240"/>
       </w:pPr>
       <w:r>
-        <w:t>To address these limitations, this article presents a new open-source MATLAB toolbox, named “</w:t>
-      </w:r>
-      <w:proofErr w:type="spellStart"/>
-      <w:r>
-        <w:t>BrainBeat</w:t>
-      </w:r>
-      <w:r>
-        <w:t>s</w:t>
-      </w:r>
-      <w:proofErr w:type="spellEnd"/>
-      <w:r>
-        <w:t xml:space="preserve">”, </w:t>
+        <w:t>To address these limitations, this article presents a new open-source MATLAB toolbox, named “BrainBeat</w:t>
+      </w:r>
+      <w:r>
+        <w:t xml:space="preserve">s”, </w:t>
       </w:r>
       <w:r>
         <w:t>implemented as an EEGLAB plugin designed to jointly process and analyze EEG and ECG/PPG signals. It incorporates the following advantages over previous methods:</w:t>
@@ -1695,17 +1473,9 @@
         </w:pBdr>
       </w:pPr>
       <w:r>
-        <w:t xml:space="preserve">Implements the validated algorithms from the </w:t>
-      </w:r>
-      <w:proofErr w:type="spellStart"/>
-      <w:r>
-        <w:t>Physionet</w:t>
-      </w:r>
-      <w:proofErr w:type="spellEnd"/>
-      <w:r>
-        <w:t xml:space="preserve"> Cardiovascular Signal toolbox (</w:t>
-      </w:r>
-      <w:hyperlink r:id="rId15">
+        <w:t>Implements the validated algorithms from the Physionet Cardiovascular Signal toolbox (</w:t>
+      </w:r>
+      <w:hyperlink r:id="rId16">
         <w:r>
           <w:rPr>
             <w:color w:val="0000FF"/>
@@ -1733,15 +1503,7 @@
         <w:t xml:space="preserve"> automatically with various algorithms (e.g., linear, cubic, nearest neighbor, etc.)</w:t>
       </w:r>
       <w:r>
-        <w:t xml:space="preserve"> to </w:t>
-      </w:r>
-      <w:proofErr w:type="spellStart"/>
-      <w:r>
-        <w:t>otbain</w:t>
-      </w:r>
-      <w:proofErr w:type="spellEnd"/>
-      <w:r>
-        <w:t xml:space="preserve"> the normal-to-normal (NN) intervals</w:t>
+        <w:t xml:space="preserve"> to otbain the normal-to-normal (NN) intervals</w:t>
       </w:r>
       <w:r>
         <w:t xml:space="preserve">. </w:t>
@@ -1778,7 +1540,7 @@
       <w:r>
         <w:t xml:space="preserve"> including referencing (to infinity for montages with at least 30; Yao </w:t>
       </w:r>
-      <w:hyperlink r:id="rId16">
+      <w:hyperlink r:id="rId17">
         <w:r>
           <w:rPr>
             <w:color w:val="0000FF"/>
@@ -1790,7 +1552,7 @@
       <w:r>
         <w:t xml:space="preserve">, </w:t>
       </w:r>
-      <w:hyperlink r:id="rId17">
+      <w:hyperlink r:id="rId18">
         <w:r>
           <w:rPr>
             <w:color w:val="0000FF"/>
@@ -1802,7 +1564,7 @@
       <w:r>
         <w:t xml:space="preserve">5; </w:t>
       </w:r>
-      <w:hyperlink r:id="rId18">
+      <w:hyperlink r:id="rId19">
         <w:r>
           <w:rPr>
             <w:color w:val="0000FF"/>
@@ -1814,7 +1576,7 @@
       <w:r>
         <w:t xml:space="preserve">; </w:t>
       </w:r>
-      <w:hyperlink r:id="rId19">
+      <w:hyperlink r:id="rId20">
         <w:r>
           <w:rPr>
             <w:color w:val="0000FF"/>
@@ -1824,15 +1586,7 @@
         </w:r>
       </w:hyperlink>
       <w:r>
-        <w:t>), detection and interpolation of bad channels, detection and interpolation of EEG artifacts (Mullen  2015; Delorme 2004; 2023; Pion-</w:t>
-      </w:r>
-      <w:proofErr w:type="spellStart"/>
-      <w:r>
-        <w:t>Tonachini</w:t>
-      </w:r>
-      <w:proofErr w:type="spellEnd"/>
-      <w:r>
-        <w:t xml:space="preserve"> 2019). </w:t>
+        <w:t xml:space="preserve">), detection and interpolation of bad channels, detection and interpolation of EEG artifacts (Mullen  2015; Delorme 2004; 2023; Pion-Tonachini 2019). </w:t>
       </w:r>
       <w:r>
         <w:t>Note: Users can also use the toolbox with already cleaned data.</w:t>
@@ -1853,23 +1607,7 @@
         </w:pBdr>
       </w:pPr>
       <w:r>
-        <w:t xml:space="preserve">Can be used to automatically </w:t>
-      </w:r>
-      <w:proofErr w:type="gramStart"/>
-      <w:r>
-        <w:t>extracting</w:t>
-      </w:r>
-      <w:proofErr w:type="gramEnd"/>
-      <w:r>
-        <w:t xml:space="preserve"> heart components from EEG signals using the </w:t>
-      </w:r>
-      <w:proofErr w:type="spellStart"/>
-      <w:r>
-        <w:t>ICLabel</w:t>
-      </w:r>
-      <w:proofErr w:type="spellEnd"/>
-      <w:r>
-        <w:t xml:space="preserve"> EEGLAB plugin (</w:t>
+        <w:t>Can be used to automatically extracting heart components from EEG signals using the ICLabel EEGLAB plugin (</w:t>
       </w:r>
       <w:r>
         <w:rPr>
@@ -1919,29 +1657,13 @@
         <w:t>, frequency,</w:t>
       </w:r>
       <w:r>
-        <w:t xml:space="preserve"> and time-frequency domains (EEGLAB STUDY mode) and advanced statistics using hierarchical linear modeling provided by the LIMO plugin (</w:t>
-      </w:r>
-      <w:proofErr w:type="spellStart"/>
-      <w:r>
-        <w:t>Pernet</w:t>
-      </w:r>
-      <w:proofErr w:type="spellEnd"/>
-      <w:r>
-        <w:t xml:space="preserve"> 2011). This statistical approach accounts well for within and between- subjects variance, downweighs </w:t>
+        <w:t xml:space="preserve"> and time-frequency domains (EEGLAB STUDY mode) and advanced statistics using hierarchical linear modeling provided by the LIMO plugin (Pernet 2011). This statistical approach accounts well for within and between- subjects variance, downweighs </w:t>
       </w:r>
       <w:r>
         <w:t xml:space="preserve">artifactual </w:t>
       </w:r>
       <w:r>
-        <w:t xml:space="preserve">trials using weighted least square (WLS; </w:t>
-      </w:r>
-      <w:proofErr w:type="spellStart"/>
-      <w:r>
-        <w:t>Pernet</w:t>
-      </w:r>
-      <w:proofErr w:type="spellEnd"/>
-      <w:r>
-        <w:t xml:space="preserve"> 2022) optimization</w:t>
+        <w:t>trials using weighted least square (WLS; Pernet 2022) optimization</w:t>
       </w:r>
       <w:sdt>
         <w:sdtPr>
@@ -2220,16 +1942,8 @@
         <w:rPr>
           <w:color w:val="366091"/>
         </w:rPr>
-        <w:t xml:space="preserve">Information to help readers decide whether the method described is appropriate for </w:t>
-      </w:r>
-      <w:proofErr w:type="gramStart"/>
-      <w:r>
-        <w:rPr>
-          <w:color w:val="366091"/>
-        </w:rPr>
-        <w:t>them</w:t>
-      </w:r>
-      <w:proofErr w:type="gramEnd"/>
+        <w:t>Information to help readers decide whether the method described is appropriate for them</w:t>
+      </w:r>
     </w:p>
     <w:p>
       <w:pPr>
@@ -2342,50 +2056,13 @@
         <w:t>st</w:t>
       </w:r>
       <w:r>
-        <w:t xml:space="preserve"> sample dataset containing both 3 EEG channels and one ECG channel into EEGLAB: File &gt; Load existing dataset &gt; select “sample_data1.set” &gt; Open. Note: You may need to install other EEGLAB plugins to import your dataset depending on the file format (e.g.</w:t>
-      </w:r>
-      <w:proofErr w:type="gramStart"/>
-      <w:r>
-        <w:t>, .</w:t>
-      </w:r>
-      <w:proofErr w:type="spellStart"/>
-      <w:r>
-        <w:t>bdf</w:t>
-      </w:r>
-      <w:proofErr w:type="spellEnd"/>
-      <w:proofErr w:type="gramEnd"/>
-      <w:r>
-        <w:t>, .</w:t>
-      </w:r>
-      <w:proofErr w:type="spellStart"/>
-      <w:r>
-        <w:t>edf</w:t>
-      </w:r>
-      <w:proofErr w:type="spellEnd"/>
-      <w:r>
-        <w:t>, .</w:t>
-      </w:r>
-      <w:proofErr w:type="spellStart"/>
-      <w:r>
-        <w:t>vhdr</w:t>
-      </w:r>
-      <w:proofErr w:type="spellEnd"/>
-      <w:r>
-        <w:t xml:space="preserve">, etc.). </w:t>
+        <w:t xml:space="preserve"> sample dataset containing both 3 EEG channels and one ECG channel into EEGLAB: File &gt; Load existing dataset &gt; select “sample_data1.set” &gt; Open. Note: You may need to install other EEGLAB plugins to import your dataset depending on the file format (e.g., .bdf, .edf, .vhdr, etc.). </w:t>
       </w:r>
     </w:p>
     <w:p/>
     <w:p>
       <w:r>
-        <w:t xml:space="preserve">1.2.  Select parameters: Tools &gt; Run </w:t>
-      </w:r>
-      <w:proofErr w:type="spellStart"/>
-      <w:r>
-        <w:t>BrainBeats</w:t>
-      </w:r>
-      <w:proofErr w:type="spellEnd"/>
-      <w:r>
-        <w:t xml:space="preserve"> (see </w:t>
+        <w:t xml:space="preserve">1.2.  Select parameters: Tools &gt; Run BrainBeats (see </w:t>
       </w:r>
       <w:r>
         <w:rPr>
@@ -2454,7 +2131,7 @@
                     <pic:cNvPicPr preferRelativeResize="0"/>
                   </pic:nvPicPr>
                   <pic:blipFill>
-                    <a:blip r:embed="rId20"/>
+                    <a:blip r:embed="rId21"/>
                     <a:srcRect/>
                     <a:stretch>
                       <a:fillRect/>
@@ -2488,15 +2165,7 @@
         <w:t>1.</w:t>
       </w:r>
       <w:r>
-        <w:t xml:space="preserve"> Launching the </w:t>
-      </w:r>
-      <w:proofErr w:type="spellStart"/>
-      <w:r>
-        <w:t>BrainBeats</w:t>
-      </w:r>
-      <w:proofErr w:type="spellEnd"/>
-      <w:r>
-        <w:t xml:space="preserve"> plugin from the mean EEGLAB menu.</w:t>
+        <w:t xml:space="preserve"> Launching the BrainBeats plugin from the mean EEGLAB menu.</w:t>
       </w:r>
     </w:p>
     <w:p>
@@ -2550,7 +2219,7 @@
                     </pic:cNvPicPr>
                   </pic:nvPicPr>
                   <pic:blipFill>
-                    <a:blip r:embed="rId21" cstate="print">
+                    <a:blip r:embed="rId22" cstate="print">
                       <a:extLst>
                         <a:ext uri="{28A0092B-C50C-407E-A947-70E740481C1C}">
                           <a14:useLocalDpi xmlns:a14="http://schemas.microsoft.com/office/drawing/2010/main" val="0"/>
@@ -2633,7 +2302,7 @@
       <w:r>
         <w:t>. Independent component analysis (ICA) runs (Infomax algorithm), using PCA reduction is the effective data rank is lower than the number of channels (</w:t>
       </w:r>
-      <w:hyperlink r:id="rId22">
+      <w:hyperlink r:id="rId23">
         <w:r>
           <w:rPr>
             <w:color w:val="0000FF"/>
@@ -2643,15 +2312,7 @@
         </w:r>
       </w:hyperlink>
       <w:r>
-        <w:t xml:space="preserve">), and the </w:t>
-      </w:r>
-      <w:proofErr w:type="spellStart"/>
-      <w:r>
-        <w:t>ICLabel</w:t>
-      </w:r>
-      <w:proofErr w:type="spellEnd"/>
-      <w:r>
-        <w:t xml:space="preserve"> plugin (Ref) is called to automatically detect heart components with at least 95% confidence. Note: the ECG channel(s) is kept, increasing ICA’s source separation performance and chances to separate heart components from the EEG signals, if present. See representative results below. </w:t>
+        <w:t xml:space="preserve">), and the ICLabel plugin (Ref) is called to automatically detect heart components with at least 95% confidence. Note: the ECG channel(s) is kept, increasing ICA’s source separation performance and chances to separate heart components from the EEG signals, if present. See representative results below. </w:t>
       </w:r>
     </w:p>
     <w:p>
@@ -2699,7 +2360,6 @@
           <w:szCs w:val="20"/>
         </w:rPr>
       </w:pPr>
-      <w:proofErr w:type="spellStart"/>
       <w:r>
         <w:rPr>
           <w:rFonts w:ascii="Consolas" w:eastAsia="Times New Roman" w:hAnsi="Consolas" w:cs="Times New Roman"/>
@@ -2707,29 +2367,8 @@
           <w:sz w:val="20"/>
           <w:szCs w:val="20"/>
         </w:rPr>
-        <w:t>eeglab</w:t>
-      </w:r>
-      <w:proofErr w:type="spellEnd"/>
-      <w:r>
-        <w:rPr>
-          <w:rFonts w:ascii="Consolas" w:eastAsia="Times New Roman" w:hAnsi="Consolas" w:cs="Times New Roman"/>
-          <w:color w:val="auto"/>
-          <w:sz w:val="20"/>
-          <w:szCs w:val="20"/>
-        </w:rPr>
-        <w:t xml:space="preserve">; </w:t>
-      </w:r>
-      <w:proofErr w:type="gramStart"/>
-      <w:r>
-        <w:rPr>
-          <w:rFonts w:ascii="Consolas" w:eastAsia="Times New Roman" w:hAnsi="Consolas" w:cs="Times New Roman"/>
-          <w:color w:val="auto"/>
-          <w:sz w:val="20"/>
-          <w:szCs w:val="20"/>
-        </w:rPr>
-        <w:t>close;</w:t>
-      </w:r>
-      <w:proofErr w:type="gramEnd"/>
+        <w:t>eeglab; close;</w:t>
+      </w:r>
     </w:p>
     <w:p>
       <w:pPr>
@@ -2741,41 +2380,13 @@
           <w:szCs w:val="20"/>
         </w:rPr>
       </w:pPr>
-      <w:proofErr w:type="spellStart"/>
       <w:r>
         <w:rPr>
           <w:rFonts w:ascii="Consolas" w:eastAsia="Consolas" w:hAnsi="Consolas" w:cs="Consolas"/>
           <w:sz w:val="20"/>
           <w:szCs w:val="20"/>
         </w:rPr>
-        <w:t>dataDir</w:t>
-      </w:r>
-      <w:proofErr w:type="spellEnd"/>
-      <w:r>
-        <w:rPr>
-          <w:rFonts w:ascii="Consolas" w:eastAsia="Consolas" w:hAnsi="Consolas" w:cs="Consolas"/>
-          <w:sz w:val="20"/>
-          <w:szCs w:val="20"/>
-        </w:rPr>
-        <w:t xml:space="preserve"> = </w:t>
-      </w:r>
-      <w:proofErr w:type="spellStart"/>
-      <w:r>
-        <w:rPr>
-          <w:rFonts w:ascii="Consolas" w:eastAsia="Consolas" w:hAnsi="Consolas" w:cs="Consolas"/>
-          <w:sz w:val="20"/>
-          <w:szCs w:val="20"/>
-        </w:rPr>
-        <w:t>fileparts</w:t>
-      </w:r>
-      <w:proofErr w:type="spellEnd"/>
-      <w:r>
-        <w:rPr>
-          <w:rFonts w:ascii="Consolas" w:eastAsia="Consolas" w:hAnsi="Consolas" w:cs="Consolas"/>
-          <w:sz w:val="20"/>
-          <w:szCs w:val="20"/>
-        </w:rPr>
-        <w:t>(which(</w:t>
+        <w:t>dataDir = fileparts(which(</w:t>
       </w:r>
       <w:r>
         <w:rPr>
@@ -2784,9 +2395,35 @@
           <w:sz w:val="20"/>
           <w:szCs w:val="20"/>
         </w:rPr>
-        <w:t>'</w:t>
-      </w:r>
-      <w:proofErr w:type="spellStart"/>
+        <w:t>'pop_BrainBeats.m'</w:t>
+      </w:r>
+      <w:r>
+        <w:rPr>
+          <w:rFonts w:ascii="Consolas" w:eastAsia="Consolas" w:hAnsi="Consolas" w:cs="Consolas"/>
+          <w:sz w:val="20"/>
+          <w:szCs w:val="20"/>
+        </w:rPr>
+        <w:t>));</w:t>
+      </w:r>
+    </w:p>
+    <w:p>
+      <w:pPr>
+        <w:widowControl/>
+        <w:jc w:val="left"/>
+        <w:rPr>
+          <w:rFonts w:ascii="Consolas" w:eastAsia="Consolas" w:hAnsi="Consolas" w:cs="Consolas"/>
+          <w:sz w:val="20"/>
+          <w:szCs w:val="20"/>
+        </w:rPr>
+      </w:pPr>
+      <w:r>
+        <w:rPr>
+          <w:rFonts w:ascii="Consolas" w:eastAsia="Consolas" w:hAnsi="Consolas" w:cs="Consolas"/>
+          <w:sz w:val="20"/>
+          <w:szCs w:val="20"/>
+        </w:rPr>
+        <w:t>EEG = pop_loadset(</w:t>
+      </w:r>
       <w:r>
         <w:rPr>
           <w:rFonts w:ascii="Consolas" w:eastAsia="Consolas" w:hAnsi="Consolas" w:cs="Consolas"/>
@@ -2794,9 +2431,16 @@
           <w:sz w:val="20"/>
           <w:szCs w:val="20"/>
         </w:rPr>
-        <w:t>pop_BrainBeats.m</w:t>
-      </w:r>
-      <w:proofErr w:type="spellEnd"/>
+        <w:t>'filename'</w:t>
+      </w:r>
+      <w:r>
+        <w:rPr>
+          <w:rFonts w:ascii="Consolas" w:eastAsia="Consolas" w:hAnsi="Consolas" w:cs="Consolas"/>
+          <w:sz w:val="20"/>
+          <w:szCs w:val="20"/>
+        </w:rPr>
+        <w:t>,</w:t>
+      </w:r>
       <w:r>
         <w:rPr>
           <w:rFonts w:ascii="Consolas" w:eastAsia="Consolas" w:hAnsi="Consolas" w:cs="Consolas"/>
@@ -2804,7 +2448,7 @@
           <w:sz w:val="20"/>
           <w:szCs w:val="20"/>
         </w:rPr>
-        <w:t>'</w:t>
+        <w:t>'sample_data1.set'</w:t>
       </w:r>
       <w:r>
         <w:rPr>
@@ -2812,54 +2456,7 @@
           <w:sz w:val="20"/>
           <w:szCs w:val="20"/>
         </w:rPr>
-        <w:t>)</w:t>
-      </w:r>
-      <w:proofErr w:type="gramStart"/>
-      <w:r>
-        <w:rPr>
-          <w:rFonts w:ascii="Consolas" w:eastAsia="Consolas" w:hAnsi="Consolas" w:cs="Consolas"/>
-          <w:sz w:val="20"/>
-          <w:szCs w:val="20"/>
-        </w:rPr>
-        <w:t>);</w:t>
-      </w:r>
-      <w:proofErr w:type="gramEnd"/>
-    </w:p>
-    <w:p>
-      <w:pPr>
-        <w:widowControl/>
-        <w:jc w:val="left"/>
-        <w:rPr>
-          <w:rFonts w:ascii="Consolas" w:eastAsia="Consolas" w:hAnsi="Consolas" w:cs="Consolas"/>
-          <w:sz w:val="20"/>
-          <w:szCs w:val="20"/>
-        </w:rPr>
-      </w:pPr>
-      <w:r>
-        <w:rPr>
-          <w:rFonts w:ascii="Consolas" w:eastAsia="Consolas" w:hAnsi="Consolas" w:cs="Consolas"/>
-          <w:sz w:val="20"/>
-          <w:szCs w:val="20"/>
-        </w:rPr>
-        <w:t xml:space="preserve">EEG = </w:t>
-      </w:r>
-      <w:proofErr w:type="spellStart"/>
-      <w:r>
-        <w:rPr>
-          <w:rFonts w:ascii="Consolas" w:eastAsia="Consolas" w:hAnsi="Consolas" w:cs="Consolas"/>
-          <w:sz w:val="20"/>
-          <w:szCs w:val="20"/>
-        </w:rPr>
-        <w:t>pop_loadset</w:t>
-      </w:r>
-      <w:proofErr w:type="spellEnd"/>
-      <w:r>
-        <w:rPr>
-          <w:rFonts w:ascii="Consolas" w:eastAsia="Consolas" w:hAnsi="Consolas" w:cs="Consolas"/>
-          <w:sz w:val="20"/>
-          <w:szCs w:val="20"/>
-        </w:rPr>
-        <w:t>(</w:t>
+        <w:t>,</w:t>
       </w:r>
       <w:r>
         <w:rPr>
@@ -2868,7 +2465,7 @@
           <w:sz w:val="20"/>
           <w:szCs w:val="20"/>
         </w:rPr>
-        <w:t>'filename'</w:t>
+        <w:t>'filepath'</w:t>
       </w:r>
       <w:r>
         <w:rPr>
@@ -2876,7 +2473,26 @@
           <w:sz w:val="20"/>
           <w:szCs w:val="20"/>
         </w:rPr>
-        <w:t>,</w:t>
+        <w:t>,dataDir);</w:t>
+      </w:r>
+    </w:p>
+    <w:p>
+      <w:pPr>
+        <w:widowControl/>
+        <w:jc w:val="left"/>
+        <w:rPr>
+          <w:rFonts w:ascii="Consolas" w:eastAsia="Consolas" w:hAnsi="Consolas" w:cs="Consolas"/>
+          <w:sz w:val="20"/>
+          <w:szCs w:val="20"/>
+        </w:rPr>
+      </w:pPr>
+      <w:r>
+        <w:rPr>
+          <w:rFonts w:ascii="Consolas" w:eastAsia="Consolas" w:hAnsi="Consolas" w:cs="Consolas"/>
+          <w:sz w:val="20"/>
+          <w:szCs w:val="20"/>
+        </w:rPr>
+        <w:t>EEG = pop_BrainBeats(EEG,</w:t>
       </w:r>
       <w:r>
         <w:rPr>
@@ -2885,7 +2501,7 @@
           <w:sz w:val="20"/>
           <w:szCs w:val="20"/>
         </w:rPr>
-        <w:t>'sample_data1.set'</w:t>
+        <w:t>'analysis'</w:t>
       </w:r>
       <w:r>
         <w:rPr>
@@ -2902,9 +2518,16 @@
           <w:sz w:val="20"/>
           <w:szCs w:val="20"/>
         </w:rPr>
-        <w:t>'filepath</w:t>
-      </w:r>
-      <w:proofErr w:type="gramStart"/>
+        <w:t>'rm_heart'</w:t>
+      </w:r>
+      <w:r>
+        <w:rPr>
+          <w:rFonts w:ascii="Consolas" w:eastAsia="Consolas" w:hAnsi="Consolas" w:cs="Consolas"/>
+          <w:sz w:val="20"/>
+          <w:szCs w:val="20"/>
+        </w:rPr>
+        <w:t>,</w:t>
+      </w:r>
       <w:r>
         <w:rPr>
           <w:rFonts w:ascii="Consolas" w:eastAsia="Consolas" w:hAnsi="Consolas" w:cs="Consolas"/>
@@ -2912,7 +2535,7 @@
           <w:sz w:val="20"/>
           <w:szCs w:val="20"/>
         </w:rPr>
-        <w:t>'</w:t>
+        <w:t>'heart_signal'</w:t>
       </w:r>
       <w:r>
         <w:rPr>
@@ -2920,53 +2543,7 @@
           <w:sz w:val="20"/>
           <w:szCs w:val="20"/>
         </w:rPr>
-        <w:t>,dataDir</w:t>
-      </w:r>
-      <w:proofErr w:type="gramEnd"/>
-      <w:r>
-        <w:rPr>
-          <w:rFonts w:ascii="Consolas" w:eastAsia="Consolas" w:hAnsi="Consolas" w:cs="Consolas"/>
-          <w:sz w:val="20"/>
-          <w:szCs w:val="20"/>
-        </w:rPr>
-        <w:t>);</w:t>
-      </w:r>
-    </w:p>
-    <w:p>
-      <w:pPr>
-        <w:widowControl/>
-        <w:jc w:val="left"/>
-        <w:rPr>
-          <w:rFonts w:ascii="Consolas" w:eastAsia="Consolas" w:hAnsi="Consolas" w:cs="Consolas"/>
-          <w:sz w:val="20"/>
-          <w:szCs w:val="20"/>
-        </w:rPr>
-      </w:pPr>
-      <w:r>
-        <w:rPr>
-          <w:rFonts w:ascii="Consolas" w:eastAsia="Consolas" w:hAnsi="Consolas" w:cs="Consolas"/>
-          <w:sz w:val="20"/>
-          <w:szCs w:val="20"/>
-        </w:rPr>
-        <w:t>EEG = pop_</w:t>
-      </w:r>
-      <w:proofErr w:type="gramStart"/>
-      <w:r>
-        <w:rPr>
-          <w:rFonts w:ascii="Consolas" w:eastAsia="Consolas" w:hAnsi="Consolas" w:cs="Consolas"/>
-          <w:sz w:val="20"/>
-          <w:szCs w:val="20"/>
-        </w:rPr>
-        <w:t>BrainBeats(</w:t>
-      </w:r>
-      <w:proofErr w:type="gramEnd"/>
-      <w:r>
-        <w:rPr>
-          <w:rFonts w:ascii="Consolas" w:eastAsia="Consolas" w:hAnsi="Consolas" w:cs="Consolas"/>
-          <w:sz w:val="20"/>
-          <w:szCs w:val="20"/>
-        </w:rPr>
-        <w:t>EEG,</w:t>
+        <w:t>,</w:t>
       </w:r>
       <w:r>
         <w:rPr>
@@ -2975,7 +2552,7 @@
           <w:sz w:val="20"/>
           <w:szCs w:val="20"/>
         </w:rPr>
-        <w:t>'analysis'</w:t>
+        <w:t>'ECG'</w:t>
       </w:r>
       <w:r>
         <w:rPr>
@@ -2992,7 +2569,7 @@
           <w:sz w:val="20"/>
           <w:szCs w:val="20"/>
         </w:rPr>
-        <w:t>'rm_heart'</w:t>
+        <w:t>'heart_channels'</w:t>
       </w:r>
       <w:r>
         <w:rPr>
@@ -3000,7 +2577,7 @@
           <w:sz w:val="20"/>
           <w:szCs w:val="20"/>
         </w:rPr>
-        <w:t>,</w:t>
+        <w:t>, {</w:t>
       </w:r>
       <w:r>
         <w:rPr>
@@ -3009,7 +2586,7 @@
           <w:sz w:val="20"/>
           <w:szCs w:val="20"/>
         </w:rPr>
-        <w:t>'heart_signal'</w:t>
+        <w:t>'ECG'</w:t>
       </w:r>
       <w:r>
         <w:rPr>
@@ -3017,7 +2594,7 @@
           <w:sz w:val="20"/>
           <w:szCs w:val="20"/>
         </w:rPr>
-        <w:t>,</w:t>
+        <w:t>},</w:t>
       </w:r>
       <w:r>
         <w:rPr>
@@ -3026,7 +2603,7 @@
           <w:sz w:val="20"/>
           <w:szCs w:val="20"/>
         </w:rPr>
-        <w:t>'ECG'</w:t>
+        <w:t>'vis'</w:t>
       </w:r>
       <w:r>
         <w:rPr>
@@ -3039,73 +2616,11 @@
       <w:r>
         <w:rPr>
           <w:rFonts w:ascii="Consolas" w:eastAsia="Consolas" w:hAnsi="Consolas" w:cs="Consolas"/>
-          <w:color w:val="A709F5"/>
           <w:sz w:val="20"/>
           <w:szCs w:val="20"/>
         </w:rPr>
-        <w:t>'heart_channels'</w:t>
-      </w:r>
-      <w:r>
-        <w:rPr>
-          <w:rFonts w:ascii="Consolas" w:eastAsia="Consolas" w:hAnsi="Consolas" w:cs="Consolas"/>
-          <w:sz w:val="20"/>
-          <w:szCs w:val="20"/>
-        </w:rPr>
-        <w:t>, {</w:t>
-      </w:r>
-      <w:r>
-        <w:rPr>
-          <w:rFonts w:ascii="Consolas" w:eastAsia="Consolas" w:hAnsi="Consolas" w:cs="Consolas"/>
-          <w:color w:val="A709F5"/>
-          <w:sz w:val="20"/>
-          <w:szCs w:val="20"/>
-        </w:rPr>
-        <w:t>'ECG'</w:t>
-      </w:r>
-      <w:r>
-        <w:rPr>
-          <w:rFonts w:ascii="Consolas" w:eastAsia="Consolas" w:hAnsi="Consolas" w:cs="Consolas"/>
-          <w:sz w:val="20"/>
-          <w:szCs w:val="20"/>
-        </w:rPr>
-        <w:t>},</w:t>
-      </w:r>
-      <w:r>
-        <w:rPr>
-          <w:rFonts w:ascii="Consolas" w:eastAsia="Consolas" w:hAnsi="Consolas" w:cs="Consolas"/>
-          <w:color w:val="A709F5"/>
-          <w:sz w:val="20"/>
-          <w:szCs w:val="20"/>
-        </w:rPr>
-        <w:t>'</w:t>
-      </w:r>
-      <w:proofErr w:type="spellStart"/>
-      <w:r>
-        <w:rPr>
-          <w:rFonts w:ascii="Consolas" w:eastAsia="Consolas" w:hAnsi="Consolas" w:cs="Consolas"/>
-          <w:color w:val="A709F5"/>
-          <w:sz w:val="20"/>
-          <w:szCs w:val="20"/>
-        </w:rPr>
-        <w:t>vis'</w:t>
-      </w:r>
-      <w:r>
-        <w:rPr>
-          <w:rFonts w:ascii="Consolas" w:eastAsia="Consolas" w:hAnsi="Consolas" w:cs="Consolas"/>
-          <w:sz w:val="20"/>
-          <w:szCs w:val="20"/>
-        </w:rPr>
-        <w:t>,</w:t>
-      </w:r>
-      <w:r>
-        <w:rPr>
-          <w:rFonts w:ascii="Consolas" w:eastAsia="Consolas" w:hAnsi="Consolas" w:cs="Consolas"/>
-          <w:sz w:val="20"/>
-          <w:szCs w:val="20"/>
-        </w:rPr>
         <w:t>true</w:t>
       </w:r>
-      <w:proofErr w:type="spellEnd"/>
       <w:r>
         <w:rPr>
           <w:rFonts w:ascii="Consolas" w:eastAsia="Consolas" w:hAnsi="Consolas" w:cs="Consolas"/>
@@ -3199,23 +2714,7 @@
         </w:pBdr>
       </w:pPr>
       <w:r>
-        <w:t xml:space="preserve">2.2. Tools &gt; Run </w:t>
-      </w:r>
-      <w:proofErr w:type="spellStart"/>
-      <w:r>
-        <w:t>BrainBeats</w:t>
-      </w:r>
-      <w:proofErr w:type="spellEnd"/>
-      <w:r>
-        <w:t xml:space="preserve"> to select the following parameters: Click on “Heartbeat-evoked potentials HEP)” analysis to unlock the other parameters below; select the “EXG5” and “EXG6” ECG channels (click the button to display the list of </w:t>
-      </w:r>
-      <w:proofErr w:type="gramStart"/>
-      <w:r>
-        <w:t>channels, or</w:t>
-      </w:r>
-      <w:proofErr w:type="gramEnd"/>
-      <w:r>
-        <w:t xml:space="preserve"> type the channel names manually in the text box); You may leave the other default parameters. See overview in </w:t>
+        <w:t xml:space="preserve">2.2. Tools &gt; Run BrainBeats to select the following parameters: Click on “Heartbeat-evoked potentials HEP)” analysis to unlock the other parameters below; select the “EXG5” and “EXG6” ECG channels (click the button to display the list of channels, or type the channel names manually in the text box); You may leave the other default parameters. See overview in </w:t>
       </w:r>
       <w:r>
         <w:rPr>
@@ -3277,7 +2776,7 @@
                     </pic:cNvPicPr>
                   </pic:nvPicPr>
                   <pic:blipFill>
-                    <a:blip r:embed="rId23">
+                    <a:blip r:embed="rId24">
                       <a:extLst>
                         <a:ext uri="{28A0092B-C50C-407E-A947-70E740481C1C}">
                           <a14:useLocalDpi xmlns:a14="http://schemas.microsoft.com/office/drawing/2010/main" val="0"/>
@@ -3352,32 +2851,28 @@
         </w:pBdr>
       </w:pPr>
       <w:r>
-        <w:t xml:space="preserve">2.3. By default, </w:t>
-      </w:r>
-      <w:proofErr w:type="spellStart"/>
-      <w:r>
-        <w:t>BrainBeats</w:t>
-      </w:r>
-      <w:proofErr w:type="spellEnd"/>
-      <w:r>
-        <w:t xml:space="preserve"> applies a zero-phase non-causal FIR filter to remove low-frequency drifts and high-frequency noise (high-pass cutoff frequency = 0.5 Hz, low-pass cutoff = 45; order = </w:t>
+        <w:t xml:space="preserve">2.3. By default, BrainBeats applies a zero-phase non-causal FIR filter to remove low-frequency drifts and high-frequency noise (high-pass cutoff frequency = </w:t>
+      </w:r>
+      <w:r>
+        <w:t>1</w:t>
+      </w:r>
+      <w:r>
+        <w:t xml:space="preserve"> Hz, low-pass cutoff = 45; order = </w:t>
       </w:r>
       <w:r>
         <w:t>1650</w:t>
       </w:r>
       <w:r>
-        <w:t xml:space="preserve">; transition bandwidth = 1 Hz). </w:t>
-      </w:r>
-      <w:r>
-        <w:t xml:space="preserve">If data are not already referenced, </w:t>
-      </w:r>
-      <w:proofErr w:type="spellStart"/>
-      <w:r>
-        <w:t>BrainBeats</w:t>
-      </w:r>
-      <w:proofErr w:type="spellEnd"/>
-      <w:r>
-        <w:t xml:space="preserve"> re-references the EEG data to infinity</w:t>
+        <w:t xml:space="preserve">; transition bandwidth = </w:t>
+      </w:r>
+      <w:r>
+        <w:t>0.5</w:t>
+      </w:r>
+      <w:r>
+        <w:t xml:space="preserve"> Hz). </w:t>
+      </w:r>
+      <w:r>
+        <w:t>If data are not already referenced, BrainBeats re-references the EEG data to infinity</w:t>
       </w:r>
       <w:r>
         <w:t>/REST</w:t>
@@ -3388,7 +2883,7 @@
       <w:r>
         <w:t xml:space="preserve">(Yao </w:t>
       </w:r>
-      <w:hyperlink r:id="rId24">
+      <w:hyperlink r:id="rId25">
         <w:r>
           <w:rPr>
             <w:color w:val="0000FF"/>
@@ -3400,7 +2895,7 @@
       <w:r>
         <w:t xml:space="preserve">, </w:t>
       </w:r>
-      <w:hyperlink r:id="rId25">
+      <w:hyperlink r:id="rId26">
         <w:r>
           <w:rPr>
             <w:color w:val="0000FF"/>
@@ -3412,7 +2907,7 @@
       <w:r>
         <w:t xml:space="preserve">5; </w:t>
       </w:r>
-      <w:hyperlink r:id="rId26">
+      <w:hyperlink r:id="rId27">
         <w:r>
           <w:rPr>
             <w:color w:val="0000FF"/>
@@ -3424,7 +2919,7 @@
       <w:r>
         <w:t xml:space="preserve">; </w:t>
       </w:r>
-      <w:hyperlink r:id="rId27">
+      <w:hyperlink r:id="rId28">
         <w:r>
           <w:rPr>
             <w:color w:val="0000FF"/>
@@ -3440,59 +2935,25 @@
         <w:t xml:space="preserve"> when at least 30 EEG channels are present. </w:t>
       </w:r>
       <w:r>
-        <w:t xml:space="preserve">Then, </w:t>
-      </w:r>
-      <w:proofErr w:type="spellStart"/>
-      <w:r>
-        <w:t>BrainBeats</w:t>
-      </w:r>
-      <w:proofErr w:type="spellEnd"/>
-      <w:r>
-        <w:t xml:space="preserve"> uses the </w:t>
-      </w:r>
-      <w:proofErr w:type="spellStart"/>
+        <w:t xml:space="preserve">Then, BrainBeats uses the </w:t>
+      </w:r>
       <w:r>
         <w:rPr>
           <w:i/>
         </w:rPr>
         <w:t>clean_rawdata</w:t>
       </w:r>
-      <w:proofErr w:type="spellEnd"/>
       <w:r>
         <w:t xml:space="preserve"> plugin to remove bad EEG channels (ignoring the ECG channels</w:t>
       </w:r>
       <w:r>
-        <w:t xml:space="preserve">; </w:t>
-      </w:r>
-      <w:proofErr w:type="spellStart"/>
-      <w:r>
-        <w:t>flatlinecriterion</w:t>
-      </w:r>
-      <w:proofErr w:type="spellEnd"/>
-      <w:r>
-        <w:t xml:space="preserve"> = 10; </w:t>
-      </w:r>
-      <w:proofErr w:type="spellStart"/>
-      <w:r>
-        <w:t>ChannelCriterion</w:t>
-      </w:r>
-      <w:proofErr w:type="spellEnd"/>
-      <w:r>
-        <w:t xml:space="preserve"> = .</w:t>
+        <w:t>; flatlinecriterion = 10; ChannelCriterion = .</w:t>
       </w:r>
       <w:r>
         <w:t>85</w:t>
       </w:r>
       <w:r>
-        <w:t xml:space="preserve">; </w:t>
-      </w:r>
-      <w:proofErr w:type="spellStart"/>
-      <w:r>
-        <w:t>LineNoiseCriterion</w:t>
-      </w:r>
-      <w:proofErr w:type="spellEnd"/>
-      <w:r>
-        <w:t xml:space="preserve"> = 5</w:t>
+        <w:t>; LineNoiseCriterion = 5</w:t>
       </w:r>
       <w:r>
         <w:t xml:space="preserve">) and interpolates them using EEGLAB’s spherical splines interpolation (Perrin et al., 1989). </w:t>
@@ -3551,15 +3012,7 @@
         <w:t xml:space="preserve">clean their datasets </w:t>
       </w:r>
       <w:r>
-        <w:t xml:space="preserve">before launching </w:t>
-      </w:r>
-      <w:proofErr w:type="spellStart"/>
-      <w:r>
-        <w:t>BrainBeats</w:t>
-      </w:r>
-      <w:proofErr w:type="spellEnd"/>
-      <w:r>
-        <w:t xml:space="preserve"> if possible, to</w:t>
+        <w:t>before launching BrainBeats if possible, to</w:t>
       </w:r>
       <w:r>
         <w:t xml:space="preserve"> </w:t>
@@ -3628,7 +3081,7 @@
                     </pic:cNvPicPr>
                   </pic:nvPicPr>
                   <pic:blipFill rotWithShape="1">
-                    <a:blip r:embed="rId28" cstate="print">
+                    <a:blip r:embed="rId29" cstate="print">
                       <a:extLst>
                         <a:ext uri="{28A0092B-C50C-407E-A947-70E740481C1C}">
                           <a14:useLocalDpi xmlns:a14="http://schemas.microsoft.com/office/drawing/2010/main" val="0"/>
@@ -3721,15 +3174,7 @@
         <w:t xml:space="preserve"> </w:t>
       </w:r>
       <w:r>
-        <w:t>Pan–</w:t>
-      </w:r>
-      <w:proofErr w:type="gramStart"/>
-      <w:r>
-        <w:t>Tompkins</w:t>
-      </w:r>
-      <w:proofErr w:type="gramEnd"/>
-      <w:r>
-        <w:t xml:space="preserve"> m</w:t>
+        <w:t>Pan–Tompkins m</w:t>
       </w:r>
       <w:r>
         <w:t>ethod</w:t>
@@ -3737,7 +3182,7 @@
       <w:r>
         <w:t xml:space="preserve"> (</w:t>
       </w:r>
-      <w:hyperlink r:id="rId29" w:history="1">
+      <w:hyperlink r:id="rId30" w:history="1">
         <w:r>
           <w:rPr>
             <w:rStyle w:val="Hyperlink"/>
@@ -3841,21 +3286,7 @@
         <w:rPr>
           <w:highlight w:val="yellow"/>
         </w:rPr>
-        <w:t xml:space="preserve">The signal quality index is calculated using the method developed by Vest et al. in the </w:t>
-      </w:r>
-      <w:proofErr w:type="spellStart"/>
-      <w:r>
-        <w:rPr>
-          <w:highlight w:val="yellow"/>
-        </w:rPr>
-        <w:t>Physionet</w:t>
-      </w:r>
-      <w:proofErr w:type="spellEnd"/>
-      <w:r>
-        <w:rPr>
-          <w:highlight w:val="yellow"/>
-        </w:rPr>
-        <w:t xml:space="preserve"> Cardiovascular Signal toolbox (Vest et al 2017)</w:t>
+        <w:t>The signal quality index is calculated using the method developed by Vest et al. in the Physionet Cardiovascular Signal toolbox (Vest et al 2017)</w:t>
       </w:r>
       <w:r>
         <w:t xml:space="preserve">. </w:t>
@@ -3990,7 +3421,7 @@
                     </pic:cNvPicPr>
                   </pic:nvPicPr>
                   <pic:blipFill>
-                    <a:blip r:embed="rId30" cstate="print">
+                    <a:blip r:embed="rId31" cstate="print">
                       <a:extLst>
                         <a:ext uri="{28A0092B-C50C-407E-A947-70E740481C1C}">
                           <a14:useLocalDpi xmlns:a14="http://schemas.microsoft.com/office/drawing/2010/main" val="0"/>
@@ -4089,37 +3520,15 @@
       <w:r>
         <w:t xml:space="preserve">2.7. </w:t>
       </w:r>
-      <w:proofErr w:type="spellStart"/>
-      <w:r>
-        <w:t>BrainBeats</w:t>
-      </w:r>
-      <w:proofErr w:type="spellEnd"/>
-      <w:r>
-        <w:t xml:space="preserve"> then marks the R peaks as events in the EEG </w:t>
+      <w:r>
+        <w:t xml:space="preserve">BrainBeats then marks the R peaks as events in the EEG </w:t>
       </w:r>
       <w:r>
         <w:t>signals and</w:t>
       </w:r>
       <w:r>
-        <w:t xml:space="preserve"> segments the data using the smallest interval between two R peaks in the series. </w:t>
-      </w:r>
-      <w:proofErr w:type="spellStart"/>
-      <w:r>
-        <w:t>BrainBeats</w:t>
-      </w:r>
-      <w:proofErr w:type="spellEnd"/>
-      <w:r>
-        <w:t xml:space="preserve"> the root </w:t>
-      </w:r>
-      <w:proofErr w:type="gramStart"/>
-      <w:r>
-        <w:t>mean</w:t>
-      </w:r>
-      <w:proofErr w:type="gramEnd"/>
-      <w:r>
-        <w:t xml:space="preserve"> square amplitude and a signal-to-noise ratio (SNR) measure for each epoch, and removes bad trials using the </w:t>
-      </w:r>
-      <w:proofErr w:type="spellStart"/>
+        <w:t xml:space="preserve"> segments the data using the smallest interval between two R peaks in the series. BrainBeats the root mean square amplitude and a signal-to-noise ratio (SNR) measure for each epoch, and removes bad trials using the </w:t>
+      </w:r>
       <w:r>
         <w:rPr>
           <w:i/>
@@ -4127,33 +3536,8 @@
         </w:rPr>
         <w:t>isoutlier</w:t>
       </w:r>
-      <w:proofErr w:type="spellEnd"/>
-      <w:r>
-        <w:t xml:space="preserve"> MATLAB function (‘mean’ method for amplitude, and ‘</w:t>
-      </w:r>
-      <w:proofErr w:type="spellStart"/>
-      <w:r>
-        <w:t>grubbs</w:t>
-      </w:r>
-      <w:proofErr w:type="spellEnd"/>
-      <w:r>
-        <w:t xml:space="preserve">’ method for SNR). </w:t>
-      </w:r>
-      <w:proofErr w:type="spellStart"/>
-      <w:r>
-        <w:t>BrainBeats</w:t>
-      </w:r>
-      <w:proofErr w:type="spellEnd"/>
-      <w:r>
-        <w:t xml:space="preserve"> then runs infomax ICA (with PCA dimension-reduction when the data are rank-deficient; Kim et al. 2023) and </w:t>
-      </w:r>
-      <w:proofErr w:type="spellStart"/>
-      <w:r>
-        <w:t>ICLabel</w:t>
-      </w:r>
-      <w:proofErr w:type="spellEnd"/>
-      <w:r>
-        <w:t xml:space="preserve"> to remove ocular and muscular components with at least 95% confidence</w:t>
+      <w:r>
+        <w:t xml:space="preserve"> MATLAB function (‘mean’ method for amplitude, and ‘grubbs’ method for SNR). BrainBeats then runs infomax ICA (with PCA dimension-reduction when the data are rank-deficient; Kim et al. 2023) and ICLabel to remove ocular and muscular components with at least 95% confidence</w:t>
       </w:r>
       <w:r>
         <w:t xml:space="preserve"> (see </w:t>
@@ -4166,23 +3550,7 @@
         <w:t>Figure 2.4. Top panel</w:t>
       </w:r>
       <w:r>
-        <w:t xml:space="preserve">). </w:t>
-      </w:r>
-      <w:proofErr w:type="gramStart"/>
-      <w:r>
-        <w:t>The final EEG time series,</w:t>
-      </w:r>
-      <w:proofErr w:type="gramEnd"/>
-      <w:r>
-        <w:t xml:space="preserve"> cleaned and </w:t>
-      </w:r>
-      <w:proofErr w:type="spellStart"/>
-      <w:r>
-        <w:t>epoched</w:t>
-      </w:r>
-      <w:proofErr w:type="spellEnd"/>
-      <w:r>
-        <w:t xml:space="preserve"> around the heartbeats is displayed when “Plot outputs” is set to ON (see </w:t>
+        <w:t xml:space="preserve">). The final EEG time series, cleaned and epoched around the heartbeats is displayed when “Plot outputs” is set to ON (see </w:t>
       </w:r>
       <w:r>
         <w:rPr>
@@ -4238,7 +3606,7 @@
                     </pic:cNvPicPr>
                   </pic:nvPicPr>
                   <pic:blipFill>
-                    <a:blip r:embed="rId31" cstate="print">
+                    <a:blip r:embed="rId32" cstate="print">
                       <a:extLst>
                         <a:ext uri="{28A0092B-C50C-407E-A947-70E740481C1C}">
                           <a14:useLocalDpi xmlns:a14="http://schemas.microsoft.com/office/drawing/2010/main" val="0"/>
@@ -4314,7 +3682,7 @@
                     </pic:cNvPicPr>
                   </pic:nvPicPr>
                   <pic:blipFill>
-                    <a:blip r:embed="rId32" cstate="print">
+                    <a:blip r:embed="rId33" cstate="print">
                       <a:extLst>
                         <a:ext uri="{28A0092B-C50C-407E-A947-70E740481C1C}">
                           <a14:useLocalDpi xmlns:a14="http://schemas.microsoft.com/office/drawing/2010/main" val="0"/>
@@ -4382,15 +3750,7 @@
         <w:t>:</w:t>
       </w:r>
       <w:r>
-        <w:t xml:space="preserve"> Ocular component classified by </w:t>
-      </w:r>
-      <w:proofErr w:type="spellStart"/>
-      <w:r>
-        <w:t>ICLabel</w:t>
-      </w:r>
-      <w:proofErr w:type="spellEnd"/>
-      <w:r>
-        <w:t xml:space="preserve">. </w:t>
+        <w:t xml:space="preserve"> Ocular component classified by ICLabel. </w:t>
       </w:r>
       <w:r>
         <w:rPr>
@@ -4532,7 +3892,7 @@
       <w:r>
         <w:t xml:space="preserve">tutorial is available at </w:t>
       </w:r>
-      <w:hyperlink r:id="rId33" w:history="1">
+      <w:hyperlink r:id="rId34" w:history="1">
         <w:r>
           <w:rPr>
             <w:rStyle w:val="Hyperlink"/>
@@ -4583,7 +3943,6 @@
           <w:szCs w:val="20"/>
         </w:rPr>
       </w:pPr>
-      <w:proofErr w:type="spellStart"/>
       <w:r>
         <w:rPr>
           <w:rFonts w:ascii="Consolas" w:eastAsia="Times New Roman" w:hAnsi="Consolas" w:cs="Times New Roman"/>
@@ -4591,29 +3950,8 @@
           <w:sz w:val="20"/>
           <w:szCs w:val="20"/>
         </w:rPr>
-        <w:t>eeglab</w:t>
-      </w:r>
-      <w:proofErr w:type="spellEnd"/>
-      <w:r>
-        <w:rPr>
-          <w:rFonts w:ascii="Consolas" w:eastAsia="Times New Roman" w:hAnsi="Consolas" w:cs="Times New Roman"/>
-          <w:color w:val="auto"/>
-          <w:sz w:val="20"/>
-          <w:szCs w:val="20"/>
-        </w:rPr>
-        <w:t xml:space="preserve">; </w:t>
-      </w:r>
-      <w:proofErr w:type="gramStart"/>
-      <w:r>
-        <w:rPr>
-          <w:rFonts w:ascii="Consolas" w:eastAsia="Times New Roman" w:hAnsi="Consolas" w:cs="Times New Roman"/>
-          <w:color w:val="auto"/>
-          <w:sz w:val="20"/>
-          <w:szCs w:val="20"/>
-        </w:rPr>
-        <w:t>close;</w:t>
-      </w:r>
-      <w:proofErr w:type="gramEnd"/>
+        <w:t>eeglab; close;</w:t>
+      </w:r>
     </w:p>
     <w:p>
       <w:pPr>
@@ -4629,7 +3967,6 @@
           <w:szCs w:val="20"/>
         </w:rPr>
       </w:pPr>
-      <w:proofErr w:type="spellStart"/>
       <w:r>
         <w:rPr>
           <w:rFonts w:ascii="Consolas" w:eastAsia="Times New Roman" w:hAnsi="Consolas" w:cs="Times New Roman"/>
@@ -4637,9 +3974,17 @@
           <w:sz w:val="20"/>
           <w:szCs w:val="20"/>
         </w:rPr>
-        <w:t>dataDir</w:t>
-      </w:r>
-      <w:proofErr w:type="spellEnd"/>
+        <w:t>dataDir = fileparts(which(</w:t>
+      </w:r>
+      <w:r>
+        <w:rPr>
+          <w:rFonts w:ascii="Consolas" w:eastAsia="Times New Roman" w:hAnsi="Consolas" w:cs="Times New Roman"/>
+          <w:color w:val="A709F5"/>
+          <w:sz w:val="20"/>
+          <w:szCs w:val="20"/>
+        </w:rPr>
+        <w:t>'pop_BrainBeats.m'</w:t>
+      </w:r>
       <w:r>
         <w:rPr>
           <w:rFonts w:ascii="Consolas" w:eastAsia="Times New Roman" w:hAnsi="Consolas" w:cs="Times New Roman"/>
@@ -4647,77 +3992,8 @@
           <w:sz w:val="20"/>
           <w:szCs w:val="20"/>
         </w:rPr>
-        <w:t xml:space="preserve"> = </w:t>
-      </w:r>
-      <w:proofErr w:type="spellStart"/>
-      <w:r>
-        <w:rPr>
-          <w:rFonts w:ascii="Consolas" w:eastAsia="Times New Roman" w:hAnsi="Consolas" w:cs="Times New Roman"/>
-          <w:color w:val="auto"/>
-          <w:sz w:val="20"/>
-          <w:szCs w:val="20"/>
-        </w:rPr>
-        <w:t>fileparts</w:t>
-      </w:r>
-      <w:proofErr w:type="spellEnd"/>
-      <w:r>
-        <w:rPr>
-          <w:rFonts w:ascii="Consolas" w:eastAsia="Times New Roman" w:hAnsi="Consolas" w:cs="Times New Roman"/>
-          <w:color w:val="auto"/>
-          <w:sz w:val="20"/>
-          <w:szCs w:val="20"/>
-        </w:rPr>
-        <w:t>(which(</w:t>
-      </w:r>
-      <w:r>
-        <w:rPr>
-          <w:rFonts w:ascii="Consolas" w:eastAsia="Times New Roman" w:hAnsi="Consolas" w:cs="Times New Roman"/>
-          <w:color w:val="A709F5"/>
-          <w:sz w:val="20"/>
-          <w:szCs w:val="20"/>
-        </w:rPr>
-        <w:t>'</w:t>
-      </w:r>
-      <w:proofErr w:type="spellStart"/>
-      <w:r>
-        <w:rPr>
-          <w:rFonts w:ascii="Consolas" w:eastAsia="Times New Roman" w:hAnsi="Consolas" w:cs="Times New Roman"/>
-          <w:color w:val="A709F5"/>
-          <w:sz w:val="20"/>
-          <w:szCs w:val="20"/>
-        </w:rPr>
-        <w:t>pop_BrainBeats.m</w:t>
-      </w:r>
-      <w:proofErr w:type="spellEnd"/>
-      <w:r>
-        <w:rPr>
-          <w:rFonts w:ascii="Consolas" w:eastAsia="Times New Roman" w:hAnsi="Consolas" w:cs="Times New Roman"/>
-          <w:color w:val="A709F5"/>
-          <w:sz w:val="20"/>
-          <w:szCs w:val="20"/>
-        </w:rPr>
-        <w:t>'</w:t>
-      </w:r>
-      <w:r>
-        <w:rPr>
-          <w:rFonts w:ascii="Consolas" w:eastAsia="Times New Roman" w:hAnsi="Consolas" w:cs="Times New Roman"/>
-          <w:color w:val="auto"/>
-          <w:sz w:val="20"/>
-          <w:szCs w:val="20"/>
-        </w:rPr>
-        <w:t>)</w:t>
-      </w:r>
-      <w:proofErr w:type="gramStart"/>
-      <w:r>
-        <w:rPr>
-          <w:rFonts w:ascii="Consolas" w:eastAsia="Times New Roman" w:hAnsi="Consolas" w:cs="Times New Roman"/>
-          <w:color w:val="auto"/>
-          <w:sz w:val="20"/>
-          <w:szCs w:val="20"/>
-        </w:rPr>
-        <w:t>);</w:t>
-      </w:r>
-      <w:proofErr w:type="gramEnd"/>
+        <w:t>));</w:t>
+      </w:r>
     </w:p>
     <w:p>
       <w:pPr>
@@ -4740,9 +4016,17 @@
           <w:sz w:val="20"/>
           <w:szCs w:val="20"/>
         </w:rPr>
-        <w:t xml:space="preserve">EEG = </w:t>
-      </w:r>
-      <w:proofErr w:type="spellStart"/>
+        <w:t>EEG = pop_loadset(</w:t>
+      </w:r>
+      <w:r>
+        <w:rPr>
+          <w:rFonts w:ascii="Consolas" w:eastAsia="Times New Roman" w:hAnsi="Consolas" w:cs="Times New Roman"/>
+          <w:color w:val="A709F5"/>
+          <w:sz w:val="20"/>
+          <w:szCs w:val="20"/>
+        </w:rPr>
+        <w:t>'filename'</w:t>
+      </w:r>
       <w:r>
         <w:rPr>
           <w:rFonts w:ascii="Consolas" w:eastAsia="Times New Roman" w:hAnsi="Consolas" w:cs="Times New Roman"/>
@@ -4750,9 +4034,17 @@
           <w:sz w:val="20"/>
           <w:szCs w:val="20"/>
         </w:rPr>
-        <w:t>pop_</w:t>
-      </w:r>
-      <w:proofErr w:type="gramStart"/>
+        <w:t>,</w:t>
+      </w:r>
+      <w:r>
+        <w:rPr>
+          <w:rFonts w:ascii="Consolas" w:eastAsia="Times New Roman" w:hAnsi="Consolas" w:cs="Times New Roman"/>
+          <w:color w:val="A709F5"/>
+          <w:sz w:val="20"/>
+          <w:szCs w:val="20"/>
+        </w:rPr>
+        <w:t>'sample_data2.set'</w:t>
+      </w:r>
       <w:r>
         <w:rPr>
           <w:rFonts w:ascii="Consolas" w:eastAsia="Times New Roman" w:hAnsi="Consolas" w:cs="Times New Roman"/>
@@ -4760,9 +4052,17 @@
           <w:sz w:val="20"/>
           <w:szCs w:val="20"/>
         </w:rPr>
-        <w:t>loadset</w:t>
-      </w:r>
-      <w:proofErr w:type="spellEnd"/>
+        <w:t>,</w:t>
+      </w:r>
+      <w:r>
+        <w:rPr>
+          <w:rFonts w:ascii="Consolas" w:eastAsia="Times New Roman" w:hAnsi="Consolas" w:cs="Times New Roman"/>
+          <w:color w:val="A709F5"/>
+          <w:sz w:val="20"/>
+          <w:szCs w:val="20"/>
+        </w:rPr>
+        <w:t>'filepath'</w:t>
+      </w:r>
       <w:r>
         <w:rPr>
           <w:rFonts w:ascii="Consolas" w:eastAsia="Times New Roman" w:hAnsi="Consolas" w:cs="Times New Roman"/>
@@ -4770,9 +4070,26 @@
           <w:sz w:val="20"/>
           <w:szCs w:val="20"/>
         </w:rPr>
-        <w:t>(</w:t>
-      </w:r>
-      <w:proofErr w:type="gramEnd"/>
+        <w:t>,</w:t>
+      </w:r>
+      <w:r>
+        <w:rPr>
+          <w:rFonts w:ascii="Consolas" w:eastAsia="Times New Roman" w:hAnsi="Consolas" w:cs="Times New Roman"/>
+          <w:color w:val="auto"/>
+          <w:sz w:val="20"/>
+          <w:szCs w:val="20"/>
+        </w:rPr>
+        <w:t xml:space="preserve"> </w:t>
+      </w:r>
+      <w:r>
+        <w:rPr>
+          <w:rFonts w:ascii="Consolas" w:eastAsia="Times New Roman" w:hAnsi="Consolas" w:cs="Times New Roman"/>
+          <w:color w:val="auto"/>
+          <w:sz w:val="20"/>
+          <w:szCs w:val="20"/>
+        </w:rPr>
+        <w:t>fullfile(dataDir,</w:t>
+      </w:r>
       <w:r>
         <w:rPr>
           <w:rFonts w:ascii="Consolas" w:eastAsia="Times New Roman" w:hAnsi="Consolas" w:cs="Times New Roman"/>
@@ -4780,130 +4097,7 @@
           <w:sz w:val="20"/>
           <w:szCs w:val="20"/>
         </w:rPr>
-        <w:t>'filename'</w:t>
-      </w:r>
-      <w:r>
-        <w:rPr>
-          <w:rFonts w:ascii="Consolas" w:eastAsia="Times New Roman" w:hAnsi="Consolas" w:cs="Times New Roman"/>
-          <w:color w:val="auto"/>
-          <w:sz w:val="20"/>
-          <w:szCs w:val="20"/>
-        </w:rPr>
-        <w:t>,</w:t>
-      </w:r>
-      <w:r>
-        <w:rPr>
-          <w:rFonts w:ascii="Consolas" w:eastAsia="Times New Roman" w:hAnsi="Consolas" w:cs="Times New Roman"/>
-          <w:color w:val="A709F5"/>
-          <w:sz w:val="20"/>
-          <w:szCs w:val="20"/>
-        </w:rPr>
-        <w:t>'sample_data2.set'</w:t>
-      </w:r>
-      <w:r>
-        <w:rPr>
-          <w:rFonts w:ascii="Consolas" w:eastAsia="Times New Roman" w:hAnsi="Consolas" w:cs="Times New Roman"/>
-          <w:color w:val="auto"/>
-          <w:sz w:val="20"/>
-          <w:szCs w:val="20"/>
-        </w:rPr>
-        <w:t>,</w:t>
-      </w:r>
-      <w:r>
-        <w:rPr>
-          <w:rFonts w:ascii="Consolas" w:eastAsia="Times New Roman" w:hAnsi="Consolas" w:cs="Times New Roman"/>
-          <w:color w:val="A709F5"/>
-          <w:sz w:val="20"/>
-          <w:szCs w:val="20"/>
-        </w:rPr>
-        <w:t>'filepath'</w:t>
-      </w:r>
-      <w:r>
-        <w:rPr>
-          <w:rFonts w:ascii="Consolas" w:eastAsia="Times New Roman" w:hAnsi="Consolas" w:cs="Times New Roman"/>
-          <w:color w:val="auto"/>
-          <w:sz w:val="20"/>
-          <w:szCs w:val="20"/>
-        </w:rPr>
-        <w:t>,</w:t>
-      </w:r>
-      <w:r>
-        <w:rPr>
-          <w:rFonts w:ascii="Consolas" w:eastAsia="Times New Roman" w:hAnsi="Consolas" w:cs="Times New Roman"/>
-          <w:color w:val="auto"/>
-          <w:sz w:val="20"/>
-          <w:szCs w:val="20"/>
-        </w:rPr>
-        <w:t xml:space="preserve"> </w:t>
-      </w:r>
-      <w:proofErr w:type="spellStart"/>
-      <w:r>
-        <w:rPr>
-          <w:rFonts w:ascii="Consolas" w:eastAsia="Times New Roman" w:hAnsi="Consolas" w:cs="Times New Roman"/>
-          <w:color w:val="auto"/>
-          <w:sz w:val="20"/>
-          <w:szCs w:val="20"/>
-        </w:rPr>
-        <w:t>fullfile</w:t>
-      </w:r>
-      <w:proofErr w:type="spellEnd"/>
-      <w:r>
-        <w:rPr>
-          <w:rFonts w:ascii="Consolas" w:eastAsia="Times New Roman" w:hAnsi="Consolas" w:cs="Times New Roman"/>
-          <w:color w:val="auto"/>
-          <w:sz w:val="20"/>
-          <w:szCs w:val="20"/>
-        </w:rPr>
-        <w:t>(</w:t>
-      </w:r>
-      <w:proofErr w:type="spellStart"/>
-      <w:r>
-        <w:rPr>
-          <w:rFonts w:ascii="Consolas" w:eastAsia="Times New Roman" w:hAnsi="Consolas" w:cs="Times New Roman"/>
-          <w:color w:val="auto"/>
-          <w:sz w:val="20"/>
-          <w:szCs w:val="20"/>
-        </w:rPr>
-        <w:t>dataDir</w:t>
-      </w:r>
-      <w:proofErr w:type="spellEnd"/>
-      <w:r>
-        <w:rPr>
-          <w:rFonts w:ascii="Consolas" w:eastAsia="Times New Roman" w:hAnsi="Consolas" w:cs="Times New Roman"/>
-          <w:color w:val="auto"/>
-          <w:sz w:val="20"/>
-          <w:szCs w:val="20"/>
-        </w:rPr>
-        <w:t>,</w:t>
-      </w:r>
-      <w:r>
-        <w:rPr>
-          <w:rFonts w:ascii="Consolas" w:eastAsia="Times New Roman" w:hAnsi="Consolas" w:cs="Times New Roman"/>
-          <w:color w:val="A709F5"/>
-          <w:sz w:val="20"/>
-          <w:szCs w:val="20"/>
-        </w:rPr>
-        <w:t>'</w:t>
-      </w:r>
-      <w:proofErr w:type="spellStart"/>
-      <w:r>
-        <w:rPr>
-          <w:rFonts w:ascii="Consolas" w:eastAsia="Times New Roman" w:hAnsi="Consolas" w:cs="Times New Roman"/>
-          <w:color w:val="A709F5"/>
-          <w:sz w:val="20"/>
-          <w:szCs w:val="20"/>
-        </w:rPr>
-        <w:t>sample_data</w:t>
-      </w:r>
-      <w:proofErr w:type="spellEnd"/>
-      <w:r>
-        <w:rPr>
-          <w:rFonts w:ascii="Consolas" w:eastAsia="Times New Roman" w:hAnsi="Consolas" w:cs="Times New Roman"/>
-          <w:color w:val="A709F5"/>
-          <w:sz w:val="20"/>
-          <w:szCs w:val="20"/>
-        </w:rPr>
-        <w:t>'</w:t>
+        <w:t>'sample_data'</w:t>
       </w:r>
       <w:r>
         <w:rPr>
@@ -4936,9 +4130,17 @@
           <w:sz w:val="20"/>
           <w:szCs w:val="20"/>
         </w:rPr>
-        <w:t>pop_</w:t>
-      </w:r>
-      <w:proofErr w:type="gramStart"/>
+        <w:t>pop_BrainBeats(EEG,</w:t>
+      </w:r>
+      <w:r>
+        <w:rPr>
+          <w:rFonts w:ascii="Consolas" w:eastAsia="Times New Roman" w:hAnsi="Consolas" w:cs="Times New Roman"/>
+          <w:color w:val="A709F5"/>
+          <w:sz w:val="20"/>
+          <w:szCs w:val="20"/>
+        </w:rPr>
+        <w:t>'analysis'</w:t>
+      </w:r>
       <w:r>
         <w:rPr>
           <w:rFonts w:ascii="Consolas" w:eastAsia="Times New Roman" w:hAnsi="Consolas" w:cs="Times New Roman"/>
@@ -4946,9 +4148,17 @@
           <w:sz w:val="20"/>
           <w:szCs w:val="20"/>
         </w:rPr>
-        <w:t>BrainBeats(</w:t>
-      </w:r>
-      <w:proofErr w:type="gramEnd"/>
+        <w:t>,</w:t>
+      </w:r>
+      <w:r>
+        <w:rPr>
+          <w:rFonts w:ascii="Consolas" w:eastAsia="Times New Roman" w:hAnsi="Consolas" w:cs="Times New Roman"/>
+          <w:color w:val="A709F5"/>
+          <w:sz w:val="20"/>
+          <w:szCs w:val="20"/>
+        </w:rPr>
+        <w:t>'hep'</w:t>
+      </w:r>
       <w:r>
         <w:rPr>
           <w:rFonts w:ascii="Consolas" w:eastAsia="Times New Roman" w:hAnsi="Consolas" w:cs="Times New Roman"/>
@@ -4956,7 +4166,7 @@
           <w:sz w:val="20"/>
           <w:szCs w:val="20"/>
         </w:rPr>
-        <w:t>EEG,</w:t>
+        <w:t>,</w:t>
       </w:r>
       <w:r>
         <w:rPr>
@@ -4965,7 +4175,7 @@
           <w:sz w:val="20"/>
           <w:szCs w:val="20"/>
         </w:rPr>
-        <w:t>'analysis'</w:t>
+        <w:t>'heart_signal'</w:t>
       </w:r>
       <w:r>
         <w:rPr>
@@ -4974,7 +4184,7 @@
           <w:sz w:val="20"/>
           <w:szCs w:val="20"/>
         </w:rPr>
-        <w:t>,</w:t>
+        <w:t>,{</w:t>
       </w:r>
       <w:r>
         <w:rPr>
@@ -4983,7 +4193,7 @@
           <w:sz w:val="20"/>
           <w:szCs w:val="20"/>
         </w:rPr>
-        <w:t>'hep'</w:t>
+        <w:t>'ECG'</w:t>
       </w:r>
       <w:r>
         <w:rPr>
@@ -4992,7 +4202,7 @@
           <w:sz w:val="20"/>
           <w:szCs w:val="20"/>
         </w:rPr>
-        <w:t>,</w:t>
+        <w:t>},</w:t>
       </w:r>
       <w:r>
         <w:rPr>
@@ -5001,7 +4211,7 @@
           <w:sz w:val="20"/>
           <w:szCs w:val="20"/>
         </w:rPr>
-        <w:t>'heart_signal'</w:t>
+        <w:t>'heart_channels'</w:t>
       </w:r>
       <w:r>
         <w:rPr>
@@ -5019,7 +4229,7 @@
           <w:sz w:val="20"/>
           <w:szCs w:val="20"/>
         </w:rPr>
-        <w:t>'ECG'</w:t>
+        <w:t>'EXG5' 'EXG6'</w:t>
       </w:r>
       <w:r>
         <w:rPr>
@@ -5037,7 +4247,7 @@
           <w:sz w:val="20"/>
           <w:szCs w:val="20"/>
         </w:rPr>
-        <w:t>'heart_channels'</w:t>
+        <w:t>'clean_eeg'</w:t>
       </w:r>
       <w:r>
         <w:rPr>
@@ -5046,7 +4256,7 @@
           <w:sz w:val="20"/>
           <w:szCs w:val="20"/>
         </w:rPr>
-        <w:t>,{</w:t>
+        <w:t>,true,</w:t>
       </w:r>
       <w:r>
         <w:rPr>
@@ -5055,7 +4265,7 @@
           <w:sz w:val="20"/>
           <w:szCs w:val="20"/>
         </w:rPr>
-        <w:t>'EXG5' 'EXG6'</w:t>
+        <w:t>'vis'</w:t>
       </w:r>
       <w:r>
         <w:rPr>
@@ -5064,83 +4274,7 @@
           <w:sz w:val="20"/>
           <w:szCs w:val="20"/>
         </w:rPr>
-        <w:t>},</w:t>
-      </w:r>
-      <w:r>
-        <w:rPr>
-          <w:rFonts w:ascii="Consolas" w:eastAsia="Times New Roman" w:hAnsi="Consolas" w:cs="Times New Roman"/>
-          <w:color w:val="A709F5"/>
-          <w:sz w:val="20"/>
-          <w:szCs w:val="20"/>
-        </w:rPr>
-        <w:t>'clean_</w:t>
-      </w:r>
-      <w:proofErr w:type="spellStart"/>
-      <w:r>
-        <w:rPr>
-          <w:rFonts w:ascii="Consolas" w:eastAsia="Times New Roman" w:hAnsi="Consolas" w:cs="Times New Roman"/>
-          <w:color w:val="A709F5"/>
-          <w:sz w:val="20"/>
-          <w:szCs w:val="20"/>
-        </w:rPr>
-        <w:t>eeg</w:t>
-      </w:r>
-      <w:proofErr w:type="spellEnd"/>
-      <w:r>
-        <w:rPr>
-          <w:rFonts w:ascii="Consolas" w:eastAsia="Times New Roman" w:hAnsi="Consolas" w:cs="Times New Roman"/>
-          <w:color w:val="A709F5"/>
-          <w:sz w:val="20"/>
-          <w:szCs w:val="20"/>
-        </w:rPr>
-        <w:t>'</w:t>
-      </w:r>
-      <w:r>
-        <w:rPr>
-          <w:rFonts w:ascii="Consolas" w:eastAsia="Times New Roman" w:hAnsi="Consolas" w:cs="Times New Roman"/>
-          <w:color w:val="auto"/>
-          <w:sz w:val="20"/>
-          <w:szCs w:val="20"/>
-        </w:rPr>
-        <w:t>,</w:t>
-      </w:r>
-      <w:proofErr w:type="spellStart"/>
-      <w:r>
-        <w:rPr>
-          <w:rFonts w:ascii="Consolas" w:eastAsia="Times New Roman" w:hAnsi="Consolas" w:cs="Times New Roman"/>
-          <w:color w:val="auto"/>
-          <w:sz w:val="20"/>
-          <w:szCs w:val="20"/>
-        </w:rPr>
-        <w:t>true,</w:t>
-      </w:r>
-      <w:r>
-        <w:rPr>
-          <w:rFonts w:ascii="Consolas" w:eastAsia="Times New Roman" w:hAnsi="Consolas" w:cs="Times New Roman"/>
-          <w:color w:val="A709F5"/>
-          <w:sz w:val="20"/>
-          <w:szCs w:val="20"/>
-        </w:rPr>
-        <w:t>'vis'</w:t>
-      </w:r>
-      <w:r>
-        <w:rPr>
-          <w:rFonts w:ascii="Consolas" w:eastAsia="Times New Roman" w:hAnsi="Consolas" w:cs="Times New Roman"/>
-          <w:color w:val="auto"/>
-          <w:sz w:val="20"/>
-          <w:szCs w:val="20"/>
-        </w:rPr>
-        <w:t>,true</w:t>
-      </w:r>
-      <w:proofErr w:type="spellEnd"/>
-      <w:r>
-        <w:rPr>
-          <w:rFonts w:ascii="Consolas" w:eastAsia="Times New Roman" w:hAnsi="Consolas" w:cs="Times New Roman"/>
-          <w:color w:val="auto"/>
-          <w:sz w:val="20"/>
-          <w:szCs w:val="20"/>
-        </w:rPr>
-        <w:t>);</w:t>
+        <w:t>,true);</w:t>
       </w:r>
     </w:p>
     <w:p>
@@ -5250,15 +4384,7 @@
         <w:t>).</w:t>
       </w:r>
       <w:r>
-        <w:t xml:space="preserve"> Go to Tools &gt; Run </w:t>
-      </w:r>
-      <w:proofErr w:type="spellStart"/>
-      <w:r>
-        <w:t>BrainBeats</w:t>
-      </w:r>
-      <w:proofErr w:type="spellEnd"/>
-      <w:r>
-        <w:t xml:space="preserve"> &gt; Select “Extract </w:t>
+        <w:t xml:space="preserve"> Go to Tools &gt; Run BrainBeats &gt; Select “Extract </w:t>
       </w:r>
       <w:r>
         <w:lastRenderedPageBreak/>
@@ -5313,7 +4439,7 @@
                     </pic:cNvPicPr>
                   </pic:nvPicPr>
                   <pic:blipFill>
-                    <a:blip r:embed="rId34" cstate="print">
+                    <a:blip r:embed="rId35" cstate="print">
                       <a:extLst>
                         <a:ext uri="{28A0092B-C50C-407E-A947-70E740481C1C}">
                           <a14:useLocalDpi xmlns:a14="http://schemas.microsoft.com/office/drawing/2010/main" val="0"/>
@@ -5491,7 +4617,7 @@
                     </pic:cNvPicPr>
                   </pic:nvPicPr>
                   <pic:blipFill rotWithShape="1">
-                    <a:blip r:embed="rId35" cstate="print">
+                    <a:blip r:embed="rId36" cstate="print">
                       <a:extLst>
                         <a:ext uri="{28A0092B-C50C-407E-A947-70E740481C1C}">
                           <a14:useLocalDpi xmlns:a14="http://schemas.microsoft.com/office/drawing/2010/main" val="0"/>
@@ -5538,15 +4664,7 @@
         <w:jc w:val="center"/>
       </w:pPr>
       <w:r>
-        <w:t xml:space="preserve">Figure 3.2. EEG artifacts </w:t>
-      </w:r>
-      <w:proofErr w:type="gramStart"/>
-      <w:r>
-        <w:t>removed</w:t>
-      </w:r>
-      <w:proofErr w:type="gramEnd"/>
-      <w:r>
-        <w:t xml:space="preserve"> automatically</w:t>
+        <w:t>Figure 3.2. EEG artifacts removed automatically</w:t>
       </w:r>
       <w:r>
         <w:t xml:space="preserve"> from the continuous EEG data</w:t>
@@ -5731,7 +4849,7 @@
                     </pic:cNvPicPr>
                   </pic:nvPicPr>
                   <pic:blipFill>
-                    <a:blip r:embed="rId36" cstate="print">
+                    <a:blip r:embed="rId37" cstate="print">
                       <a:extLst>
                         <a:ext uri="{28A0092B-C50C-407E-A947-70E740481C1C}">
                           <a14:useLocalDpi xmlns:a14="http://schemas.microsoft.com/office/drawing/2010/main" val="0"/>
@@ -5853,7 +4971,7 @@
         </w:rPr>
         <w:t xml:space="preserve">(Example Representative Results section: </w:t>
       </w:r>
-      <w:hyperlink r:id="rId37">
+      <w:hyperlink r:id="rId38">
         <w:r>
           <w:rPr>
             <w:i/>
@@ -5954,21 +5072,7 @@
         <w:rPr>
           <w:color w:val="366091"/>
         </w:rPr>
-        <w:t>Provide a separate file for each figure and table; do NOT embed figures or tables within the manuscript document. The default placement for all figures and results tables in the final publication is below the Representative Results text. Please indicate, via brackets [Place Figure 1 here</w:t>
-      </w:r>
-      <w:proofErr w:type="gramStart"/>
-      <w:r>
-        <w:rPr>
-          <w:color w:val="366091"/>
-        </w:rPr>
-        <w:t>], if</w:t>
-      </w:r>
-      <w:proofErr w:type="gramEnd"/>
-      <w:r>
-        <w:rPr>
-          <w:color w:val="366091"/>
-        </w:rPr>
-        <w:t xml:space="preserve"> you prefer figure/table placement at another location in the text. </w:t>
+        <w:t xml:space="preserve">Provide a separate file for each figure and table; do NOT embed figures or tables within the manuscript document. The default placement for all figures and results tables in the final publication is below the Representative Results text. Please indicate, via brackets [Place Figure 1 here], if you prefer figure/table placement at another location in the text. </w:t>
       </w:r>
     </w:p>
     <w:p>
@@ -6165,7 +5269,7 @@
                     <pic:cNvPicPr preferRelativeResize="0"/>
                   </pic:nvPicPr>
                   <pic:blipFill>
-                    <a:blip r:embed="rId38"/>
+                    <a:blip r:embed="rId39"/>
                     <a:srcRect t="14508" r="43799" b="18803"/>
                     <a:stretch>
                       <a:fillRect/>
@@ -6208,7 +5312,7 @@
                     <pic:cNvPicPr preferRelativeResize="0"/>
                   </pic:nvPicPr>
                   <pic:blipFill>
-                    <a:blip r:embed="rId39"/>
+                    <a:blip r:embed="rId40"/>
                     <a:srcRect t="13660" b="7386"/>
                     <a:stretch>
                       <a:fillRect/>
@@ -6251,7 +5355,7 @@
                     <pic:cNvPicPr preferRelativeResize="0"/>
                   </pic:nvPicPr>
                   <pic:blipFill>
-                    <a:blip r:embed="rId40"/>
+                    <a:blip r:embed="rId41"/>
                     <a:srcRect/>
                     <a:stretch>
                       <a:fillRect/>
@@ -6286,15 +5390,7 @@
         <w:jc w:val="center"/>
       </w:pPr>
       <w:r>
-        <w:t xml:space="preserve">Figure 3. Left: Scalp topography and confidence level of the heart component that was detected by </w:t>
-      </w:r>
-      <w:proofErr w:type="spellStart"/>
-      <w:r>
-        <w:t>ICLabel</w:t>
-      </w:r>
-      <w:proofErr w:type="spellEnd"/>
-      <w:r>
-        <w:t>. Middle: Detailed properties of the component can be visualized by clicking on the red button on the Left. Right: Difference between before and after removal of the heart component from EEG signals. The ECG channel is then removed from the dataset.</w:t>
+        <w:t>Figure 3. Left: Scalp topography and confidence level of the heart component that was detected by ICLabel. Middle: Detailed properties of the component can be visualized by clicking on the red button on the Left. Right: Difference between before and after removal of the heart component from EEG signals. The ECG channel is then removed from the dataset.</w:t>
       </w:r>
     </w:p>
     <w:p>
@@ -6546,21 +5642,7 @@
         <w:rPr>
           <w:color w:val="366091"/>
         </w:rPr>
-        <w:t xml:space="preserve">A multi-panel </w:t>
-      </w:r>
-      <w:proofErr w:type="gramStart"/>
-      <w:r>
-        <w:rPr>
-          <w:color w:val="366091"/>
-        </w:rPr>
-        <w:t>figures</w:t>
-      </w:r>
-      <w:proofErr w:type="gramEnd"/>
-      <w:r>
-        <w:rPr>
-          <w:color w:val="366091"/>
-        </w:rPr>
-        <w:t xml:space="preserve"> (with parts A, B, C, </w:t>
+        <w:t xml:space="preserve">A multi-panel figures (with parts A, B, C, </w:t>
       </w:r>
       <w:r>
         <w:rPr>
@@ -6598,21 +5680,7 @@
         <w:rPr>
           <w:color w:val="366091"/>
         </w:rPr>
-        <w:t>Preferred figure file types: .eps, .</w:t>
-      </w:r>
-      <w:proofErr w:type="spellStart"/>
-      <w:r>
-        <w:rPr>
-          <w:color w:val="366091"/>
-        </w:rPr>
-        <w:t>psd</w:t>
-      </w:r>
-      <w:proofErr w:type="spellEnd"/>
-      <w:r>
-        <w:rPr>
-          <w:color w:val="366091"/>
-        </w:rPr>
-        <w:t>, .pdf. Please save any .ai files as a .pdf for submission but maintain .ai files for production purposes.</w:t>
+        <w:t>Preferred figure file types: .eps, .psd, .pdf. Please save any .ai files as a .pdf for submission but maintain .ai files for production purposes.</w:t>
       </w:r>
     </w:p>
     <w:p>
@@ -6689,7 +5757,7 @@
         </w:rPr>
         <w:t xml:space="preserve">50 MB maximum size (Contact your editor or </w:t>
       </w:r>
-      <w:hyperlink r:id="rId41">
+      <w:hyperlink r:id="rId42">
         <w:r>
           <w:rPr>
             <w:color w:val="366091"/>
@@ -6726,21 +5794,7 @@
         <w:rPr>
           <w:color w:val="366091"/>
         </w:rPr>
-        <w:t>All tables should be provided as individual .</w:t>
-      </w:r>
-      <w:proofErr w:type="spellStart"/>
-      <w:r>
-        <w:rPr>
-          <w:color w:val="366091"/>
-        </w:rPr>
-        <w:t>xls</w:t>
-      </w:r>
-      <w:proofErr w:type="spellEnd"/>
-      <w:r>
-        <w:rPr>
-          <w:color w:val="366091"/>
-        </w:rPr>
-        <w:t xml:space="preserve"> or .xlsx files and submitted as Tables. </w:t>
+        <w:t xml:space="preserve">All tables should be provided as individual .xls or .xlsx files and submitted as Tables. </w:t>
       </w:r>
     </w:p>
     <w:p>
@@ -6769,7 +5823,7 @@
         </w:rPr>
         <w:t xml:space="preserve">A Table of Materials is required for all articles. A template is provided </w:t>
       </w:r>
-      <w:hyperlink r:id="rId42">
+      <w:hyperlink r:id="rId43">
         <w:r>
           <w:rPr>
             <w:color w:val="366091"/>
@@ -6782,21 +5836,7 @@
         <w:rPr>
           <w:color w:val="366091"/>
         </w:rPr>
-        <w:t xml:space="preserve">. Please do not </w:t>
-      </w:r>
-      <w:proofErr w:type="gramStart"/>
-      <w:r>
-        <w:rPr>
-          <w:color w:val="366091"/>
-        </w:rPr>
-        <w:t>number</w:t>
-      </w:r>
-      <w:proofErr w:type="gramEnd"/>
-      <w:r>
-        <w:rPr>
-          <w:color w:val="366091"/>
-        </w:rPr>
-        <w:t xml:space="preserve"> the Table of Materials in the article. Please do not include any ™/®/© symbols here.</w:t>
+        <w:t>. Please do not number the Table of Materials in the article. Please do not include any ™/®/© symbols here.</w:t>
       </w:r>
     </w:p>
     <w:p>
@@ -7008,19 +6048,11 @@
           <w:color w:val="366091"/>
         </w:rPr>
       </w:pPr>
-      <w:proofErr w:type="spellStart"/>
-      <w:r>
-        <w:rPr>
-          <w:color w:val="366091"/>
-        </w:rPr>
-        <w:t>JoVE</w:t>
-      </w:r>
-      <w:proofErr w:type="spellEnd"/>
-      <w:r>
-        <w:rPr>
-          <w:color w:val="366091"/>
-        </w:rPr>
-        <w:t xml:space="preserve"> is a methods-based journal. Thus, the Discussion section of the article should be focused on the protocol and not the representative results. This section should discuss the following with citations:</w:t>
+      <w:r>
+        <w:rPr>
+          <w:color w:val="366091"/>
+        </w:rPr>
+        <w:t>JoVE is a methods-based journal. Thus, the Discussion section of the article should be focused on the protocol and not the representative results. This section should discuss the following with citations:</w:t>
       </w:r>
     </w:p>
     <w:p>
@@ -7070,16 +6102,8 @@
         <w:rPr>
           <w:color w:val="366091"/>
         </w:rPr>
-        <w:t xml:space="preserve">Modifications and troubleshooting of the </w:t>
-      </w:r>
-      <w:proofErr w:type="gramStart"/>
-      <w:r>
-        <w:rPr>
-          <w:color w:val="366091"/>
-        </w:rPr>
-        <w:t>method</w:t>
-      </w:r>
-      <w:proofErr w:type="gramEnd"/>
+        <w:t>Modifications and troubleshooting of the method</w:t>
+      </w:r>
     </w:p>
     <w:p>
       <w:pPr>
@@ -7229,7 +6253,7 @@
       <w:r>
         <w:t xml:space="preserve">Add the Time-Resolved Directional Brain-Heart Interplay Measurement Through Synthetic Data Generation Models: </w:t>
       </w:r>
-      <w:hyperlink r:id="rId43">
+      <w:hyperlink r:id="rId44">
         <w:r>
           <w:rPr>
             <w:color w:val="0000FF"/>
@@ -7308,28 +6332,14 @@
         <w:rPr>
           <w:color w:val="366091"/>
         </w:rPr>
-        <w:t xml:space="preserve">The corresponding author must ensure that all authors have disclosed </w:t>
-      </w:r>
-      <w:proofErr w:type="gramStart"/>
-      <w:r>
-        <w:rPr>
-          <w:color w:val="366091"/>
-        </w:rPr>
-        <w:t xml:space="preserve">any and </w:t>
+        <w:t xml:space="preserve">The corresponding author must ensure that all authors have disclosed any and </w:t>
       </w:r>
       <w:r>
         <w:rPr>
           <w:color w:val="366091"/>
         </w:rPr>
         <w:lastRenderedPageBreak/>
-        <w:t>all</w:t>
-      </w:r>
-      <w:proofErr w:type="gramEnd"/>
-      <w:r>
-        <w:rPr>
-          <w:color w:val="366091"/>
-        </w:rPr>
-        <w:t xml:space="preserve"> conflicts of interest. Examples of a conflict of interest would be “The author [full name] is an [employee/shareholder, </w:t>
+        <w:t xml:space="preserve">all conflicts of interest. Examples of a conflict of interest would be “The author [full name] is an [employee/shareholder, </w:t>
       </w:r>
       <w:r>
         <w:rPr>
@@ -7391,24 +6401,14 @@
         </w:rPr>
         <w:t xml:space="preserve">(10 minimum; if using EndNote, please use the </w:t>
       </w:r>
-      <w:hyperlink r:id="rId44">
-        <w:proofErr w:type="spellStart"/>
+      <w:hyperlink r:id="rId45">
         <w:r>
           <w:rPr>
             <w:i/>
             <w:color w:val="00B0F0"/>
             <w:u w:val="single"/>
           </w:rPr>
-          <w:t>JoVE</w:t>
-        </w:r>
-        <w:proofErr w:type="spellEnd"/>
-        <w:r>
-          <w:rPr>
-            <w:i/>
-            <w:color w:val="00B0F0"/>
-            <w:u w:val="single"/>
-          </w:rPr>
-          <w:t xml:space="preserve"> EndNote style file</w:t>
+          <w:t>JoVE EndNote style file</w:t>
         </w:r>
       </w:hyperlink>
       <w:r>
@@ -7673,21 +6673,7 @@
         <w:rPr>
           <w:color w:val="366091"/>
         </w:rPr>
-        <w:t xml:space="preserve">Article titles should start with capital letters and end with </w:t>
-      </w:r>
-      <w:proofErr w:type="gramStart"/>
-      <w:r>
-        <w:rPr>
-          <w:color w:val="366091"/>
-        </w:rPr>
-        <w:t>periods, and</w:t>
-      </w:r>
-      <w:proofErr w:type="gramEnd"/>
-      <w:r>
-        <w:rPr>
-          <w:color w:val="366091"/>
-        </w:rPr>
-        <w:t xml:space="preserve"> should appear exactly as they were published in the original work with no abbreviations or truncations.</w:t>
+        <w:t>Article titles should start with capital letters and end with periods, and should appear exactly as they were published in the original work with no abbreviations or truncations.</w:t>
       </w:r>
     </w:p>
     <w:p>
@@ -7737,21 +6723,7 @@
         <w:rPr>
           <w:color w:val="366091"/>
         </w:rPr>
-        <w:t>Write volume numbers in bold, followed by a space, issue number (in parentheses), a comma, and then a range of page numbers (start page – last page). A single page number or digital object identifier [</w:t>
-      </w:r>
-      <w:proofErr w:type="spellStart"/>
-      <w:r>
-        <w:rPr>
-          <w:color w:val="366091"/>
-        </w:rPr>
-        <w:t>doi</w:t>
-      </w:r>
-      <w:proofErr w:type="spellEnd"/>
-      <w:r>
-        <w:rPr>
-          <w:color w:val="366091"/>
-        </w:rPr>
-        <w:t>] can be substituted for a range of page numbers.</w:t>
+        <w:t>Write volume numbers in bold, followed by a space, issue number (in parentheses), a comma, and then a range of page numbers (start page – last page). A single page number or digital object identifier [doi] can be substituted for a range of page numbers.</w:t>
       </w:r>
     </w:p>
     <w:p>
@@ -7836,44 +6808,15 @@
         <w:rPr>
           <w:color w:val="366091"/>
         </w:rPr>
-        <w:t xml:space="preserve">Bedford, C.D., Harris, R.N., Howd, R.A., Goff, D.A., </w:t>
-      </w:r>
-      <w:proofErr w:type="spellStart"/>
-      <w:r>
-        <w:rPr>
-          <w:color w:val="366091"/>
-        </w:rPr>
-        <w:t>Koolpe</w:t>
-      </w:r>
-      <w:proofErr w:type="spellEnd"/>
-      <w:r>
-        <w:rPr>
-          <w:color w:val="366091"/>
-        </w:rPr>
-        <w:t>, G.A. Quaternary salts of 2-[(</w:t>
-      </w:r>
-      <w:proofErr w:type="spellStart"/>
-      <w:r>
-        <w:rPr>
-          <w:color w:val="366091"/>
-        </w:rPr>
-        <w:t>hydroxyimino</w:t>
-      </w:r>
-      <w:proofErr w:type="spellEnd"/>
-      <w:r>
-        <w:rPr>
-          <w:color w:val="366091"/>
-        </w:rPr>
-        <w:t>)</w:t>
-      </w:r>
-      <w:proofErr w:type="gramStart"/>
-      <w:r>
-        <w:rPr>
-          <w:color w:val="366091"/>
-        </w:rPr>
-        <w:t>methyl]imidazole</w:t>
-      </w:r>
-      <w:proofErr w:type="gramEnd"/>
+        <w:t xml:space="preserve">Bedford, C.D., Harris, R.N., Howd, R.A., Goff, D.A., Koolpe, G.A. Quaternary salts of 2-[(hydroxyimino)methyl]imidazole. </w:t>
+      </w:r>
+      <w:r>
+        <w:rPr>
+          <w:i/>
+          <w:color w:val="366091"/>
+        </w:rPr>
+        <w:t>Journal of Medicinal Chemistry</w:t>
+      </w:r>
       <w:r>
         <w:rPr>
           <w:color w:val="366091"/>
@@ -7882,19 +6825,6 @@
       </w:r>
       <w:r>
         <w:rPr>
-          <w:i/>
-          <w:color w:val="366091"/>
-        </w:rPr>
-        <w:t>Journal of Medicinal Chemistry</w:t>
-      </w:r>
-      <w:r>
-        <w:rPr>
-          <w:color w:val="366091"/>
-        </w:rPr>
-        <w:t xml:space="preserve">. </w:t>
-      </w:r>
-      <w:r>
-        <w:rPr>
           <w:b/>
           <w:color w:val="366091"/>
         </w:rPr>
@@ -7921,19 +6851,11 @@
           <w:color w:val="366091"/>
         </w:rPr>
       </w:pPr>
-      <w:proofErr w:type="spellStart"/>
-      <w:r>
-        <w:rPr>
-          <w:color w:val="366091"/>
-        </w:rPr>
-        <w:t>Kioh</w:t>
-      </w:r>
-      <w:proofErr w:type="spellEnd"/>
-      <w:r>
-        <w:rPr>
-          <w:color w:val="366091"/>
-        </w:rPr>
-        <w:t xml:space="preserve">, L.G. </w:t>
+      <w:r>
+        <w:rPr>
+          <w:color w:val="366091"/>
+        </w:rPr>
+        <w:t xml:space="preserve">Kioh, L.G. </w:t>
       </w:r>
       <w:r>
         <w:rPr>
@@ -7996,35 +6918,7 @@
         <w:rPr>
           <w:rFonts w:ascii="Times New Roman" w:eastAsia="Times New Roman" w:hAnsi="Times New Roman" w:cs="Times New Roman"/>
         </w:rPr>
-        <w:t xml:space="preserve">von </w:t>
-      </w:r>
-      <w:proofErr w:type="spellStart"/>
-      <w:r>
-        <w:rPr>
-          <w:rFonts w:ascii="Times New Roman" w:eastAsia="Times New Roman" w:hAnsi="Times New Roman" w:cs="Times New Roman"/>
-        </w:rPr>
-        <w:t>Bertalanffy</w:t>
-      </w:r>
-      <w:proofErr w:type="spellEnd"/>
-      <w:r>
-        <w:rPr>
-          <w:rFonts w:ascii="Times New Roman" w:eastAsia="Times New Roman" w:hAnsi="Times New Roman" w:cs="Times New Roman"/>
-        </w:rPr>
-        <w:t xml:space="preserve">, L. (1968). General system theory: Foundations, development, applications. George </w:t>
-      </w:r>
-      <w:proofErr w:type="spellStart"/>
-      <w:r>
-        <w:rPr>
-          <w:rFonts w:ascii="Times New Roman" w:eastAsia="Times New Roman" w:hAnsi="Times New Roman" w:cs="Times New Roman"/>
-        </w:rPr>
-        <w:t>Braziller</w:t>
-      </w:r>
-      <w:proofErr w:type="spellEnd"/>
-      <w:r>
-        <w:rPr>
-          <w:rFonts w:ascii="Times New Roman" w:eastAsia="Times New Roman" w:hAnsi="Times New Roman" w:cs="Times New Roman"/>
-        </w:rPr>
-        <w:t>.</w:t>
+        <w:t>von Bertalanffy, L. (1968). General system theory: Foundations, development, applications. George Braziller.</w:t>
       </w:r>
     </w:p>
     <w:p>
@@ -8151,59 +7045,23 @@
           <w:sz w:val="22"/>
           <w:szCs w:val="22"/>
         </w:rPr>
-        <w:t xml:space="preserve">Kemp, A. H., Quintana, D. S., Gray, M. A., </w:t>
-      </w:r>
-      <w:proofErr w:type="spellStart"/>
+        <w:t>Kemp, A. H., Quintana, D. S., Gray, M. A., Felmingham, K. L., Brown, K., &amp; Gatt, J. M. (2010). Impact of depression and antidepressant treatment on heart rate variability: A review and meta-analysis. Biological Psychiatry, 67(11), 1067-1074.</w:t>
+      </w:r>
+    </w:p>
+    <w:p>
+      <w:pPr>
+        <w:widowControl/>
+        <w:spacing w:before="240" w:after="240"/>
+        <w:rPr>
+          <w:rFonts w:ascii="Times New Roman" w:eastAsia="Times New Roman" w:hAnsi="Times New Roman" w:cs="Times New Roman"/>
+        </w:rPr>
+      </w:pPr>
       <w:r>
         <w:rPr>
           <w:rFonts w:ascii="Arial" w:eastAsia="Arial" w:hAnsi="Arial" w:cs="Arial"/>
           <w:sz w:val="22"/>
           <w:szCs w:val="22"/>
         </w:rPr>
-        <w:t>Felmingham</w:t>
-      </w:r>
-      <w:proofErr w:type="spellEnd"/>
-      <w:r>
-        <w:rPr>
-          <w:rFonts w:ascii="Arial" w:eastAsia="Arial" w:hAnsi="Arial" w:cs="Arial"/>
-          <w:sz w:val="22"/>
-          <w:szCs w:val="22"/>
-        </w:rPr>
-        <w:t xml:space="preserve">, K. L., Brown, K., &amp; </w:t>
-      </w:r>
-      <w:proofErr w:type="spellStart"/>
-      <w:r>
-        <w:rPr>
-          <w:rFonts w:ascii="Arial" w:eastAsia="Arial" w:hAnsi="Arial" w:cs="Arial"/>
-          <w:sz w:val="22"/>
-          <w:szCs w:val="22"/>
-        </w:rPr>
-        <w:t>Gatt</w:t>
-      </w:r>
-      <w:proofErr w:type="spellEnd"/>
-      <w:r>
-        <w:rPr>
-          <w:rFonts w:ascii="Arial" w:eastAsia="Arial" w:hAnsi="Arial" w:cs="Arial"/>
-          <w:sz w:val="22"/>
-          <w:szCs w:val="22"/>
-        </w:rPr>
-        <w:t>, J. M. (2010). Impact of depression and antidepressant treatment on heart rate variability: A review and meta-analysis. Biological Psychiatry, 67(11), 1067-1074.</w:t>
-      </w:r>
-    </w:p>
-    <w:p>
-      <w:pPr>
-        <w:widowControl/>
-        <w:spacing w:before="240" w:after="240"/>
-        <w:rPr>
-          <w:rFonts w:ascii="Times New Roman" w:eastAsia="Times New Roman" w:hAnsi="Times New Roman" w:cs="Times New Roman"/>
-        </w:rPr>
-      </w:pPr>
-      <w:r>
-        <w:rPr>
-          <w:rFonts w:ascii="Arial" w:eastAsia="Arial" w:hAnsi="Arial" w:cs="Arial"/>
-          <w:sz w:val="22"/>
-          <w:szCs w:val="22"/>
-        </w:rPr>
         <w:t>Lehrer, P., Gevirtz, R., &amp; Eddie, D. (2021). Heart rate variability biofeedback: A theoretical perspective and review of its effectiveness for</w:t>
       </w:r>
     </w:p>
@@ -8231,21 +7089,7 @@
         <w:rPr>
           <w:rFonts w:ascii="Times New Roman" w:eastAsia="Times New Roman" w:hAnsi="Times New Roman" w:cs="Times New Roman"/>
         </w:rPr>
-        <w:t xml:space="preserve">Thayer, J. F., </w:t>
-      </w:r>
-      <w:proofErr w:type="spellStart"/>
-      <w:r>
-        <w:rPr>
-          <w:rFonts w:ascii="Times New Roman" w:eastAsia="Times New Roman" w:hAnsi="Times New Roman" w:cs="Times New Roman"/>
-        </w:rPr>
-        <w:t>Åhs</w:t>
-      </w:r>
-      <w:proofErr w:type="spellEnd"/>
-      <w:r>
-        <w:rPr>
-          <w:rFonts w:ascii="Times New Roman" w:eastAsia="Times New Roman" w:hAnsi="Times New Roman" w:cs="Times New Roman"/>
-        </w:rPr>
-        <w:t>, F., Fredrikson, M., Sollers III, J. J., &amp; Wager, T. D. (2012). A meta-analysis of heart rate variability and neuroimaging studies: Implications for heart rate variability as a marker of stress and health. Neuroscience &amp; Biobehavioral Reviews, 36(2), 747-756.</w:t>
+        <w:t>Thayer, J. F., Åhs, F., Fredrikson, M., Sollers III, J. J., &amp; Wager, T. D. (2012). A meta-analysis of heart rate variability and neuroimaging studies: Implications for heart rate variability as a marker of stress and health. Neuroscience &amp; Biobehavioral Reviews, 36(2), 747-756.</w:t>
       </w:r>
     </w:p>
     <w:p>
@@ -8327,33 +7171,11 @@
           <w:rFonts w:ascii="Times New Roman" w:eastAsia="Times New Roman" w:hAnsi="Times New Roman" w:cs="Times New Roman"/>
         </w:rPr>
       </w:pPr>
-      <w:proofErr w:type="spellStart"/>
       <w:r>
         <w:rPr>
           <w:rFonts w:ascii="Times New Roman" w:eastAsia="Times New Roman" w:hAnsi="Times New Roman" w:cs="Times New Roman"/>
         </w:rPr>
-        <w:t>Schandry</w:t>
-      </w:r>
-      <w:proofErr w:type="spellEnd"/>
-      <w:r>
-        <w:rPr>
-          <w:rFonts w:ascii="Times New Roman" w:eastAsia="Times New Roman" w:hAnsi="Times New Roman" w:cs="Times New Roman"/>
-        </w:rPr>
-        <w:t xml:space="preserve">, R. (1981). </w:t>
-      </w:r>
-      <w:proofErr w:type="gramStart"/>
-      <w:r>
-        <w:rPr>
-          <w:rFonts w:ascii="Times New Roman" w:eastAsia="Times New Roman" w:hAnsi="Times New Roman" w:cs="Times New Roman"/>
-        </w:rPr>
-        <w:t>Heart beat</w:t>
-      </w:r>
-      <w:proofErr w:type="gramEnd"/>
-      <w:r>
-        <w:rPr>
-          <w:rFonts w:ascii="Times New Roman" w:eastAsia="Times New Roman" w:hAnsi="Times New Roman" w:cs="Times New Roman"/>
-        </w:rPr>
-        <w:t xml:space="preserve"> perception and emotional experience. Psychophysiology, 18(4), 483-488.</w:t>
+        <w:t>Schandry, R. (1981). Heart beat perception and emotional experience. Psychophysiology, 18(4), 483-488.</w:t>
       </w:r>
     </w:p>
     <w:p>
@@ -8365,47 +7187,11 @@
           <w:rFonts w:ascii="Times New Roman" w:eastAsia="Times New Roman" w:hAnsi="Times New Roman" w:cs="Times New Roman"/>
         </w:rPr>
       </w:pPr>
-      <w:proofErr w:type="spellStart"/>
       <w:r>
         <w:rPr>
           <w:rFonts w:ascii="Times New Roman" w:eastAsia="Times New Roman" w:hAnsi="Times New Roman" w:cs="Times New Roman"/>
         </w:rPr>
-        <w:t>Pollatos</w:t>
-      </w:r>
-      <w:proofErr w:type="spellEnd"/>
-      <w:r>
-        <w:rPr>
-          <w:rFonts w:ascii="Times New Roman" w:eastAsia="Times New Roman" w:hAnsi="Times New Roman" w:cs="Times New Roman"/>
-        </w:rPr>
-        <w:t xml:space="preserve">, O., Kirsch, W., &amp; </w:t>
-      </w:r>
-      <w:proofErr w:type="spellStart"/>
-      <w:r>
-        <w:rPr>
-          <w:rFonts w:ascii="Times New Roman" w:eastAsia="Times New Roman" w:hAnsi="Times New Roman" w:cs="Times New Roman"/>
-        </w:rPr>
-        <w:t>Schandry</w:t>
-      </w:r>
-      <w:proofErr w:type="spellEnd"/>
-      <w:r>
-        <w:rPr>
-          <w:rFonts w:ascii="Times New Roman" w:eastAsia="Times New Roman" w:hAnsi="Times New Roman" w:cs="Times New Roman"/>
-        </w:rPr>
-        <w:t xml:space="preserve">, R. (2005). Brain structures involved in interoceptive awareness and </w:t>
-      </w:r>
-      <w:proofErr w:type="spellStart"/>
-      <w:r>
-        <w:rPr>
-          <w:rFonts w:ascii="Times New Roman" w:eastAsia="Times New Roman" w:hAnsi="Times New Roman" w:cs="Times New Roman"/>
-        </w:rPr>
-        <w:t>cardioafferent</w:t>
-      </w:r>
-      <w:proofErr w:type="spellEnd"/>
-      <w:r>
-        <w:rPr>
-          <w:rFonts w:ascii="Times New Roman" w:eastAsia="Times New Roman" w:hAnsi="Times New Roman" w:cs="Times New Roman"/>
-        </w:rPr>
-        <w:t xml:space="preserve"> signal processing: a dipole source localization study. Human Brain Mapping, 26(1), 54-64.</w:t>
+        <w:t>Pollatos, O., Kirsch, W., &amp; Schandry, R. (2005). Brain structures involved in interoceptive awareness and cardioafferent signal processing: a dipole source localization study. Human Brain Mapping, 26(1), 54-64.</w:t>
       </w:r>
     </w:p>
     <w:p>
@@ -8421,21 +7207,7 @@
         <w:rPr>
           <w:rFonts w:ascii="Times New Roman" w:eastAsia="Times New Roman" w:hAnsi="Times New Roman" w:cs="Times New Roman"/>
         </w:rPr>
-        <w:t xml:space="preserve">Montoya, P., </w:t>
-      </w:r>
-      <w:proofErr w:type="spellStart"/>
-      <w:r>
-        <w:rPr>
-          <w:rFonts w:ascii="Times New Roman" w:eastAsia="Times New Roman" w:hAnsi="Times New Roman" w:cs="Times New Roman"/>
-        </w:rPr>
-        <w:t>Schandry</w:t>
-      </w:r>
-      <w:proofErr w:type="spellEnd"/>
-      <w:r>
-        <w:rPr>
-          <w:rFonts w:ascii="Times New Roman" w:eastAsia="Times New Roman" w:hAnsi="Times New Roman" w:cs="Times New Roman"/>
-        </w:rPr>
-        <w:t>, R., &amp; Müller, A. (1993). Heartbeat evoked potentials (HEP): topography and influence of cardiac awareness and focus of attention. Electroencephalography and Clinical Neurophysiology, 88(2), 163-172.</w:t>
+        <w:t>Montoya, P., Schandry, R., &amp; Müller, A. (1993). Heartbeat evoked potentials (HEP): topography and influence of cardiac awareness and focus of attention. Electroencephalography and Clinical Neurophysiology, 88(2), 163-172.</w:t>
       </w:r>
     </w:p>
     <w:p>
@@ -8467,49 +7239,7 @@
         <w:rPr>
           <w:rFonts w:ascii="Times New Roman" w:eastAsia="Times New Roman" w:hAnsi="Times New Roman" w:cs="Times New Roman"/>
         </w:rPr>
-        <w:t xml:space="preserve">Couto, B., </w:t>
-      </w:r>
-      <w:proofErr w:type="spellStart"/>
-      <w:r>
-        <w:rPr>
-          <w:rFonts w:ascii="Times New Roman" w:eastAsia="Times New Roman" w:hAnsi="Times New Roman" w:cs="Times New Roman"/>
-        </w:rPr>
-        <w:t>Adolfi</w:t>
-      </w:r>
-      <w:proofErr w:type="spellEnd"/>
-      <w:r>
-        <w:rPr>
-          <w:rFonts w:ascii="Times New Roman" w:eastAsia="Times New Roman" w:hAnsi="Times New Roman" w:cs="Times New Roman"/>
-        </w:rPr>
-        <w:t xml:space="preserve">, F., </w:t>
-      </w:r>
-      <w:proofErr w:type="spellStart"/>
-      <w:r>
-        <w:rPr>
-          <w:rFonts w:ascii="Times New Roman" w:eastAsia="Times New Roman" w:hAnsi="Times New Roman" w:cs="Times New Roman"/>
-        </w:rPr>
-        <w:t>Sedeño</w:t>
-      </w:r>
-      <w:proofErr w:type="spellEnd"/>
-      <w:r>
-        <w:rPr>
-          <w:rFonts w:ascii="Times New Roman" w:eastAsia="Times New Roman" w:hAnsi="Times New Roman" w:cs="Times New Roman"/>
-        </w:rPr>
-        <w:t xml:space="preserve">, L., Salles, A., Canales-Johnson, A., Alvarez-Abut, P., ... &amp; Ibanez, A. (2015). Disentangling </w:t>
-      </w:r>
-      <w:proofErr w:type="spellStart"/>
-      <w:r>
-        <w:rPr>
-          <w:rFonts w:ascii="Times New Roman" w:eastAsia="Times New Roman" w:hAnsi="Times New Roman" w:cs="Times New Roman"/>
-        </w:rPr>
-        <w:t>interoception</w:t>
-      </w:r>
-      <w:proofErr w:type="spellEnd"/>
-      <w:r>
-        <w:rPr>
-          <w:rFonts w:ascii="Times New Roman" w:eastAsia="Times New Roman" w:hAnsi="Times New Roman" w:cs="Times New Roman"/>
-        </w:rPr>
-        <w:t>: insights from focal strokes affecting the perception of external and internal milieus. Frontiers in Psychology, 6, 503.</w:t>
+        <w:t>Couto, B., Adolfi, F., Sedeño, L., Salles, A., Canales-Johnson, A., Alvarez-Abut, P., ... &amp; Ibanez, A. (2015). Disentangling interoception: insights from focal strokes affecting the perception of external and internal milieus. Frontiers in Psychology, 6, 503.</w:t>
       </w:r>
     </w:p>
     <w:p>
@@ -8543,10 +7273,10 @@
       </w:pPr>
     </w:p>
     <w:sectPr>
-      <w:headerReference w:type="default" r:id="rId45"/>
-      <w:footerReference w:type="default" r:id="rId46"/>
-      <w:headerReference w:type="first" r:id="rId47"/>
-      <w:footerReference w:type="first" r:id="rId48"/>
+      <w:headerReference w:type="default" r:id="rId46"/>
+      <w:footerReference w:type="default" r:id="rId47"/>
+      <w:headerReference w:type="first" r:id="rId48"/>
+      <w:footerReference w:type="first" r:id="rId49"/>
       <w:pgSz w:w="12240" w:h="15840"/>
       <w:pgMar w:top="1440" w:right="1440" w:bottom="1440" w:left="1440" w:header="720" w:footer="605" w:gutter="0"/>
       <w:pgNumType w:start="0"/>

</xml_diff>

<commit_message>
HEP plots and paper
</commit_message>
<xml_diff>
--- a/paper/JoVE paper - v2.docx
+++ b/paper/JoVE paper - v2.docx
@@ -403,39 +403,116 @@
         <w:spacing w:after="240"/>
       </w:pPr>
       <w:r>
-        <w:t>We present an open-source toolbox for processing and analyzing joint electroencephalography (EEG) and electrocardiography/photoplethysmography (ECG/PPG) signals. EEG and ECG/PPG are non-invasive, low-cost, and highly mobile techniques for monitoring brain and cardiovascular activity. They offer distinct advantages over other neuroimaging methods</w:t>
-      </w:r>
-      <w:sdt>
-        <w:sdtPr>
-          <w:tag w:val="goog_rdk_2"/>
-          <w:id w:val="1158037390"/>
-        </w:sdtPr>
-        <w:sdtContent>
-          <w:r>
-            <w:t>,</w:t>
-          </w:r>
-        </w:sdtContent>
-      </w:sdt>
-      <w:r>
-        <w:t xml:space="preserve"> such </w:t>
-      </w:r>
+        <w:t xml:space="preserve">The interaction between the cortical and cardiovascular systems has been the subject of increasing interest, as it can capture useful information about the coupling of brain and cardiovascular function. </w:t>
+      </w:r>
+      <w:r>
+        <w:t>These systems are often analyzed jointly using neuroimaging methods that are invasive (PET) or very costly (MEG</w:t>
+      </w:r>
+      <w:r>
+        <w:t xml:space="preserve">, </w:t>
+      </w:r>
+      <w:r>
+        <w:t xml:space="preserve">fMRI). </w:t>
+      </w:r>
+    </w:p>
+    <w:p>
+      <w:pPr>
+        <w:pBdr>
+          <w:top w:val="nil"/>
+          <w:left w:val="nil"/>
+          <w:bottom w:val="nil"/>
+          <w:right w:val="nil"/>
+          <w:between w:val="nil"/>
+        </w:pBdr>
+        <w:spacing w:after="240"/>
+      </w:pPr>
       <w:r>
         <w:lastRenderedPageBreak/>
-        <w:t>as magnetoencephalography (MEG), functional magnetic resonance imaging (fMRI)</w:t>
-      </w:r>
-      <w:sdt>
-        <w:sdtPr>
-          <w:tag w:val="goog_rdk_3"/>
-          <w:id w:val="-2113195113"/>
-        </w:sdtPr>
-        <w:sdtContent>
-          <w:r>
-            <w:t>,</w:t>
-          </w:r>
-        </w:sdtContent>
-      </w:sdt>
-      <w:r>
-        <w:t xml:space="preserve"> and positron emission tomography (PET) in terms of their lower cost, portability, and ability to collect data in real-world settings. The interaction between the cortical and cardiovascular systems has been the subject of increasing interest, as it can capture useful information about the coupling of brain and cardiovascular function. However, analyzing the interaction between these time series can be challenging due to the complex or noisy nature of the data and the lack of standardized analysis methods. Existing tools for jointly analyzing these biosignals often require a high level of technical expertise and may not provide all of the necessary features for studying the interaction between these signals. Moreover, many existing tools are not open-source</w:t>
+        <w:t xml:space="preserve">However, analyzing the interaction between these </w:t>
+      </w:r>
+      <w:r>
+        <w:t>multidimensional data</w:t>
+      </w:r>
+      <w:r>
+        <w:t xml:space="preserve"> can be challenging due to the</w:t>
+      </w:r>
+      <w:r>
+        <w:t>ir</w:t>
+      </w:r>
+      <w:r>
+        <w:t xml:space="preserve"> complex or noisy nature</w:t>
+      </w:r>
+      <w:r>
+        <w:t>, the lack of tools to easily analyze them jointly,</w:t>
+      </w:r>
+      <w:r>
+        <w:t xml:space="preserve"> and the lack of standardized methods</w:t>
+      </w:r>
+      <w:r>
+        <w:t xml:space="preserve"> (choice of data cleaning, parameters, etc.)</w:t>
+      </w:r>
+      <w:r>
+        <w:t xml:space="preserve">. </w:t>
+      </w:r>
+    </w:p>
+    <w:p>
+      <w:pPr>
+        <w:pBdr>
+          <w:top w:val="nil"/>
+          <w:left w:val="nil"/>
+          <w:bottom w:val="nil"/>
+          <w:right w:val="nil"/>
+          <w:between w:val="nil"/>
+        </w:pBdr>
+        <w:spacing w:after="240"/>
+      </w:pPr>
+      <w:r>
+        <w:t xml:space="preserve">We present </w:t>
+      </w:r>
+      <w:r>
+        <w:t>the BrainBeats toolbox to address these limitations, an</w:t>
+      </w:r>
+      <w:r>
+        <w:t xml:space="preserve"> open-source </w:t>
+      </w:r>
+      <w:r>
+        <w:t>EEGLAB plugin</w:t>
+      </w:r>
+      <w:r>
+        <w:t xml:space="preserve"> for </w:t>
+      </w:r>
+      <w:r>
+        <w:t xml:space="preserve">jointly </w:t>
+      </w:r>
+      <w:r>
+        <w:t xml:space="preserve">processing and analyzing electroencephalography (EEG) and electrocardiography/photoplethysmography (ECG/PPG) signals. </w:t>
+      </w:r>
+    </w:p>
+    <w:p>
+      <w:pPr>
+        <w:pBdr>
+          <w:top w:val="nil"/>
+          <w:left w:val="nil"/>
+          <w:bottom w:val="nil"/>
+          <w:right w:val="nil"/>
+          <w:between w:val="nil"/>
+        </w:pBdr>
+        <w:spacing w:after="240"/>
+      </w:pPr>
+      <w:r>
+        <w:t>EEG and ECG/PPG are non-invasive, low-cost, and highly mobile techniques for monitoring brain and cardiovascular activity. They offer distinct advantages over other neuroimaging methods</w:t>
+      </w:r>
+      <w:r>
+        <w:t xml:space="preserve"> (e.g.,</w:t>
+      </w:r>
+      <w:r>
+        <w:t xml:space="preserve">) </w:t>
+      </w:r>
+      <w:r>
+        <w:t>including</w:t>
+      </w:r>
+      <w:r>
+        <w:t xml:space="preserve"> lower cost, portability, and ability to collect data in real-world settings. Existing tools for jointly analyzing these biosignals often require a high level of technical expertise and may not provide all of the necessary features for studying the interaction between these signals. Moreover, many existing tools are not open-source</w:t>
       </w:r>
       <w:sdt>
         <w:sdtPr>
@@ -628,7 +705,11 @@
         </w:sdtContent>
       </w:sdt>
       <w:r>
-        <w:t>latest guidelines from experts in this field.  This tool addresses limitations from existing tools and is made open source to facilitate accessibility and reproducibility in the field. The proposed toolbox should serve as a valuable resource for researchers and clinicians interested in removing cardiac artifacts from EEG signals, in extracting features from EEG and ECG/PPG signals, or in studying the relationship between brain and cardiovascular activity. Ultimately, this toolbox aims to pave the way for more in-depth investigations into the complex interplay between the brain and heart systems.</w:t>
+        <w:t xml:space="preserve">latest guidelines from experts in this field.  This tool addresses limitations from existing tools and is made open source to facilitate accessibility and reproducibility in the field. The proposed toolbox should serve as a valuable resource for researchers and clinicians interested in removing cardiac artifacts from EEG signals, in extracting features from EEG and </w:t>
+      </w:r>
+      <w:r>
+        <w:lastRenderedPageBreak/>
+        <w:t>ECG/PPG signals, or in studying the relationship between brain and cardiovascular activity. Ultimately, this toolbox aims to pave the way for more in-depth investigations into the complex interplay between the brain and heart systems.</w:t>
       </w:r>
     </w:p>
     <w:p>
@@ -657,14 +738,7 @@
         <w:rPr>
           <w:color w:val="366091"/>
         </w:rPr>
-        <w:t xml:space="preserve">The rationale behind the development and/or use of this method + context of the method in </w:t>
-      </w:r>
-      <w:r>
-        <w:rPr>
-          <w:color w:val="366091"/>
-        </w:rPr>
-        <w:lastRenderedPageBreak/>
-        <w:t>the wider body of published literature</w:t>
+        <w:t>The rationale behind the development and/or use of this method + context of the method in the wider body of published literature</w:t>
       </w:r>
     </w:p>
     <w:p>
@@ -864,7 +938,11 @@
         <w:spacing w:after="240"/>
       </w:pPr>
       <w:r>
-        <w:t>While these studies have significantly advanced our understanding of the complex interplay between the central nervous system (CNS) and cardiovascular function, these neuroimaging techniques are expensive, have limited availability, and are confined to controlled laboratory settings, which restricts their practicality for real-world and large-scale applications. In contrast, EEG and ECG/PPG are more affordable and portable tools that offer the potential for studying brain-heart interactions in more diverse settings and populations</w:t>
+        <w:t xml:space="preserve">While these studies have significantly advanced our understanding of the complex interplay </w:t>
+      </w:r>
+      <w:r>
+        <w:lastRenderedPageBreak/>
+        <w:t>between the central nervous system (CNS) and cardiovascular function, these neuroimaging techniques are expensive, have limited availability, and are confined to controlled laboratory settings, which restricts their practicality for real-world and large-scale applications. In contrast, EEG and ECG/PPG are more affordable and portable tools that offer the potential for studying brain-heart interactions in more diverse settings and populations</w:t>
       </w:r>
       <w:sdt>
         <w:sdtPr>
@@ -879,11 +957,7 @@
         </w:sdtContent>
       </w:sdt>
       <w:r>
-        <w:t xml:space="preserve"> or over longer periods of </w:t>
-      </w:r>
-      <w:r>
-        <w:lastRenderedPageBreak/>
-        <w:t xml:space="preserve">time, providing new opportunities for investigating the dynamic relationship between brain and heart function. ECG measures the electrical signals generated by the heart when it contracts and relaxes via </w:t>
+        <w:t xml:space="preserve"> or over longer periods of time, providing new opportunities for investigating the dynamic relationship between brain and heart function. ECG measures the electrical signals generated by the heart when it contracts and relaxes via </w:t>
       </w:r>
       <w:sdt>
         <w:sdtPr>
@@ -1168,6 +1242,7 @@
         </w:pBdr>
       </w:pPr>
       <w:r>
+        <w:lastRenderedPageBreak/>
         <w:t>require expensive license purchase and do not allow processing large datasets in batch via command line (</w:t>
       </w:r>
       <w:sdt>
@@ -1243,7 +1318,6 @@
         <w:spacing w:after="240"/>
       </w:pPr>
       <w:r>
-        <w:lastRenderedPageBreak/>
         <w:t>To our knowledge, three open-source MATLAB toolboxes exist to support HEP analysis with a GUI. The ecg-kit (</w:t>
       </w:r>
       <w:hyperlink r:id="rId12">
@@ -1701,7 +1775,14 @@
         <w:rPr>
           <w:highlight w:val="yellow"/>
         </w:rPr>
-        <w:t>analysis can be performed using EEGLAB default statistics</w:t>
+        <w:t xml:space="preserve">analysis can be performed using EEGLAB default </w:t>
+      </w:r>
+      <w:r>
+        <w:rPr>
+          <w:highlight w:val="yellow"/>
+        </w:rPr>
+        <w:lastRenderedPageBreak/>
+        <w:t>statistics</w:t>
       </w:r>
       <w:r>
         <w:rPr>
@@ -1774,7 +1855,6 @@
         <w:t xml:space="preserve">captures the trait variable and can be used on </w:t>
       </w:r>
       <w:r>
-        <w:lastRenderedPageBreak/>
         <w:t xml:space="preserve">large </w:t>
       </w:r>
       <w:r>
@@ -2878,10 +2958,7 @@
         <w:t>/REST</w:t>
       </w:r>
       <w:r>
-        <w:t xml:space="preserve"> </w:t>
-      </w:r>
-      <w:r>
-        <w:t xml:space="preserve">(Yao </w:t>
+        <w:t xml:space="preserve"> (Yao </w:t>
       </w:r>
       <w:hyperlink r:id="rId25">
         <w:r>
@@ -2929,10 +3006,7 @@
         </w:r>
       </w:hyperlink>
       <w:r>
-        <w:t>)</w:t>
-      </w:r>
-      <w:r>
-        <w:t xml:space="preserve"> when at least 30 EEG channels are present. </w:t>
+        <w:t xml:space="preserve">) when at least 30 EEG channels are present. </w:t>
       </w:r>
       <w:r>
         <w:t xml:space="preserve">Then, BrainBeats uses the </w:t>
@@ -3782,16 +3856,333 @@
     </w:p>
     <w:p>
       <w:pPr>
-        <w:pBdr>
-          <w:top w:val="nil"/>
-          <w:left w:val="nil"/>
-          <w:bottom w:val="nil"/>
-          <w:right w:val="nil"/>
-          <w:between w:val="nil"/>
-        </w:pBdr>
-      </w:pPr>
-      <w:r>
-        <w:t xml:space="preserve">2.8. Files are then saved </w:t>
+        <w:autoSpaceDE/>
+        <w:autoSpaceDN/>
+        <w:adjustRightInd/>
+      </w:pPr>
+      <w:r>
+        <w:t xml:space="preserve">2.8. </w:t>
+      </w:r>
+      <w:r>
+        <w:t xml:space="preserve">The HEP averaged across trials is plotted for all electrodes (Figure 2.5. Top), along with a ERP image </w:t>
+      </w:r>
+      <w:r>
+        <w:t xml:space="preserve">(color map) </w:t>
+      </w:r>
+      <w:r>
+        <w:t>showing</w:t>
+      </w:r>
+      <w:r>
+        <w:t xml:space="preserve"> the amplitude for</w:t>
+      </w:r>
+      <w:r>
+        <w:t xml:space="preserve"> </w:t>
+      </w:r>
+      <w:r>
+        <w:t>over time</w:t>
+      </w:r>
+      <w:r>
+        <w:t xml:space="preserve"> for the electrode Fcz</w:t>
+      </w:r>
+      <w:r>
+        <w:t xml:space="preserve"> (Bottom)</w:t>
+      </w:r>
+      <w:r>
+        <w:t xml:space="preserve">. Note: the period of interest is 200-500 ms </w:t>
+      </w:r>
+      <w:r>
+        <w:t>(</w:t>
+      </w:r>
+      <w:r>
+        <w:t>Park and Blanke</w:t>
+      </w:r>
+      <w:r>
+        <w:t xml:space="preserve">, </w:t>
+      </w:r>
+      <w:r>
+        <w:t>2019</w:t>
+      </w:r>
+      <w:r>
+        <w:t xml:space="preserve">; </w:t>
+      </w:r>
+      <w:r>
+        <w:t>Candia-Rivera et al.</w:t>
+      </w:r>
+      <w:r>
+        <w:t>,</w:t>
+      </w:r>
+      <w:r>
+        <w:t xml:space="preserve"> 2021)</w:t>
+      </w:r>
+      <w:r>
+        <w:t>.</w:t>
+      </w:r>
+      <w:r>
+        <w:t xml:space="preserve"> </w:t>
+      </w:r>
+      <w:r>
+        <w:t>Additionally</w:t>
+      </w:r>
+      <w:r>
+        <w:t>, another plot displays the average HEP for each individual electrode on topography distribution, allowing users to click on specific ones to examine them more closely (</w:t>
+      </w:r>
+      <w:r>
+        <w:rPr>
+          <w:b/>
+          <w:bCs/>
+        </w:rPr>
+        <w:t>Figure 2.6.</w:t>
+      </w:r>
+      <w:r>
+        <w:t xml:space="preserve">). </w:t>
+      </w:r>
+    </w:p>
+    <w:p>
+      <w:pPr>
+        <w:autoSpaceDE/>
+        <w:autoSpaceDN/>
+        <w:adjustRightInd/>
+      </w:pPr>
+    </w:p>
+    <w:p>
+      <w:pPr>
+        <w:autoSpaceDE/>
+        <w:autoSpaceDN/>
+        <w:adjustRightInd/>
+        <w:jc w:val="center"/>
+        <w:rPr>
+          <w:rFonts w:ascii="Consolas" w:eastAsia="Times New Roman" w:hAnsi="Consolas" w:cs="Times New Roman"/>
+          <w:color w:val="auto"/>
+          <w:sz w:val="20"/>
+          <w:szCs w:val="20"/>
+        </w:rPr>
+      </w:pPr>
+      <w:r>
+        <w:rPr>
+          <w:noProof/>
+        </w:rPr>
+        <w:drawing>
+          <wp:inline distT="0" distB="0" distL="0" distR="0" wp14:anchorId="06959A2A" wp14:editId="64326DB6">
+            <wp:extent cx="4440712" cy="3200400"/>
+            <wp:effectExtent l="0" t="0" r="0" b="0"/>
+            <wp:docPr id="139991501" name="Picture 1"/>
+            <wp:cNvGraphicFramePr>
+              <a:graphicFrameLocks xmlns:a="http://schemas.openxmlformats.org/drawingml/2006/main" noChangeAspect="1"/>
+            </wp:cNvGraphicFramePr>
+            <a:graphic xmlns:a="http://schemas.openxmlformats.org/drawingml/2006/main">
+              <a:graphicData uri="http://schemas.openxmlformats.org/drawingml/2006/picture">
+                <pic:pic xmlns:pic="http://schemas.openxmlformats.org/drawingml/2006/picture">
+                  <pic:nvPicPr>
+                    <pic:cNvPr id="0" name="Picture 1"/>
+                    <pic:cNvPicPr>
+                      <a:picLocks noChangeAspect="1" noChangeArrowheads="1"/>
+                    </pic:cNvPicPr>
+                  </pic:nvPicPr>
+                  <pic:blipFill>
+                    <a:blip r:embed="rId34" cstate="print">
+                      <a:extLst>
+                        <a:ext uri="{28A0092B-C50C-407E-A947-70E740481C1C}">
+                          <a14:useLocalDpi xmlns:a14="http://schemas.microsoft.com/office/drawing/2010/main" val="0"/>
+                        </a:ext>
+                      </a:extLst>
+                    </a:blip>
+                    <a:srcRect/>
+                    <a:stretch>
+                      <a:fillRect/>
+                    </a:stretch>
+                  </pic:blipFill>
+                  <pic:spPr bwMode="auto">
+                    <a:xfrm>
+                      <a:off x="0" y="0"/>
+                      <a:ext cx="4440712" cy="3200400"/>
+                    </a:xfrm>
+                    <a:prstGeom prst="rect">
+                      <a:avLst/>
+                    </a:prstGeom>
+                    <a:noFill/>
+                    <a:ln>
+                      <a:noFill/>
+                    </a:ln>
+                  </pic:spPr>
+                </pic:pic>
+              </a:graphicData>
+            </a:graphic>
+          </wp:inline>
+        </w:drawing>
+      </w:r>
+    </w:p>
+    <w:p>
+      <w:pPr>
+        <w:autoSpaceDE/>
+        <w:autoSpaceDN/>
+        <w:adjustRightInd/>
+        <w:jc w:val="center"/>
+        <w:rPr>
+          <w:rFonts w:ascii="Consolas" w:eastAsia="Times New Roman" w:hAnsi="Consolas" w:cs="Times New Roman"/>
+          <w:color w:val="auto"/>
+          <w:sz w:val="20"/>
+          <w:szCs w:val="20"/>
+        </w:rPr>
+      </w:pPr>
+      <w:r>
+        <w:rPr>
+          <w:rFonts w:ascii="Consolas" w:eastAsia="Times New Roman" w:hAnsi="Consolas" w:cs="Times New Roman"/>
+          <w:color w:val="auto"/>
+          <w:sz w:val="20"/>
+          <w:szCs w:val="20"/>
+        </w:rPr>
+        <w:lastRenderedPageBreak/>
+        <w:t xml:space="preserve">Figure 2.5. Top: Heartbeat-evoked potentials (HEP) averaged across all trials for each electrode, and scalp topography of latencies 250, 350, and 450 ms. Period of interest is 200-500 ms. Bottom: ERP-image of the HEP for electrode Fcz, showing the average (blue line) and all trials (color map). </w:t>
+      </w:r>
+    </w:p>
+    <w:p>
+      <w:pPr>
+        <w:autoSpaceDE/>
+        <w:autoSpaceDN/>
+        <w:adjustRightInd/>
+        <w:jc w:val="center"/>
+        <w:rPr>
+          <w:rFonts w:ascii="Consolas" w:eastAsia="Times New Roman" w:hAnsi="Consolas" w:cs="Times New Roman"/>
+          <w:color w:val="auto"/>
+          <w:sz w:val="20"/>
+          <w:szCs w:val="20"/>
+        </w:rPr>
+      </w:pPr>
+    </w:p>
+    <w:p>
+      <w:pPr>
+        <w:autoSpaceDE/>
+        <w:autoSpaceDN/>
+        <w:adjustRightInd/>
+        <w:jc w:val="center"/>
+        <w:rPr>
+          <w:rFonts w:ascii="Consolas" w:eastAsia="Times New Roman" w:hAnsi="Consolas" w:cs="Times New Roman"/>
+          <w:color w:val="auto"/>
+          <w:sz w:val="20"/>
+          <w:szCs w:val="20"/>
+        </w:rPr>
+      </w:pPr>
+    </w:p>
+    <w:p>
+      <w:pPr>
+        <w:autoSpaceDE/>
+        <w:autoSpaceDN/>
+        <w:adjustRightInd/>
+        <w:jc w:val="center"/>
+        <w:rPr>
+          <w:rFonts w:ascii="Consolas" w:eastAsia="Times New Roman" w:hAnsi="Consolas" w:cs="Times New Roman"/>
+          <w:color w:val="auto"/>
+          <w:sz w:val="20"/>
+          <w:szCs w:val="20"/>
+        </w:rPr>
+      </w:pPr>
+      <w:r>
+        <w:rPr>
+          <w:rFonts w:ascii="Consolas" w:eastAsia="Times New Roman" w:hAnsi="Consolas" w:cs="Times New Roman"/>
+          <w:noProof/>
+          <w:color w:val="auto"/>
+          <w:sz w:val="20"/>
+          <w:szCs w:val="20"/>
+        </w:rPr>
+        <w:drawing>
+          <wp:inline distT="0" distB="0" distL="0" distR="0" wp14:anchorId="3C79CC2C" wp14:editId="6D185F2D">
+            <wp:extent cx="3356723" cy="3200400"/>
+            <wp:effectExtent l="0" t="0" r="0" b="0"/>
+            <wp:docPr id="1425983928" name="Picture 2"/>
+            <wp:cNvGraphicFramePr>
+              <a:graphicFrameLocks xmlns:a="http://schemas.openxmlformats.org/drawingml/2006/main" noChangeAspect="1"/>
+            </wp:cNvGraphicFramePr>
+            <a:graphic xmlns:a="http://schemas.openxmlformats.org/drawingml/2006/main">
+              <a:graphicData uri="http://schemas.openxmlformats.org/drawingml/2006/picture">
+                <pic:pic xmlns:pic="http://schemas.openxmlformats.org/drawingml/2006/picture">
+                  <pic:nvPicPr>
+                    <pic:cNvPr id="0" name="Picture 2"/>
+                    <pic:cNvPicPr>
+                      <a:picLocks noChangeAspect="1" noChangeArrowheads="1"/>
+                    </pic:cNvPicPr>
+                  </pic:nvPicPr>
+                  <pic:blipFill>
+                    <a:blip r:embed="rId35" cstate="print">
+                      <a:extLst>
+                        <a:ext uri="{28A0092B-C50C-407E-A947-70E740481C1C}">
+                          <a14:useLocalDpi xmlns:a14="http://schemas.microsoft.com/office/drawing/2010/main" val="0"/>
+                        </a:ext>
+                      </a:extLst>
+                    </a:blip>
+                    <a:srcRect/>
+                    <a:stretch>
+                      <a:fillRect/>
+                    </a:stretch>
+                  </pic:blipFill>
+                  <pic:spPr bwMode="auto">
+                    <a:xfrm>
+                      <a:off x="0" y="0"/>
+                      <a:ext cx="3356723" cy="3200400"/>
+                    </a:xfrm>
+                    <a:prstGeom prst="rect">
+                      <a:avLst/>
+                    </a:prstGeom>
+                    <a:noFill/>
+                    <a:ln>
+                      <a:noFill/>
+                    </a:ln>
+                  </pic:spPr>
+                </pic:pic>
+              </a:graphicData>
+            </a:graphic>
+          </wp:inline>
+        </w:drawing>
+      </w:r>
+    </w:p>
+    <w:p>
+      <w:pPr>
+        <w:autoSpaceDE/>
+        <w:autoSpaceDN/>
+        <w:adjustRightInd/>
+        <w:jc w:val="center"/>
+        <w:rPr>
+          <w:rFonts w:ascii="Consolas" w:eastAsia="Times New Roman" w:hAnsi="Consolas" w:cs="Times New Roman"/>
+          <w:color w:val="auto"/>
+          <w:sz w:val="20"/>
+          <w:szCs w:val="20"/>
+        </w:rPr>
+      </w:pPr>
+      <w:r>
+        <w:rPr>
+          <w:rFonts w:ascii="Consolas" w:eastAsia="Times New Roman" w:hAnsi="Consolas" w:cs="Times New Roman"/>
+          <w:color w:val="auto"/>
+          <w:sz w:val="20"/>
+          <w:szCs w:val="20"/>
+        </w:rPr>
+        <w:t xml:space="preserve">Figure 2.6. Heartbeat-evoked potentials (HEP) for each electrode. Users can click to examine the plots more closely. </w:t>
+      </w:r>
+    </w:p>
+    <w:p>
+      <w:pPr>
+        <w:pBdr>
+          <w:top w:val="nil"/>
+          <w:left w:val="nil"/>
+          <w:bottom w:val="nil"/>
+          <w:right w:val="nil"/>
+          <w:between w:val="nil"/>
+        </w:pBdr>
+      </w:pPr>
+    </w:p>
+    <w:p>
+      <w:pPr>
+        <w:pBdr>
+          <w:top w:val="nil"/>
+          <w:left w:val="nil"/>
+          <w:bottom w:val="nil"/>
+          <w:right w:val="nil"/>
+          <w:between w:val="nil"/>
+        </w:pBdr>
+      </w:pPr>
+      <w:r>
+        <w:t xml:space="preserve">2.9. </w:t>
+      </w:r>
+      <w:r>
+        <w:t xml:space="preserve">Files are then saved </w:t>
       </w:r>
       <w:r>
         <w:t xml:space="preserve">in the same directory and </w:t>
@@ -3801,6 +4192,32 @@
       </w:r>
       <w:r>
         <w:t xml:space="preserve">. Note: it is recommended to use a folder for each subject for better organization. </w:t>
+      </w:r>
+    </w:p>
+    <w:p>
+      <w:pPr>
+        <w:pBdr>
+          <w:top w:val="nil"/>
+          <w:left w:val="nil"/>
+          <w:bottom w:val="nil"/>
+          <w:right w:val="nil"/>
+          <w:between w:val="nil"/>
+        </w:pBdr>
+      </w:pPr>
+    </w:p>
+    <w:p>
+      <w:pPr>
+        <w:pBdr>
+          <w:top w:val="nil"/>
+          <w:left w:val="nil"/>
+          <w:bottom w:val="nil"/>
+          <w:right w:val="nil"/>
+          <w:between w:val="nil"/>
+        </w:pBdr>
+        <w:jc w:val="center"/>
+      </w:pPr>
+      <w:r>
+        <w:t>ADD HEP VS HEO</w:t>
       </w:r>
     </w:p>
     <w:p>
@@ -3892,7 +4309,7 @@
       <w:r>
         <w:t xml:space="preserve">tutorial is available at </w:t>
       </w:r>
-      <w:hyperlink r:id="rId34" w:history="1">
+      <w:hyperlink r:id="rId36" w:history="1">
         <w:r>
           <w:rPr>
             <w:rStyle w:val="Hyperlink"/>
@@ -4070,7 +4487,7 @@
           <w:sz w:val="20"/>
           <w:szCs w:val="20"/>
         </w:rPr>
-        <w:t>,</w:t>
+        <w:t>,fullfile(dataDir,</w:t>
       </w:r>
       <w:r>
         <w:rPr>
@@ -4080,15 +4497,6 @@
           <w:szCs w:val="20"/>
         </w:rPr>
         <w:t xml:space="preserve"> </w:t>
-      </w:r>
-      <w:r>
-        <w:rPr>
-          <w:rFonts w:ascii="Consolas" w:eastAsia="Times New Roman" w:hAnsi="Consolas" w:cs="Times New Roman"/>
-          <w:color w:val="auto"/>
-          <w:sz w:val="20"/>
-          <w:szCs w:val="20"/>
-        </w:rPr>
-        <w:t>fullfile(dataDir,</w:t>
       </w:r>
       <w:r>
         <w:rPr>
@@ -4130,7 +4538,7 @@
           <w:sz w:val="20"/>
           <w:szCs w:val="20"/>
         </w:rPr>
-        <w:t>pop_BrainBeats(EEG,</w:t>
+        <w:t>EEG = pop_BrainBeats(EEG,</w:t>
       </w:r>
       <w:r>
         <w:rPr>
@@ -4202,79 +4610,16 @@
           <w:sz w:val="20"/>
           <w:szCs w:val="20"/>
         </w:rPr>
-        <w:t>},</w:t>
+        <w:t xml:space="preserve">}, </w:t>
       </w:r>
       <w:r>
         <w:rPr>
           <w:rFonts w:ascii="Consolas" w:eastAsia="Times New Roman" w:hAnsi="Consolas" w:cs="Times New Roman"/>
-          <w:color w:val="A709F5"/>
+          <w:color w:val="0E00FF"/>
           <w:sz w:val="20"/>
           <w:szCs w:val="20"/>
         </w:rPr>
-        <w:t>'heart_channels'</w:t>
-      </w:r>
-      <w:r>
-        <w:rPr>
-          <w:rFonts w:ascii="Consolas" w:eastAsia="Times New Roman" w:hAnsi="Consolas" w:cs="Times New Roman"/>
-          <w:color w:val="auto"/>
-          <w:sz w:val="20"/>
-          <w:szCs w:val="20"/>
-        </w:rPr>
-        <w:t>,{</w:t>
-      </w:r>
-      <w:r>
-        <w:rPr>
-          <w:rFonts w:ascii="Consolas" w:eastAsia="Times New Roman" w:hAnsi="Consolas" w:cs="Times New Roman"/>
-          <w:color w:val="A709F5"/>
-          <w:sz w:val="20"/>
-          <w:szCs w:val="20"/>
-        </w:rPr>
-        <w:t>'EXG5' 'EXG6'</w:t>
-      </w:r>
-      <w:r>
-        <w:rPr>
-          <w:rFonts w:ascii="Consolas" w:eastAsia="Times New Roman" w:hAnsi="Consolas" w:cs="Times New Roman"/>
-          <w:color w:val="auto"/>
-          <w:sz w:val="20"/>
-          <w:szCs w:val="20"/>
-        </w:rPr>
-        <w:t>},</w:t>
-      </w:r>
-      <w:r>
-        <w:rPr>
-          <w:rFonts w:ascii="Consolas" w:eastAsia="Times New Roman" w:hAnsi="Consolas" w:cs="Times New Roman"/>
-          <w:color w:val="A709F5"/>
-          <w:sz w:val="20"/>
-          <w:szCs w:val="20"/>
-        </w:rPr>
-        <w:t>'clean_eeg'</w:t>
-      </w:r>
-      <w:r>
-        <w:rPr>
-          <w:rFonts w:ascii="Consolas" w:eastAsia="Times New Roman" w:hAnsi="Consolas" w:cs="Times New Roman"/>
-          <w:color w:val="auto"/>
-          <w:sz w:val="20"/>
-          <w:szCs w:val="20"/>
-        </w:rPr>
-        <w:t>,true,</w:t>
-      </w:r>
-      <w:r>
-        <w:rPr>
-          <w:rFonts w:ascii="Consolas" w:eastAsia="Times New Roman" w:hAnsi="Consolas" w:cs="Times New Roman"/>
-          <w:color w:val="A709F5"/>
-          <w:sz w:val="20"/>
-          <w:szCs w:val="20"/>
-        </w:rPr>
-        <w:t>'vis'</w:t>
-      </w:r>
-      <w:r>
-        <w:rPr>
-          <w:rFonts w:ascii="Consolas" w:eastAsia="Times New Roman" w:hAnsi="Consolas" w:cs="Times New Roman"/>
-          <w:color w:val="auto"/>
-          <w:sz w:val="20"/>
-          <w:szCs w:val="20"/>
-        </w:rPr>
-        <w:t>,true);</w:t>
+        <w:t>...</w:t>
       </w:r>
     </w:p>
     <w:p>
@@ -4291,6 +4636,120 @@
           <w:szCs w:val="20"/>
         </w:rPr>
       </w:pPr>
+      <w:r>
+        <w:rPr>
+          <w:rFonts w:ascii="Consolas" w:eastAsia="Times New Roman" w:hAnsi="Consolas" w:cs="Times New Roman"/>
+          <w:color w:val="auto"/>
+          <w:sz w:val="20"/>
+          <w:szCs w:val="20"/>
+        </w:rPr>
+        <w:t xml:space="preserve">    </w:t>
+      </w:r>
+      <w:r>
+        <w:rPr>
+          <w:rFonts w:ascii="Consolas" w:eastAsia="Times New Roman" w:hAnsi="Consolas" w:cs="Times New Roman"/>
+          <w:color w:val="A709F5"/>
+          <w:sz w:val="20"/>
+          <w:szCs w:val="20"/>
+        </w:rPr>
+        <w:t>'heart_channels'</w:t>
+      </w:r>
+      <w:r>
+        <w:rPr>
+          <w:rFonts w:ascii="Consolas" w:eastAsia="Times New Roman" w:hAnsi="Consolas" w:cs="Times New Roman"/>
+          <w:color w:val="auto"/>
+          <w:sz w:val="20"/>
+          <w:szCs w:val="20"/>
+        </w:rPr>
+        <w:t>,{</w:t>
+      </w:r>
+      <w:r>
+        <w:rPr>
+          <w:rFonts w:ascii="Consolas" w:eastAsia="Times New Roman" w:hAnsi="Consolas" w:cs="Times New Roman"/>
+          <w:color w:val="A709F5"/>
+          <w:sz w:val="20"/>
+          <w:szCs w:val="20"/>
+        </w:rPr>
+        <w:t>'EXG5' 'EXG6'</w:t>
+      </w:r>
+      <w:r>
+        <w:rPr>
+          <w:rFonts w:ascii="Consolas" w:eastAsia="Times New Roman" w:hAnsi="Consolas" w:cs="Times New Roman"/>
+          <w:color w:val="auto"/>
+          <w:sz w:val="20"/>
+          <w:szCs w:val="20"/>
+        </w:rPr>
+        <w:t>},</w:t>
+      </w:r>
+      <w:r>
+        <w:rPr>
+          <w:rFonts w:ascii="Consolas" w:eastAsia="Times New Roman" w:hAnsi="Consolas" w:cs="Times New Roman"/>
+          <w:color w:val="A709F5"/>
+          <w:sz w:val="20"/>
+          <w:szCs w:val="20"/>
+        </w:rPr>
+        <w:t>'clean_eeg'</w:t>
+      </w:r>
+      <w:r>
+        <w:rPr>
+          <w:rFonts w:ascii="Consolas" w:eastAsia="Times New Roman" w:hAnsi="Consolas" w:cs="Times New Roman"/>
+          <w:color w:val="auto"/>
+          <w:sz w:val="20"/>
+          <w:szCs w:val="20"/>
+        </w:rPr>
+        <w:t>,true,</w:t>
+      </w:r>
+      <w:r>
+        <w:rPr>
+          <w:rFonts w:ascii="Consolas" w:eastAsia="Times New Roman" w:hAnsi="Consolas" w:cs="Times New Roman"/>
+          <w:color w:val="A709F5"/>
+          <w:sz w:val="20"/>
+          <w:szCs w:val="20"/>
+        </w:rPr>
+        <w:t>'gpu'</w:t>
+      </w:r>
+      <w:r>
+        <w:rPr>
+          <w:rFonts w:ascii="Consolas" w:eastAsia="Times New Roman" w:hAnsi="Consolas" w:cs="Times New Roman"/>
+          <w:color w:val="auto"/>
+          <w:sz w:val="20"/>
+          <w:szCs w:val="20"/>
+        </w:rPr>
+        <w:t>,true,</w:t>
+      </w:r>
+      <w:r>
+        <w:rPr>
+          <w:rFonts w:ascii="Consolas" w:eastAsia="Times New Roman" w:hAnsi="Consolas" w:cs="Times New Roman"/>
+          <w:color w:val="A709F5"/>
+          <w:sz w:val="20"/>
+          <w:szCs w:val="20"/>
+        </w:rPr>
+        <w:t>'vis'</w:t>
+      </w:r>
+      <w:r>
+        <w:rPr>
+          <w:rFonts w:ascii="Consolas" w:eastAsia="Times New Roman" w:hAnsi="Consolas" w:cs="Times New Roman"/>
+          <w:color w:val="auto"/>
+          <w:sz w:val="20"/>
+          <w:szCs w:val="20"/>
+        </w:rPr>
+        <w:t xml:space="preserve">,true); </w:t>
+      </w:r>
+    </w:p>
+    <w:p>
+      <w:pPr>
+        <w:widowControl/>
+        <w:autoSpaceDE/>
+        <w:autoSpaceDN/>
+        <w:adjustRightInd/>
+        <w:jc w:val="left"/>
+        <w:rPr>
+          <w:rFonts w:ascii="Consolas" w:eastAsia="Times New Roman" w:hAnsi="Consolas" w:cs="Times New Roman"/>
+          <w:color w:val="auto"/>
+          <w:sz w:val="20"/>
+          <w:szCs w:val="20"/>
+        </w:rPr>
+      </w:pPr>
     </w:p>
     <w:p>
       <w:pPr>
@@ -4314,6 +4773,7 @@
         <w:rPr>
           <w:b/>
         </w:rPr>
+        <w:lastRenderedPageBreak/>
         <w:t>METHOD 3: Feature-based analysis from continuous data</w:t>
       </w:r>
     </w:p>
@@ -4387,7 +4847,6 @@
         <w:t xml:space="preserve"> Go to Tools &gt; Run BrainBeats &gt; Select “Extract </w:t>
       </w:r>
       <w:r>
-        <w:lastRenderedPageBreak/>
         <w:t>EEG &amp; HRV features from continuous data” &gt; “ECG” &gt; “EXG5 EXG6” &gt; “Yes” to “Clean EEG data?” &gt; Check boxes for all the features &gt; “Ok”.</w:t>
       </w:r>
       <w:r>
@@ -4439,7 +4898,7 @@
                     </pic:cNvPicPr>
                   </pic:nvPicPr>
                   <pic:blipFill>
-                    <a:blip r:embed="rId35" cstate="print">
+                    <a:blip r:embed="rId37" cstate="print">
                       <a:extLst>
                         <a:ext uri="{28A0092B-C50C-407E-A947-70E740481C1C}">
                           <a14:useLocalDpi xmlns:a14="http://schemas.microsoft.com/office/drawing/2010/main" val="0"/>
@@ -4509,10 +4968,7 @@
         </w:pBdr>
       </w:pPr>
       <w:r>
-        <w:t xml:space="preserve">3.3. </w:t>
-      </w:r>
-      <w:r>
-        <w:t xml:space="preserve">EEG and RR series are cleaned automatically. The same </w:t>
+        <w:t xml:space="preserve">3.3. EEG and RR series are cleaned automatically. The same </w:t>
       </w:r>
       <w:r>
         <w:rPr>
@@ -4541,10 +4997,7 @@
         <w:t>REF</w:t>
       </w:r>
       <w:r>
-        <w:t>) is used to remove artifacts from the signals</w:t>
-      </w:r>
-      <w:r>
-        <w:t xml:space="preserve"> (</w:t>
+        <w:t>) is used to remove artifacts from the signals (</w:t>
       </w:r>
       <w:r>
         <w:rPr>
@@ -4554,10 +5007,7 @@
         <w:t>Figure 3.2.</w:t>
       </w:r>
       <w:r>
-        <w:t>)</w:t>
-      </w:r>
-      <w:r>
-        <w:t xml:space="preserve">, whereas bad trials are removed for HEP analysis. This is because for continuous data, EEG signals do not need to have the exact same time resolution as the ECG signals because features are extracted on these time series separately. However, for HEP analysis, they need to stay time locked. </w:t>
+        <w:t xml:space="preserve">), whereas bad trials are removed for HEP analysis. This is because for continuous data, EEG signals do not need to have the exact same time resolution as the ECG signals because features are extracted on these time series separately. However, for HEP analysis, they need to stay time locked. </w:t>
       </w:r>
     </w:p>
     <w:p>
@@ -4617,7 +5067,7 @@
                     </pic:cNvPicPr>
                   </pic:nvPicPr>
                   <pic:blipFill rotWithShape="1">
-                    <a:blip r:embed="rId36" cstate="print">
+                    <a:blip r:embed="rId38" cstate="print">
                       <a:extLst>
                         <a:ext uri="{28A0092B-C50C-407E-A947-70E740481C1C}">
                           <a14:useLocalDpi xmlns:a14="http://schemas.microsoft.com/office/drawing/2010/main" val="0"/>
@@ -4708,10 +5158,7 @@
         <w:t>and EEG features are extracted</w:t>
       </w:r>
       <w:r>
-        <w:t xml:space="preserve"> in the </w:t>
-      </w:r>
-      <w:r>
-        <w:t>time, frequency, and nonlinear domains</w:t>
+        <w:t xml:space="preserve"> in the time, frequency, and nonlinear domains</w:t>
       </w:r>
       <w:r>
         <w:t xml:space="preserve">. </w:t>
@@ -4849,7 +5296,7 @@
                     </pic:cNvPicPr>
                   </pic:nvPicPr>
                   <pic:blipFill>
-                    <a:blip r:embed="rId37" cstate="print">
+                    <a:blip r:embed="rId39" cstate="print">
                       <a:extLst>
                         <a:ext uri="{28A0092B-C50C-407E-A947-70E740481C1C}">
                           <a14:useLocalDpi xmlns:a14="http://schemas.microsoft.com/office/drawing/2010/main" val="0"/>
@@ -4893,19 +5340,7 @@
         <w:jc w:val="center"/>
       </w:pPr>
       <w:r>
-        <w:t>Figure 3.</w:t>
-      </w:r>
-      <w:r>
-        <w:t>3</w:t>
-      </w:r>
-      <w:r>
-        <w:t>.</w:t>
-      </w:r>
-      <w:r>
-        <w:t xml:space="preserve"> </w:t>
-      </w:r>
-      <w:r>
-        <w:t xml:space="preserve"> </w:t>
+        <w:t xml:space="preserve">Figure 3.3.  </w:t>
       </w:r>
       <w:r>
         <w:t xml:space="preserve">Power spectral density (PSD) and multiscale fuzzy entropy (MFE) features estimated </w:t>
@@ -4971,7 +5406,7 @@
         </w:rPr>
         <w:t xml:space="preserve">(Example Representative Results section: </w:t>
       </w:r>
-      <w:hyperlink r:id="rId38">
+      <w:hyperlink r:id="rId40">
         <w:r>
           <w:rPr>
             <w:i/>
@@ -5269,7 +5704,7 @@
                     <pic:cNvPicPr preferRelativeResize="0"/>
                   </pic:nvPicPr>
                   <pic:blipFill>
-                    <a:blip r:embed="rId39"/>
+                    <a:blip r:embed="rId41"/>
                     <a:srcRect t="14508" r="43799" b="18803"/>
                     <a:stretch>
                       <a:fillRect/>
@@ -5312,7 +5747,7 @@
                     <pic:cNvPicPr preferRelativeResize="0"/>
                   </pic:nvPicPr>
                   <pic:blipFill>
-                    <a:blip r:embed="rId40"/>
+                    <a:blip r:embed="rId42"/>
                     <a:srcRect t="13660" b="7386"/>
                     <a:stretch>
                       <a:fillRect/>
@@ -5355,7 +5790,7 @@
                     <pic:cNvPicPr preferRelativeResize="0"/>
                   </pic:nvPicPr>
                   <pic:blipFill>
-                    <a:blip r:embed="rId41"/>
+                    <a:blip r:embed="rId43"/>
                     <a:srcRect/>
                     <a:stretch>
                       <a:fillRect/>
@@ -5757,7 +6192,7 @@
         </w:rPr>
         <w:t xml:space="preserve">50 MB maximum size (Contact your editor or </w:t>
       </w:r>
-      <w:hyperlink r:id="rId42">
+      <w:hyperlink r:id="rId44">
         <w:r>
           <w:rPr>
             <w:color w:val="366091"/>
@@ -5823,7 +6258,7 @@
         </w:rPr>
         <w:t xml:space="preserve">A Table of Materials is required for all articles. A template is provided </w:t>
       </w:r>
-      <w:hyperlink r:id="rId43">
+      <w:hyperlink r:id="rId45">
         <w:r>
           <w:rPr>
             <w:color w:val="366091"/>
@@ -6253,7 +6688,7 @@
       <w:r>
         <w:t xml:space="preserve">Add the Time-Resolved Directional Brain-Heart Interplay Measurement Through Synthetic Data Generation Models: </w:t>
       </w:r>
-      <w:hyperlink r:id="rId44">
+      <w:hyperlink r:id="rId46">
         <w:r>
           <w:rPr>
             <w:color w:val="0000FF"/>
@@ -6401,7 +6836,7 @@
         </w:rPr>
         <w:t xml:space="preserve">(10 minimum; if using EndNote, please use the </w:t>
       </w:r>
-      <w:hyperlink r:id="rId45">
+      <w:hyperlink r:id="rId47">
         <w:r>
           <w:rPr>
             <w:i/>
@@ -7273,10 +7708,10 @@
       </w:pPr>
     </w:p>
     <w:sectPr>
-      <w:headerReference w:type="default" r:id="rId46"/>
-      <w:footerReference w:type="default" r:id="rId47"/>
-      <w:headerReference w:type="first" r:id="rId48"/>
-      <w:footerReference w:type="first" r:id="rId49"/>
+      <w:headerReference w:type="default" r:id="rId48"/>
+      <w:footerReference w:type="default" r:id="rId49"/>
+      <w:headerReference w:type="first" r:id="rId50"/>
+      <w:footerReference w:type="first" r:id="rId51"/>
       <w:pgSz w:w="12240" w:h="15840"/>
       <w:pgMar w:top="1440" w:right="1440" w:bottom="1440" w:left="1440" w:header="720" w:footer="605" w:gutter="0"/>
       <w:pgNumType w:start="0"/>

</xml_diff>

<commit_message>
restructure and fix asy issue
</commit_message>
<xml_diff>
--- a/paper/JoVE paper - v2.docx
+++ b/paper/JoVE paper - v2.docx
@@ -114,7 +114,23 @@
         <w:t>1</w:t>
       </w:r>
       <w:r>
-        <w:t>Centre de Recherche Cerveau et Cognition (CerCo), CNRS, Toulouse III University, France</w:t>
+        <w:t xml:space="preserve">Centre de Recherche </w:t>
+      </w:r>
+      <w:proofErr w:type="spellStart"/>
+      <w:r>
+        <w:t>Cerveau</w:t>
+      </w:r>
+      <w:proofErr w:type="spellEnd"/>
+      <w:r>
+        <w:t xml:space="preserve"> et Cognition (</w:t>
+      </w:r>
+      <w:proofErr w:type="spellStart"/>
+      <w:r>
+        <w:t>CerCo</w:t>
+      </w:r>
+      <w:proofErr w:type="spellEnd"/>
+      <w:r>
+        <w:t>), CNRS, Toulouse III University, France</w:t>
       </w:r>
     </w:p>
     <w:p>
@@ -470,7 +486,15 @@
         <w:t xml:space="preserve">We present </w:t>
       </w:r>
       <w:r>
-        <w:t>the BrainBeats toolbox to address these limitations, an</w:t>
+        <w:t xml:space="preserve">the </w:t>
+      </w:r>
+      <w:proofErr w:type="spellStart"/>
+      <w:r>
+        <w:t>BrainBeats</w:t>
+      </w:r>
+      <w:proofErr w:type="spellEnd"/>
+      <w:r>
+        <w:t xml:space="preserve"> toolbox to address these limitations, an</w:t>
       </w:r>
       <w:r>
         <w:t xml:space="preserve"> open-source </w:t>
@@ -512,7 +536,15 @@
         <w:t>including</w:t>
       </w:r>
       <w:r>
-        <w:t xml:space="preserve"> lower cost, portability, and ability to collect data in real-world settings. Existing tools for jointly analyzing these biosignals often require a high level of technical expertise and may not provide all of the necessary features for studying the interaction between these signals. Moreover, many existing tools are not open-source</w:t>
+        <w:t xml:space="preserve"> lower cost, portability, and ability to collect data in real-world settings. Existing tools for jointly analyzing these </w:t>
+      </w:r>
+      <w:proofErr w:type="spellStart"/>
+      <w:r>
+        <w:t>biosignals</w:t>
+      </w:r>
+      <w:proofErr w:type="spellEnd"/>
+      <w:r>
+        <w:t xml:space="preserve"> often require a high level of technical expertise and may not provide all of the necessary features for studying the interaction between these signals. Moreover, many existing tools are not open-source</w:t>
       </w:r>
       <w:sdt>
         <w:sdtPr>
@@ -555,7 +587,15 @@
         </w:sdtContent>
       </w:sdt>
       <w:r>
-        <w:t xml:space="preserve">latest guidelines as its default parameters, and three main functions: 1) feature-based for continuous data for assessing associations between various features extracted from EEG and HRV signals (time, frequency, and nonlinear features); 2) event-related for epoched data (EEG-ECG coherence, heartbeat-evoked potentials in time, frequency, and time-frequency domains); 3) EEG signal processing (extracts heart components from EEG signals using ICA). Robust statistics are implemented for assessing relationships between these </w:t>
+        <w:t xml:space="preserve">latest guidelines as its default parameters, and three main functions: 1) feature-based for continuous data for assessing associations between various features extracted from EEG and HRV signals (time, frequency, and nonlinear features); 2) event-related for </w:t>
+      </w:r>
+      <w:proofErr w:type="spellStart"/>
+      <w:r>
+        <w:t>epoched</w:t>
+      </w:r>
+      <w:proofErr w:type="spellEnd"/>
+      <w:r>
+        <w:t xml:space="preserve"> data (EEG-ECG coherence, heartbeat-evoked potentials in time, frequency, and time-frequency domains); 3) EEG signal processing (extracts heart components from EEG signals using ICA). Robust statistics are implemented for assessing relationships between these </w:t>
       </w:r>
       <w:sdt>
         <w:sdtPr>
@@ -800,7 +840,21 @@
         <w:rPr>
           <w:highlight w:val="yellow"/>
         </w:rPr>
-        <w:t>von Bertalanffy, 1968</w:t>
+        <w:t xml:space="preserve">von </w:t>
+      </w:r>
+      <w:proofErr w:type="spellStart"/>
+      <w:r>
+        <w:rPr>
+          <w:highlight w:val="yellow"/>
+        </w:rPr>
+        <w:t>Bertalanffy</w:t>
+      </w:r>
+      <w:proofErr w:type="spellEnd"/>
+      <w:r>
+        <w:rPr>
+          <w:highlight w:val="yellow"/>
+        </w:rPr>
+        <w:t>, 1968</w:t>
       </w:r>
       <w:r>
         <w:t>). Reductionism has been instrumental in understanding individual subsystems in isolation, such as elucidating the role of ion channels and action potentials for neural (</w:t>
@@ -890,7 +944,23 @@
         <w:spacing w:after="240"/>
       </w:pPr>
       <w:r>
-        <w:t xml:space="preserve">Studying the intricate relationship between the brain and the heart can yield valuable insights into the underlying physiology and anatomy of the human body, ultimately leading to the development of novel diagnostic and therapeutic tools. The relationship between the heart and the brain has been studied via neuroimaging methods such as functional magnetic resonance imaging (fMRI) and positron emission tomography (PET). Using these tools, researchers highlighted some brain regions associated with cardiovascular control (e.g., manipulation of heart rate and blood pressure; Critchley 2000; Napadow 2008), showed the influence of heart rate on the BOLD signal (Chang et al., 2009; Shmueli 2007), or identified potential brain-body pathways contributing to coronary heart disease (i.e., stress-evoked blood pressure; Gianaros 2009). </w:t>
+        <w:t xml:space="preserve">Studying the intricate relationship between the brain and the heart can yield valuable insights into the underlying physiology and anatomy of the human body, ultimately leading to the development of novel diagnostic and therapeutic tools. The relationship between the heart and the brain has been studied via neuroimaging methods such as functional magnetic resonance imaging (fMRI) and positron emission tomography (PET). Using these tools, researchers highlighted some brain regions associated with cardiovascular control (e.g., manipulation of heart rate and blood pressure; Critchley 2000; </w:t>
+      </w:r>
+      <w:proofErr w:type="spellStart"/>
+      <w:r>
+        <w:t>Napadow</w:t>
+      </w:r>
+      <w:proofErr w:type="spellEnd"/>
+      <w:r>
+        <w:t xml:space="preserve"> 2008), showed the influence of heart rate on the BOLD signal (Chang et al., 2009; Shmueli 2007), or identified potential brain-body pathways contributing to coronary heart disease (i.e., stress-evoked blood pressure; </w:t>
+      </w:r>
+      <w:proofErr w:type="spellStart"/>
+      <w:r>
+        <w:t>Gianaros</w:t>
+      </w:r>
+      <w:proofErr w:type="spellEnd"/>
+      <w:r>
+        <w:t xml:space="preserve"> 2009). </w:t>
       </w:r>
     </w:p>
     <w:p>
@@ -1093,7 +1163,31 @@
         <w:spacing w:after="240"/>
       </w:pPr>
       <w:r>
-        <w:t xml:space="preserve">Event-related: each heartbeat is marked in the EEG time series to examine with high temporal accuracy the cortical activity processing cardiac signals (Schandry 1981; Pollatos 2005; Montoya 1993; Park &amp; Tallon-Baudry 2014; Couto 2015; Jiang et al. 2019; Dirlich et al., 1998). This method is termed heartbeat-evoked potentials (HEP) and is similar to traditional event-related potential (ERP) studies, </w:t>
+        <w:t>Event-related: each heartbeat is marked in the EEG time series to examine with high temporal accuracy the cortical activity processing cardiac signals (</w:t>
+      </w:r>
+      <w:proofErr w:type="spellStart"/>
+      <w:r>
+        <w:t>Schandry</w:t>
+      </w:r>
+      <w:proofErr w:type="spellEnd"/>
+      <w:r>
+        <w:t xml:space="preserve"> 1981; </w:t>
+      </w:r>
+      <w:proofErr w:type="spellStart"/>
+      <w:r>
+        <w:t>Pollatos</w:t>
+      </w:r>
+      <w:proofErr w:type="spellEnd"/>
+      <w:r>
+        <w:t xml:space="preserve"> 2005; Montoya 1993; Park &amp; Tallon-Baudry 2014; Couto 2015; Jiang et al. 2019; </w:t>
+      </w:r>
+      <w:proofErr w:type="spellStart"/>
+      <w:r>
+        <w:t>Dirlich</w:t>
+      </w:r>
+      <w:proofErr w:type="spellEnd"/>
+      <w:r>
+        <w:t xml:space="preserve"> et al., 1998). This method is termed heartbeat-evoked potentials (HEP) and is similar to traditional event-related potential (ERP) studies, </w:t>
       </w:r>
       <w:sdt>
         <w:sdtPr>
@@ -1245,6 +1339,7 @@
         <w:lastRenderedPageBreak/>
         <w:t>require expensive license purchase and do not allow processing large datasets in batch via command line (</w:t>
       </w:r>
+      <w:proofErr w:type="spellStart"/>
       <w:sdt>
         <w:sdtPr>
           <w:tag w:val="goog_rdk_30"/>
@@ -1258,6 +1353,7 @@
         <w:t>Kubios</w:t>
       </w:r>
       <w:commentRangeEnd w:id="0"/>
+      <w:proofErr w:type="spellEnd"/>
       <w:r>
         <w:commentReference w:id="0"/>
       </w:r>
@@ -1280,7 +1376,15 @@
         </w:pBdr>
       </w:pPr>
       <w:r>
-        <w:t xml:space="preserve">or require advanced programming skills by not providing a graphical user interface (GUI; Physionet Cardiovascular Signal toolbox; </w:t>
+        <w:t xml:space="preserve">or require advanced programming skills by not providing a graphical user interface (GUI; </w:t>
+      </w:r>
+      <w:proofErr w:type="spellStart"/>
+      <w:r>
+        <w:t>Physionet</w:t>
+      </w:r>
+      <w:proofErr w:type="spellEnd"/>
+      <w:r>
+        <w:t xml:space="preserve"> Cardiovascular Signal toolbox; </w:t>
       </w:r>
       <w:hyperlink r:id="rId11">
         <w:r>
@@ -1318,7 +1422,15 @@
         <w:spacing w:after="240"/>
       </w:pPr>
       <w:r>
-        <w:t>To our knowledge, three open-source MATLAB toolboxes exist to support HEP analysis with a GUI. The ecg-kit (</w:t>
+        <w:t xml:space="preserve">To our knowledge, three open-source MATLAB toolboxes exist to support HEP analysis with a GUI. The </w:t>
+      </w:r>
+      <w:proofErr w:type="spellStart"/>
+      <w:r>
+        <w:t>ecg</w:t>
+      </w:r>
+      <w:proofErr w:type="spellEnd"/>
+      <w:r>
+        <w:t>-kit (</w:t>
       </w:r>
       <w:hyperlink r:id="rId12">
         <w:r>
@@ -1352,25 +1464,72 @@
         </w:r>
       </w:hyperlink>
       <w:r>
-        <w:t>), and the CARE-rCortex EEGLAB plugin (</w:t>
-      </w:r>
-      <w:hyperlink r:id="rId14">
-        <w:r>
-          <w:rPr>
-            <w:color w:val="0000FF"/>
-            <w:u w:val="single"/>
-          </w:rPr>
-          <w:t>Grosselin et al. 2018</w:t>
-        </w:r>
-      </w:hyperlink>
+        <w:t>), and the CARE-</w:t>
+      </w:r>
+      <w:proofErr w:type="spellStart"/>
+      <w:r>
+        <w:t>rCortex</w:t>
+      </w:r>
+      <w:proofErr w:type="spellEnd"/>
+      <w:r>
+        <w:t xml:space="preserve"> EEGLAB plugin (</w:t>
+      </w:r>
+      <w:proofErr w:type="spellStart"/>
+      <w:r>
+        <w:fldChar w:fldCharType="begin"/>
+      </w:r>
+      <w:r>
+        <w:instrText>HYPERLINK "https://www.sciencedirect.com/science/article/abs/pii/S0165027018302474" \h</w:instrText>
+      </w:r>
+      <w:r>
+        <w:fldChar w:fldCharType="separate"/>
+      </w:r>
+      <w:r>
+        <w:rPr>
+          <w:color w:val="0000FF"/>
+          <w:u w:val="single"/>
+        </w:rPr>
+        <w:t>Grosselin</w:t>
+      </w:r>
+      <w:proofErr w:type="spellEnd"/>
+      <w:r>
+        <w:rPr>
+          <w:color w:val="0000FF"/>
+          <w:u w:val="single"/>
+        </w:rPr>
+        <w:t xml:space="preserve"> et al. 2018</w:t>
+      </w:r>
+      <w:r>
+        <w:rPr>
+          <w:color w:val="0000FF"/>
+          <w:u w:val="single"/>
+        </w:rPr>
+        <w:fldChar w:fldCharType="end"/>
+      </w:r>
       <w:r>
         <w:t xml:space="preserve">). </w:t>
       </w:r>
       <w:r>
-        <w:t xml:space="preserve">While HEPLAB and ecg-kit facilitate HEP analysis by detecting heartbeats and marking them in the EEG signals, they do not provide statistical tools for analysis, and are limited to the time domain (i.e., ERP). </w:t>
-      </w:r>
-      <w:r>
-        <w:t xml:space="preserve">The CARE-rCortex </w:t>
+        <w:t xml:space="preserve">While HEPLAB and </w:t>
+      </w:r>
+      <w:proofErr w:type="spellStart"/>
+      <w:r>
+        <w:t>ecg</w:t>
+      </w:r>
+      <w:proofErr w:type="spellEnd"/>
+      <w:r>
+        <w:t xml:space="preserve">-kit facilitate HEP analysis by detecting heartbeats and marking them in the EEG signals, they do not provide statistical tools for analysis, and are limited to the time domain (i.e., ERP). </w:t>
+      </w:r>
+      <w:r>
+        <w:t>The CARE-</w:t>
+      </w:r>
+      <w:proofErr w:type="spellStart"/>
+      <w:r>
+        <w:t>rCortex</w:t>
+      </w:r>
+      <w:proofErr w:type="spellEnd"/>
+      <w:r>
+        <w:t xml:space="preserve"> </w:t>
       </w:r>
       <w:r>
         <w:t>addressed these issues by</w:t>
@@ -1391,7 +1550,15 @@
         <w:t xml:space="preserve">. However, </w:t>
       </w:r>
       <w:r>
-        <w:t>it uses the Bonferoni method for multiple comparisons correction, w</w:t>
+        <w:t xml:space="preserve">it uses the </w:t>
+      </w:r>
+      <w:proofErr w:type="spellStart"/>
+      <w:r>
+        <w:t>Bonferoni</w:t>
+      </w:r>
+      <w:proofErr w:type="spellEnd"/>
+      <w:r>
+        <w:t xml:space="preserve"> method for multiple comparisons correction, w</w:t>
       </w:r>
       <w:r>
         <w:t>hich is too conservative for EEG analysis</w:t>
@@ -1475,7 +1642,7 @@
       <w:r>
         <w:t xml:space="preserve"> (</w:t>
       </w:r>
-      <w:hyperlink r:id="rId15" w:history="1">
+      <w:hyperlink r:id="rId14" w:history="1">
         <w:r>
           <w:rPr>
             <w:rStyle w:val="Hyperlink"/>
@@ -1499,10 +1666,18 @@
         <w:spacing w:after="240"/>
       </w:pPr>
       <w:r>
-        <w:t>To address these limitations, this article presents a new open-source MATLAB toolbox, named “BrainBeat</w:t>
-      </w:r>
-      <w:r>
-        <w:t xml:space="preserve">s”, </w:t>
+        <w:t>To address these limitations, this article presents a new open-source MATLAB toolbox, named “</w:t>
+      </w:r>
+      <w:proofErr w:type="spellStart"/>
+      <w:r>
+        <w:t>BrainBeat</w:t>
+      </w:r>
+      <w:r>
+        <w:t>s</w:t>
+      </w:r>
+      <w:proofErr w:type="spellEnd"/>
+      <w:r>
+        <w:t xml:space="preserve">”, </w:t>
       </w:r>
       <w:r>
         <w:t>implemented as an EEGLAB plugin designed to jointly process and analyze EEG and ECG/PPG signals. It incorporates the following advantages over previous methods:</w:t>
@@ -1547,9 +1722,17 @@
         </w:pBdr>
       </w:pPr>
       <w:r>
-        <w:t>Implements the validated algorithms from the Physionet Cardiovascular Signal toolbox (</w:t>
-      </w:r>
-      <w:hyperlink r:id="rId16">
+        <w:t xml:space="preserve">Implements the validated algorithms from the </w:t>
+      </w:r>
+      <w:proofErr w:type="spellStart"/>
+      <w:r>
+        <w:t>Physionet</w:t>
+      </w:r>
+      <w:proofErr w:type="spellEnd"/>
+      <w:r>
+        <w:t xml:space="preserve"> Cardiovascular Signal toolbox (</w:t>
+      </w:r>
+      <w:hyperlink r:id="rId15">
         <w:r>
           <w:rPr>
             <w:color w:val="0000FF"/>
@@ -1577,7 +1760,15 @@
         <w:t xml:space="preserve"> automatically with various algorithms (e.g., linear, cubic, nearest neighbor, etc.)</w:t>
       </w:r>
       <w:r>
-        <w:t xml:space="preserve"> to otbain the normal-to-normal (NN) intervals</w:t>
+        <w:t xml:space="preserve"> to </w:t>
+      </w:r>
+      <w:proofErr w:type="spellStart"/>
+      <w:r>
+        <w:t>otbain</w:t>
+      </w:r>
+      <w:proofErr w:type="spellEnd"/>
+      <w:r>
+        <w:t xml:space="preserve"> the normal-to-normal (NN) intervals</w:t>
       </w:r>
       <w:r>
         <w:t xml:space="preserve">. </w:t>
@@ -1614,7 +1805,7 @@
       <w:r>
         <w:t xml:space="preserve"> including referencing (to infinity for montages with at least 30; Yao </w:t>
       </w:r>
-      <w:hyperlink r:id="rId17">
+      <w:hyperlink r:id="rId16">
         <w:r>
           <w:rPr>
             <w:color w:val="0000FF"/>
@@ -1626,7 +1817,7 @@
       <w:r>
         <w:t xml:space="preserve">, </w:t>
       </w:r>
-      <w:hyperlink r:id="rId18">
+      <w:hyperlink r:id="rId17">
         <w:r>
           <w:rPr>
             <w:color w:val="0000FF"/>
@@ -1638,7 +1829,7 @@
       <w:r>
         <w:t xml:space="preserve">5; </w:t>
       </w:r>
-      <w:hyperlink r:id="rId19">
+      <w:hyperlink r:id="rId18">
         <w:r>
           <w:rPr>
             <w:color w:val="0000FF"/>
@@ -1650,7 +1841,7 @@
       <w:r>
         <w:t xml:space="preserve">; </w:t>
       </w:r>
-      <w:hyperlink r:id="rId20">
+      <w:hyperlink r:id="rId19">
         <w:r>
           <w:rPr>
             <w:color w:val="0000FF"/>
@@ -1660,7 +1851,15 @@
         </w:r>
       </w:hyperlink>
       <w:r>
-        <w:t xml:space="preserve">), detection and interpolation of bad channels, detection and interpolation of EEG artifacts (Mullen  2015; Delorme 2004; 2023; Pion-Tonachini 2019). </w:t>
+        <w:t>), detection and interpolation of bad channels, detection and interpolation of EEG artifacts (Mullen  2015; Delorme 2004; 2023; Pion-</w:t>
+      </w:r>
+      <w:proofErr w:type="spellStart"/>
+      <w:r>
+        <w:t>Tonachini</w:t>
+      </w:r>
+      <w:proofErr w:type="spellEnd"/>
+      <w:r>
+        <w:t xml:space="preserve"> 2019). </w:t>
       </w:r>
       <w:r>
         <w:t>Note: Users can also use the toolbox with already cleaned data.</w:t>
@@ -1681,7 +1880,15 @@
         </w:pBdr>
       </w:pPr>
       <w:r>
-        <w:t>Can be used to automatically extracting heart components from EEG signals using the ICLabel EEGLAB plugin (</w:t>
+        <w:t xml:space="preserve">Can be used to automatically extracting heart components from EEG signals using the </w:t>
+      </w:r>
+      <w:proofErr w:type="spellStart"/>
+      <w:r>
+        <w:t>ICLabel</w:t>
+      </w:r>
+      <w:proofErr w:type="spellEnd"/>
+      <w:r>
+        <w:t xml:space="preserve"> EEGLAB plugin (</w:t>
       </w:r>
       <w:r>
         <w:rPr>
@@ -1731,13 +1938,29 @@
         <w:t>, frequency,</w:t>
       </w:r>
       <w:r>
-        <w:t xml:space="preserve"> and time-frequency domains (EEGLAB STUDY mode) and advanced statistics using hierarchical linear modeling provided by the LIMO plugin (Pernet 2011). This statistical approach accounts well for within and between- subjects variance, downweighs </w:t>
+        <w:t xml:space="preserve"> and time-frequency domains (EEGLAB STUDY mode) and advanced statistics using hierarchical linear modeling provided by the LIMO plugin (</w:t>
+      </w:r>
+      <w:proofErr w:type="spellStart"/>
+      <w:r>
+        <w:t>Pernet</w:t>
+      </w:r>
+      <w:proofErr w:type="spellEnd"/>
+      <w:r>
+        <w:t xml:space="preserve"> 2011). This statistical approach accounts well for within and between- subjects variance, downweighs </w:t>
       </w:r>
       <w:r>
         <w:t xml:space="preserve">artifactual </w:t>
       </w:r>
       <w:r>
-        <w:t>trials using weighted least square (WLS; Pernet 2022) optimization</w:t>
+        <w:t xml:space="preserve">trials using weighted least square (WLS; </w:t>
+      </w:r>
+      <w:proofErr w:type="spellStart"/>
+      <w:r>
+        <w:t>Pernet</w:t>
+      </w:r>
+      <w:proofErr w:type="spellEnd"/>
+      <w:r>
+        <w:t xml:space="preserve"> 2022) optimization</w:t>
       </w:r>
       <w:sdt>
         <w:sdtPr>
@@ -2136,13 +2359,45 @@
         <w:t>st</w:t>
       </w:r>
       <w:r>
-        <w:t xml:space="preserve"> sample dataset containing both 3 EEG channels and one ECG channel into EEGLAB: File &gt; Load existing dataset &gt; select “sample_data1.set” &gt; Open. Note: You may need to install other EEGLAB plugins to import your dataset depending on the file format (e.g., .bdf, .edf, .vhdr, etc.). </w:t>
+        <w:t xml:space="preserve"> sample dataset containing both 3 EEG channels and one ECG channel into EEGLAB: File &gt; Load existing dataset &gt; select “sample_data1.set” &gt; Open. Note: You may need to install other EEGLAB plugins to import your dataset depending on the file format (e.g., .</w:t>
+      </w:r>
+      <w:proofErr w:type="spellStart"/>
+      <w:r>
+        <w:t>bdf</w:t>
+      </w:r>
+      <w:proofErr w:type="spellEnd"/>
+      <w:r>
+        <w:t>, .</w:t>
+      </w:r>
+      <w:proofErr w:type="spellStart"/>
+      <w:r>
+        <w:t>edf</w:t>
+      </w:r>
+      <w:proofErr w:type="spellEnd"/>
+      <w:r>
+        <w:t>, .</w:t>
+      </w:r>
+      <w:proofErr w:type="spellStart"/>
+      <w:r>
+        <w:t>vhdr</w:t>
+      </w:r>
+      <w:proofErr w:type="spellEnd"/>
+      <w:r>
+        <w:t xml:space="preserve">, etc.). </w:t>
       </w:r>
     </w:p>
     <w:p/>
     <w:p>
       <w:r>
-        <w:t xml:space="preserve">1.2.  Select parameters: Tools &gt; Run BrainBeats (see </w:t>
+        <w:t xml:space="preserve">1.2.  Select parameters: Tools &gt; Run </w:t>
+      </w:r>
+      <w:proofErr w:type="spellStart"/>
+      <w:r>
+        <w:t>BrainBeats</w:t>
+      </w:r>
+      <w:proofErr w:type="spellEnd"/>
+      <w:r>
+        <w:t xml:space="preserve"> (see </w:t>
       </w:r>
       <w:r>
         <w:rPr>
@@ -2211,7 +2466,7 @@
                     <pic:cNvPicPr preferRelativeResize="0"/>
                   </pic:nvPicPr>
                   <pic:blipFill>
-                    <a:blip r:embed="rId21"/>
+                    <a:blip r:embed="rId20"/>
                     <a:srcRect/>
                     <a:stretch>
                       <a:fillRect/>
@@ -2245,7 +2500,15 @@
         <w:t>1.</w:t>
       </w:r>
       <w:r>
-        <w:t xml:space="preserve"> Launching the BrainBeats plugin from the mean EEGLAB menu.</w:t>
+        <w:t xml:space="preserve"> Launching the </w:t>
+      </w:r>
+      <w:proofErr w:type="spellStart"/>
+      <w:r>
+        <w:t>BrainBeats</w:t>
+      </w:r>
+      <w:proofErr w:type="spellEnd"/>
+      <w:r>
+        <w:t xml:space="preserve"> plugin from the mean EEGLAB menu.</w:t>
       </w:r>
     </w:p>
     <w:p>
@@ -2299,7 +2562,7 @@
                     </pic:cNvPicPr>
                   </pic:nvPicPr>
                   <pic:blipFill>
-                    <a:blip r:embed="rId22" cstate="print">
+                    <a:blip r:embed="rId21" cstate="print">
                       <a:extLst>
                         <a:ext uri="{28A0092B-C50C-407E-A947-70E740481C1C}">
                           <a14:useLocalDpi xmlns:a14="http://schemas.microsoft.com/office/drawing/2010/main" val="0"/>
@@ -2382,7 +2645,7 @@
       <w:r>
         <w:t>. Independent component analysis (ICA) runs (Infomax algorithm), using PCA reduction is the effective data rank is lower than the number of channels (</w:t>
       </w:r>
-      <w:hyperlink r:id="rId23">
+      <w:hyperlink r:id="rId22">
         <w:r>
           <w:rPr>
             <w:color w:val="0000FF"/>
@@ -2392,7 +2655,15 @@
         </w:r>
       </w:hyperlink>
       <w:r>
-        <w:t xml:space="preserve">), and the ICLabel plugin (Ref) is called to automatically detect heart components with at least 95% confidence. Note: the ECG channel(s) is kept, increasing ICA’s source separation performance and chances to separate heart components from the EEG signals, if present. See representative results below. </w:t>
+        <w:t xml:space="preserve">), and the </w:t>
+      </w:r>
+      <w:proofErr w:type="spellStart"/>
+      <w:r>
+        <w:t>ICLabel</w:t>
+      </w:r>
+      <w:proofErr w:type="spellEnd"/>
+      <w:r>
+        <w:t xml:space="preserve"> plugin (Ref) is called to automatically detect heart components with at least 95% confidence. Note: the ECG channel(s) is kept, increasing ICA’s source separation performance and chances to separate heart components from the EEG signals, if present. See representative results below. </w:t>
       </w:r>
     </w:p>
     <w:p>
@@ -2440,6 +2711,7 @@
           <w:szCs w:val="20"/>
         </w:rPr>
       </w:pPr>
+      <w:proofErr w:type="spellStart"/>
       <w:r>
         <w:rPr>
           <w:rFonts w:ascii="Consolas" w:eastAsia="Times New Roman" w:hAnsi="Consolas" w:cs="Times New Roman"/>
@@ -2447,7 +2719,17 @@
           <w:sz w:val="20"/>
           <w:szCs w:val="20"/>
         </w:rPr>
-        <w:t>eeglab; close;</w:t>
+        <w:t>eeglab</w:t>
+      </w:r>
+      <w:proofErr w:type="spellEnd"/>
+      <w:r>
+        <w:rPr>
+          <w:rFonts w:ascii="Consolas" w:eastAsia="Times New Roman" w:hAnsi="Consolas" w:cs="Times New Roman"/>
+          <w:color w:val="auto"/>
+          <w:sz w:val="20"/>
+          <w:szCs w:val="20"/>
+        </w:rPr>
+        <w:t>; close;</w:t>
       </w:r>
     </w:p>
     <w:p>
@@ -2460,13 +2742,41 @@
           <w:szCs w:val="20"/>
         </w:rPr>
       </w:pPr>
+      <w:proofErr w:type="spellStart"/>
       <w:r>
         <w:rPr>
           <w:rFonts w:ascii="Consolas" w:eastAsia="Consolas" w:hAnsi="Consolas" w:cs="Consolas"/>
           <w:sz w:val="20"/>
           <w:szCs w:val="20"/>
         </w:rPr>
-        <w:t>dataDir = fileparts(which(</w:t>
+        <w:t>dataDir</w:t>
+      </w:r>
+      <w:proofErr w:type="spellEnd"/>
+      <w:r>
+        <w:rPr>
+          <w:rFonts w:ascii="Consolas" w:eastAsia="Consolas" w:hAnsi="Consolas" w:cs="Consolas"/>
+          <w:sz w:val="20"/>
+          <w:szCs w:val="20"/>
+        </w:rPr>
+        <w:t xml:space="preserve"> = </w:t>
+      </w:r>
+      <w:proofErr w:type="spellStart"/>
+      <w:r>
+        <w:rPr>
+          <w:rFonts w:ascii="Consolas" w:eastAsia="Consolas" w:hAnsi="Consolas" w:cs="Consolas"/>
+          <w:sz w:val="20"/>
+          <w:szCs w:val="20"/>
+        </w:rPr>
+        <w:t>fileparts</w:t>
+      </w:r>
+      <w:proofErr w:type="spellEnd"/>
+      <w:r>
+        <w:rPr>
+          <w:rFonts w:ascii="Consolas" w:eastAsia="Consolas" w:hAnsi="Consolas" w:cs="Consolas"/>
+          <w:sz w:val="20"/>
+          <w:szCs w:val="20"/>
+        </w:rPr>
+        <w:t>(which(</w:t>
       </w:r>
       <w:r>
         <w:rPr>
@@ -2475,35 +2785,9 @@
           <w:sz w:val="20"/>
           <w:szCs w:val="20"/>
         </w:rPr>
-        <w:t>'pop_BrainBeats.m'</w:t>
-      </w:r>
-      <w:r>
-        <w:rPr>
-          <w:rFonts w:ascii="Consolas" w:eastAsia="Consolas" w:hAnsi="Consolas" w:cs="Consolas"/>
-          <w:sz w:val="20"/>
-          <w:szCs w:val="20"/>
-        </w:rPr>
-        <w:t>));</w:t>
-      </w:r>
-    </w:p>
-    <w:p>
-      <w:pPr>
-        <w:widowControl/>
-        <w:jc w:val="left"/>
-        <w:rPr>
-          <w:rFonts w:ascii="Consolas" w:eastAsia="Consolas" w:hAnsi="Consolas" w:cs="Consolas"/>
-          <w:sz w:val="20"/>
-          <w:szCs w:val="20"/>
-        </w:rPr>
-      </w:pPr>
-      <w:r>
-        <w:rPr>
-          <w:rFonts w:ascii="Consolas" w:eastAsia="Consolas" w:hAnsi="Consolas" w:cs="Consolas"/>
-          <w:sz w:val="20"/>
-          <w:szCs w:val="20"/>
-        </w:rPr>
-        <w:t>EEG = pop_loadset(</w:t>
-      </w:r>
+        <w:t>'</w:t>
+      </w:r>
+      <w:proofErr w:type="spellStart"/>
       <w:r>
         <w:rPr>
           <w:rFonts w:ascii="Consolas" w:eastAsia="Consolas" w:hAnsi="Consolas" w:cs="Consolas"/>
@@ -2511,16 +2795,9 @@
           <w:sz w:val="20"/>
           <w:szCs w:val="20"/>
         </w:rPr>
-        <w:t>'filename'</w:t>
-      </w:r>
-      <w:r>
-        <w:rPr>
-          <w:rFonts w:ascii="Consolas" w:eastAsia="Consolas" w:hAnsi="Consolas" w:cs="Consolas"/>
-          <w:sz w:val="20"/>
-          <w:szCs w:val="20"/>
-        </w:rPr>
-        <w:t>,</w:t>
-      </w:r>
+        <w:t>pop_BrainBeats.m</w:t>
+      </w:r>
+      <w:proofErr w:type="spellEnd"/>
       <w:r>
         <w:rPr>
           <w:rFonts w:ascii="Consolas" w:eastAsia="Consolas" w:hAnsi="Consolas" w:cs="Consolas"/>
@@ -2528,7 +2805,7 @@
           <w:sz w:val="20"/>
           <w:szCs w:val="20"/>
         </w:rPr>
-        <w:t>'sample_data1.set'</w:t>
+        <w:t>'</w:t>
       </w:r>
       <w:r>
         <w:rPr>
@@ -2536,7 +2813,44 @@
           <w:sz w:val="20"/>
           <w:szCs w:val="20"/>
         </w:rPr>
-        <w:t>,</w:t>
+        <w:t>));</w:t>
+      </w:r>
+    </w:p>
+    <w:p>
+      <w:pPr>
+        <w:widowControl/>
+        <w:jc w:val="left"/>
+        <w:rPr>
+          <w:rFonts w:ascii="Consolas" w:eastAsia="Consolas" w:hAnsi="Consolas" w:cs="Consolas"/>
+          <w:sz w:val="20"/>
+          <w:szCs w:val="20"/>
+        </w:rPr>
+      </w:pPr>
+      <w:r>
+        <w:rPr>
+          <w:rFonts w:ascii="Consolas" w:eastAsia="Consolas" w:hAnsi="Consolas" w:cs="Consolas"/>
+          <w:sz w:val="20"/>
+          <w:szCs w:val="20"/>
+        </w:rPr>
+        <w:t xml:space="preserve">EEG = </w:t>
+      </w:r>
+      <w:proofErr w:type="spellStart"/>
+      <w:r>
+        <w:rPr>
+          <w:rFonts w:ascii="Consolas" w:eastAsia="Consolas" w:hAnsi="Consolas" w:cs="Consolas"/>
+          <w:sz w:val="20"/>
+          <w:szCs w:val="20"/>
+        </w:rPr>
+        <w:t>pop_loadset</w:t>
+      </w:r>
+      <w:proofErr w:type="spellEnd"/>
+      <w:r>
+        <w:rPr>
+          <w:rFonts w:ascii="Consolas" w:eastAsia="Consolas" w:hAnsi="Consolas" w:cs="Consolas"/>
+          <w:sz w:val="20"/>
+          <w:szCs w:val="20"/>
+        </w:rPr>
+        <w:t>(</w:t>
       </w:r>
       <w:r>
         <w:rPr>
@@ -2545,7 +2859,7 @@
           <w:sz w:val="20"/>
           <w:szCs w:val="20"/>
         </w:rPr>
-        <w:t>'filepath'</w:t>
+        <w:t>'filename'</w:t>
       </w:r>
       <w:r>
         <w:rPr>
@@ -2553,26 +2867,7 @@
           <w:sz w:val="20"/>
           <w:szCs w:val="20"/>
         </w:rPr>
-        <w:t>,dataDir);</w:t>
-      </w:r>
-    </w:p>
-    <w:p>
-      <w:pPr>
-        <w:widowControl/>
-        <w:jc w:val="left"/>
-        <w:rPr>
-          <w:rFonts w:ascii="Consolas" w:eastAsia="Consolas" w:hAnsi="Consolas" w:cs="Consolas"/>
-          <w:sz w:val="20"/>
-          <w:szCs w:val="20"/>
-        </w:rPr>
-      </w:pPr>
-      <w:r>
-        <w:rPr>
-          <w:rFonts w:ascii="Consolas" w:eastAsia="Consolas" w:hAnsi="Consolas" w:cs="Consolas"/>
-          <w:sz w:val="20"/>
-          <w:szCs w:val="20"/>
-        </w:rPr>
-        <w:t>EEG = pop_BrainBeats(EEG,</w:t>
+        <w:t>,</w:t>
       </w:r>
       <w:r>
         <w:rPr>
@@ -2581,7 +2876,7 @@
           <w:sz w:val="20"/>
           <w:szCs w:val="20"/>
         </w:rPr>
-        <w:t>'analysis'</w:t>
+        <w:t>'sample_data1.set'</w:t>
       </w:r>
       <w:r>
         <w:rPr>
@@ -2598,7 +2893,7 @@
           <w:sz w:val="20"/>
           <w:szCs w:val="20"/>
         </w:rPr>
-        <w:t>'rm_heart'</w:t>
+        <w:t>'filepath'</w:t>
       </w:r>
       <w:r>
         <w:rPr>
@@ -2606,7 +2901,26 @@
           <w:sz w:val="20"/>
           <w:szCs w:val="20"/>
         </w:rPr>
-        <w:t>,</w:t>
+        <w:t>,dataDir);</w:t>
+      </w:r>
+    </w:p>
+    <w:p>
+      <w:pPr>
+        <w:widowControl/>
+        <w:jc w:val="left"/>
+        <w:rPr>
+          <w:rFonts w:ascii="Consolas" w:eastAsia="Consolas" w:hAnsi="Consolas" w:cs="Consolas"/>
+          <w:sz w:val="20"/>
+          <w:szCs w:val="20"/>
+        </w:rPr>
+      </w:pPr>
+      <w:r>
+        <w:rPr>
+          <w:rFonts w:ascii="Consolas" w:eastAsia="Consolas" w:hAnsi="Consolas" w:cs="Consolas"/>
+          <w:sz w:val="20"/>
+          <w:szCs w:val="20"/>
+        </w:rPr>
+        <w:t>EEG = pop_BrainBeats(EEG,</w:t>
       </w:r>
       <w:r>
         <w:rPr>
@@ -2615,7 +2929,7 @@
           <w:sz w:val="20"/>
           <w:szCs w:val="20"/>
         </w:rPr>
-        <w:t>'heart_signal'</w:t>
+        <w:t>'analysis'</w:t>
       </w:r>
       <w:r>
         <w:rPr>
@@ -2632,7 +2946,7 @@
           <w:sz w:val="20"/>
           <w:szCs w:val="20"/>
         </w:rPr>
-        <w:t>'ECG'</w:t>
+        <w:t>'rm_heart'</w:t>
       </w:r>
       <w:r>
         <w:rPr>
@@ -2649,7 +2963,7 @@
           <w:sz w:val="20"/>
           <w:szCs w:val="20"/>
         </w:rPr>
-        <w:t>'heart_channels'</w:t>
+        <w:t>'heart_signal'</w:t>
       </w:r>
       <w:r>
         <w:rPr>
@@ -2657,7 +2971,7 @@
           <w:sz w:val="20"/>
           <w:szCs w:val="20"/>
         </w:rPr>
-        <w:t>, {</w:t>
+        <w:t>,</w:t>
       </w:r>
       <w:r>
         <w:rPr>
@@ -2674,7 +2988,7 @@
           <w:sz w:val="20"/>
           <w:szCs w:val="20"/>
         </w:rPr>
-        <w:t>},</w:t>
+        <w:t>,</w:t>
       </w:r>
       <w:r>
         <w:rPr>
@@ -2683,7 +2997,7 @@
           <w:sz w:val="20"/>
           <w:szCs w:val="20"/>
         </w:rPr>
-        <w:t>'vis'</w:t>
+        <w:t>'heart_channels'</w:t>
       </w:r>
       <w:r>
         <w:rPr>
@@ -2691,7 +3005,16 @@
           <w:sz w:val="20"/>
           <w:szCs w:val="20"/>
         </w:rPr>
-        <w:t>,</w:t>
+        <w:t>, {</w:t>
+      </w:r>
+      <w:r>
+        <w:rPr>
+          <w:rFonts w:ascii="Consolas" w:eastAsia="Consolas" w:hAnsi="Consolas" w:cs="Consolas"/>
+          <w:color w:val="A709F5"/>
+          <w:sz w:val="20"/>
+          <w:szCs w:val="20"/>
+        </w:rPr>
+        <w:t>'ECG'</w:t>
       </w:r>
       <w:r>
         <w:rPr>
@@ -2699,8 +3022,44 @@
           <w:sz w:val="20"/>
           <w:szCs w:val="20"/>
         </w:rPr>
+        <w:t>},</w:t>
+      </w:r>
+      <w:r>
+        <w:rPr>
+          <w:rFonts w:ascii="Consolas" w:eastAsia="Consolas" w:hAnsi="Consolas" w:cs="Consolas"/>
+          <w:color w:val="A709F5"/>
+          <w:sz w:val="20"/>
+          <w:szCs w:val="20"/>
+        </w:rPr>
+        <w:t>'</w:t>
+      </w:r>
+      <w:proofErr w:type="spellStart"/>
+      <w:r>
+        <w:rPr>
+          <w:rFonts w:ascii="Consolas" w:eastAsia="Consolas" w:hAnsi="Consolas" w:cs="Consolas"/>
+          <w:color w:val="A709F5"/>
+          <w:sz w:val="20"/>
+          <w:szCs w:val="20"/>
+        </w:rPr>
+        <w:t>vis'</w:t>
+      </w:r>
+      <w:r>
+        <w:rPr>
+          <w:rFonts w:ascii="Consolas" w:eastAsia="Consolas" w:hAnsi="Consolas" w:cs="Consolas"/>
+          <w:sz w:val="20"/>
+          <w:szCs w:val="20"/>
+        </w:rPr>
+        <w:t>,</w:t>
+      </w:r>
+      <w:r>
+        <w:rPr>
+          <w:rFonts w:ascii="Consolas" w:eastAsia="Consolas" w:hAnsi="Consolas" w:cs="Consolas"/>
+          <w:sz w:val="20"/>
+          <w:szCs w:val="20"/>
+        </w:rPr>
         <w:t>true</w:t>
       </w:r>
+      <w:proofErr w:type="spellEnd"/>
       <w:r>
         <w:rPr>
           <w:rFonts w:ascii="Consolas" w:eastAsia="Consolas" w:hAnsi="Consolas" w:cs="Consolas"/>
@@ -2794,7 +3153,15 @@
         </w:pBdr>
       </w:pPr>
       <w:r>
-        <w:t xml:space="preserve">2.2. Tools &gt; Run BrainBeats to select the following parameters: Click on “Heartbeat-evoked potentials HEP)” analysis to unlock the other parameters below; select the “EXG5” and “EXG6” ECG channels (click the button to display the list of channels, or type the channel names manually in the text box); You may leave the other default parameters. See overview in </w:t>
+        <w:t xml:space="preserve">2.2. Tools &gt; Run </w:t>
+      </w:r>
+      <w:proofErr w:type="spellStart"/>
+      <w:r>
+        <w:t>BrainBeats</w:t>
+      </w:r>
+      <w:proofErr w:type="spellEnd"/>
+      <w:r>
+        <w:t xml:space="preserve"> to select the following parameters: Click on “Heartbeat-evoked potentials HEP)” analysis to unlock the other parameters below; select the “EXG5” and “EXG6” ECG channels (click the button to display the list of channels, or type the channel names manually in the text box); You may leave the other default parameters. See overview in </w:t>
       </w:r>
       <w:r>
         <w:rPr>
@@ -2856,7 +3223,7 @@
                     </pic:cNvPicPr>
                   </pic:nvPicPr>
                   <pic:blipFill>
-                    <a:blip r:embed="rId24">
+                    <a:blip r:embed="rId23">
                       <a:extLst>
                         <a:ext uri="{28A0092B-C50C-407E-A947-70E740481C1C}">
                           <a14:useLocalDpi xmlns:a14="http://schemas.microsoft.com/office/drawing/2010/main" val="0"/>
@@ -2931,7 +3298,15 @@
         </w:pBdr>
       </w:pPr>
       <w:r>
-        <w:t xml:space="preserve">2.3. By default, BrainBeats applies a zero-phase non-causal FIR filter to remove low-frequency drifts and high-frequency noise (high-pass cutoff frequency = </w:t>
+        <w:t xml:space="preserve">2.3. By default, </w:t>
+      </w:r>
+      <w:proofErr w:type="spellStart"/>
+      <w:r>
+        <w:t>BrainBeats</w:t>
+      </w:r>
+      <w:proofErr w:type="spellEnd"/>
+      <w:r>
+        <w:t xml:space="preserve"> applies a zero-phase non-causal FIR filter to remove low-frequency drifts and high-frequency noise (high-pass cutoff frequency = </w:t>
       </w:r>
       <w:r>
         <w:t>1</w:t>
@@ -2952,7 +3327,15 @@
         <w:t xml:space="preserve"> Hz). </w:t>
       </w:r>
       <w:r>
-        <w:t>If data are not already referenced, BrainBeats re-references the EEG data to infinity</w:t>
+        <w:t xml:space="preserve">If data are not already referenced, </w:t>
+      </w:r>
+      <w:proofErr w:type="spellStart"/>
+      <w:r>
+        <w:t>BrainBeats</w:t>
+      </w:r>
+      <w:proofErr w:type="spellEnd"/>
+      <w:r>
+        <w:t xml:space="preserve"> re-references the EEG data to infinity</w:t>
       </w:r>
       <w:r>
         <w:t>/REST</w:t>
@@ -2960,7 +3343,7 @@
       <w:r>
         <w:t xml:space="preserve"> (Yao </w:t>
       </w:r>
-      <w:hyperlink r:id="rId25">
+      <w:hyperlink r:id="rId24">
         <w:r>
           <w:rPr>
             <w:color w:val="0000FF"/>
@@ -2972,7 +3355,7 @@
       <w:r>
         <w:t xml:space="preserve">, </w:t>
       </w:r>
-      <w:hyperlink r:id="rId26">
+      <w:hyperlink r:id="rId25">
         <w:r>
           <w:rPr>
             <w:color w:val="0000FF"/>
@@ -2984,7 +3367,7 @@
       <w:r>
         <w:t xml:space="preserve">5; </w:t>
       </w:r>
-      <w:hyperlink r:id="rId27">
+      <w:hyperlink r:id="rId26">
         <w:r>
           <w:rPr>
             <w:color w:val="0000FF"/>
@@ -2996,7 +3379,7 @@
       <w:r>
         <w:t xml:space="preserve">; </w:t>
       </w:r>
-      <w:hyperlink r:id="rId28">
+      <w:hyperlink r:id="rId27">
         <w:r>
           <w:rPr>
             <w:color w:val="0000FF"/>
@@ -3009,25 +3392,59 @@
         <w:t xml:space="preserve">) when at least 30 EEG channels are present. </w:t>
       </w:r>
       <w:r>
-        <w:t xml:space="preserve">Then, BrainBeats uses the </w:t>
-      </w:r>
+        <w:t xml:space="preserve">Then, </w:t>
+      </w:r>
+      <w:proofErr w:type="spellStart"/>
+      <w:r>
+        <w:t>BrainBeats</w:t>
+      </w:r>
+      <w:proofErr w:type="spellEnd"/>
+      <w:r>
+        <w:t xml:space="preserve"> uses the </w:t>
+      </w:r>
+      <w:proofErr w:type="spellStart"/>
       <w:r>
         <w:rPr>
           <w:i/>
         </w:rPr>
         <w:t>clean_rawdata</w:t>
       </w:r>
+      <w:proofErr w:type="spellEnd"/>
       <w:r>
         <w:t xml:space="preserve"> plugin to remove bad EEG channels (ignoring the ECG channels</w:t>
       </w:r>
       <w:r>
-        <w:t>; flatlinecriterion = 10; ChannelCriterion = .</w:t>
+        <w:t xml:space="preserve">; </w:t>
+      </w:r>
+      <w:proofErr w:type="spellStart"/>
+      <w:r>
+        <w:t>flatlinecriterion</w:t>
+      </w:r>
+      <w:proofErr w:type="spellEnd"/>
+      <w:r>
+        <w:t xml:space="preserve"> = 10; </w:t>
+      </w:r>
+      <w:proofErr w:type="spellStart"/>
+      <w:r>
+        <w:t>ChannelCriterion</w:t>
+      </w:r>
+      <w:proofErr w:type="spellEnd"/>
+      <w:r>
+        <w:t xml:space="preserve"> = .</w:t>
       </w:r>
       <w:r>
         <w:t>85</w:t>
       </w:r>
       <w:r>
-        <w:t>; LineNoiseCriterion = 5</w:t>
+        <w:t xml:space="preserve">; </w:t>
+      </w:r>
+      <w:proofErr w:type="spellStart"/>
+      <w:r>
+        <w:t>LineNoiseCriterion</w:t>
+      </w:r>
+      <w:proofErr w:type="spellEnd"/>
+      <w:r>
+        <w:t xml:space="preserve"> = 5</w:t>
       </w:r>
       <w:r>
         <w:t xml:space="preserve">) and interpolates them using EEGLAB’s spherical splines interpolation (Perrin et al., 1989). </w:t>
@@ -3086,7 +3503,15 @@
         <w:t xml:space="preserve">clean their datasets </w:t>
       </w:r>
       <w:r>
-        <w:t>before launching BrainBeats if possible, to</w:t>
+        <w:t xml:space="preserve">before launching </w:t>
+      </w:r>
+      <w:proofErr w:type="spellStart"/>
+      <w:r>
+        <w:t>BrainBeats</w:t>
+      </w:r>
+      <w:proofErr w:type="spellEnd"/>
+      <w:r>
+        <w:t xml:space="preserve"> if possible, to</w:t>
       </w:r>
       <w:r>
         <w:t xml:space="preserve"> </w:t>
@@ -3155,7 +3580,7 @@
                     </pic:cNvPicPr>
                   </pic:nvPicPr>
                   <pic:blipFill rotWithShape="1">
-                    <a:blip r:embed="rId29" cstate="print">
+                    <a:blip r:embed="rId28" cstate="print">
                       <a:extLst>
                         <a:ext uri="{28A0092B-C50C-407E-A947-70E740481C1C}">
                           <a14:useLocalDpi xmlns:a14="http://schemas.microsoft.com/office/drawing/2010/main" val="0"/>
@@ -3256,7 +3681,7 @@
       <w:r>
         <w:t xml:space="preserve"> (</w:t>
       </w:r>
-      <w:hyperlink r:id="rId30" w:history="1">
+      <w:hyperlink r:id="rId29" w:history="1">
         <w:r>
           <w:rPr>
             <w:rStyle w:val="Hyperlink"/>
@@ -3360,7 +3785,21 @@
         <w:rPr>
           <w:highlight w:val="yellow"/>
         </w:rPr>
-        <w:t>The signal quality index is calculated using the method developed by Vest et al. in the Physionet Cardiovascular Signal toolbox (Vest et al 2017)</w:t>
+        <w:t xml:space="preserve">The signal quality index is calculated using the method developed by Vest et al. in the </w:t>
+      </w:r>
+      <w:proofErr w:type="spellStart"/>
+      <w:r>
+        <w:rPr>
+          <w:highlight w:val="yellow"/>
+        </w:rPr>
+        <w:t>Physionet</w:t>
+      </w:r>
+      <w:proofErr w:type="spellEnd"/>
+      <w:r>
+        <w:rPr>
+          <w:highlight w:val="yellow"/>
+        </w:rPr>
+        <w:t xml:space="preserve"> Cardiovascular Signal toolbox (Vest et al 2017)</w:t>
       </w:r>
       <w:r>
         <w:t xml:space="preserve">. </w:t>
@@ -3495,7 +3934,7 @@
                     </pic:cNvPicPr>
                   </pic:nvPicPr>
                   <pic:blipFill>
-                    <a:blip r:embed="rId31" cstate="print">
+                    <a:blip r:embed="rId30" cstate="print">
                       <a:extLst>
                         <a:ext uri="{28A0092B-C50C-407E-A947-70E740481C1C}">
                           <a14:useLocalDpi xmlns:a14="http://schemas.microsoft.com/office/drawing/2010/main" val="0"/>
@@ -3594,15 +4033,29 @@
       <w:r>
         <w:t xml:space="preserve">2.7. </w:t>
       </w:r>
-      <w:r>
-        <w:t xml:space="preserve">BrainBeats then marks the R peaks as events in the EEG </w:t>
+      <w:proofErr w:type="spellStart"/>
+      <w:r>
+        <w:t>BrainBeats</w:t>
+      </w:r>
+      <w:proofErr w:type="spellEnd"/>
+      <w:r>
+        <w:t xml:space="preserve"> then marks the R peaks as events in the EEG </w:t>
       </w:r>
       <w:r>
         <w:t>signals and</w:t>
       </w:r>
       <w:r>
-        <w:t xml:space="preserve"> segments the data using the smallest interval between two R peaks in the series. BrainBeats the root mean square amplitude and a signal-to-noise ratio (SNR) measure for each epoch, and removes bad trials using the </w:t>
-      </w:r>
+        <w:t xml:space="preserve"> segments the data using the smallest interval between two R peaks in the series. </w:t>
+      </w:r>
+      <w:proofErr w:type="spellStart"/>
+      <w:r>
+        <w:t>BrainBeats</w:t>
+      </w:r>
+      <w:proofErr w:type="spellEnd"/>
+      <w:r>
+        <w:t xml:space="preserve"> the root mean square amplitude and a signal-to-noise ratio (SNR) measure for each epoch, and removes bad trials using the </w:t>
+      </w:r>
+      <w:proofErr w:type="spellStart"/>
       <w:r>
         <w:rPr>
           <w:i/>
@@ -3610,8 +4063,33 @@
         </w:rPr>
         <w:t>isoutlier</w:t>
       </w:r>
-      <w:r>
-        <w:t xml:space="preserve"> MATLAB function (‘mean’ method for amplitude, and ‘grubbs’ method for SNR). BrainBeats then runs infomax ICA (with PCA dimension-reduction when the data are rank-deficient; Kim et al. 2023) and ICLabel to remove ocular and muscular components with at least 95% confidence</w:t>
+      <w:proofErr w:type="spellEnd"/>
+      <w:r>
+        <w:t xml:space="preserve"> MATLAB function (‘mean’ method for amplitude, and ‘</w:t>
+      </w:r>
+      <w:proofErr w:type="spellStart"/>
+      <w:r>
+        <w:t>grubbs</w:t>
+      </w:r>
+      <w:proofErr w:type="spellEnd"/>
+      <w:r>
+        <w:t xml:space="preserve">’ method for SNR). </w:t>
+      </w:r>
+      <w:proofErr w:type="spellStart"/>
+      <w:r>
+        <w:t>BrainBeats</w:t>
+      </w:r>
+      <w:proofErr w:type="spellEnd"/>
+      <w:r>
+        <w:t xml:space="preserve"> then runs infomax ICA (with PCA dimension-reduction when the data are rank-deficient; Kim et al. 2023) and </w:t>
+      </w:r>
+      <w:proofErr w:type="spellStart"/>
+      <w:r>
+        <w:t>ICLabel</w:t>
+      </w:r>
+      <w:proofErr w:type="spellEnd"/>
+      <w:r>
+        <w:t xml:space="preserve"> to remove ocular and muscular components with at least 95% confidence</w:t>
       </w:r>
       <w:r>
         <w:t xml:space="preserve"> (see </w:t>
@@ -3624,7 +4102,15 @@
         <w:t>Figure 2.4. Top panel</w:t>
       </w:r>
       <w:r>
-        <w:t xml:space="preserve">). The final EEG time series, cleaned and epoched around the heartbeats is displayed when “Plot outputs” is set to ON (see </w:t>
+        <w:t xml:space="preserve">). The final EEG time series, cleaned and </w:t>
+      </w:r>
+      <w:proofErr w:type="spellStart"/>
+      <w:r>
+        <w:t>epoched</w:t>
+      </w:r>
+      <w:proofErr w:type="spellEnd"/>
+      <w:r>
+        <w:t xml:space="preserve"> around the heartbeats is displayed when “Plot outputs” is set to ON (see </w:t>
       </w:r>
       <w:r>
         <w:rPr>
@@ -3680,7 +4166,7 @@
                     </pic:cNvPicPr>
                   </pic:nvPicPr>
                   <pic:blipFill>
-                    <a:blip r:embed="rId32" cstate="print">
+                    <a:blip r:embed="rId31" cstate="print">
                       <a:extLst>
                         <a:ext uri="{28A0092B-C50C-407E-A947-70E740481C1C}">
                           <a14:useLocalDpi xmlns:a14="http://schemas.microsoft.com/office/drawing/2010/main" val="0"/>
@@ -3756,7 +4242,7 @@
                     </pic:cNvPicPr>
                   </pic:nvPicPr>
                   <pic:blipFill>
-                    <a:blip r:embed="rId33" cstate="print">
+                    <a:blip r:embed="rId32" cstate="print">
                       <a:extLst>
                         <a:ext uri="{28A0092B-C50C-407E-A947-70E740481C1C}">
                           <a14:useLocalDpi xmlns:a14="http://schemas.microsoft.com/office/drawing/2010/main" val="0"/>
@@ -3824,7 +4310,15 @@
         <w:t>:</w:t>
       </w:r>
       <w:r>
-        <w:t xml:space="preserve"> Ocular component classified by ICLabel. </w:t>
+        <w:t xml:space="preserve"> Ocular component classified by </w:t>
+      </w:r>
+      <w:proofErr w:type="spellStart"/>
+      <w:r>
+        <w:t>ICLabel</w:t>
+      </w:r>
+      <w:proofErr w:type="spellEnd"/>
+      <w:r>
+        <w:t xml:space="preserve">. </w:t>
       </w:r>
       <w:r>
         <w:rPr>
@@ -3882,13 +4376,26 @@
         <w:t>over time</w:t>
       </w:r>
       <w:r>
-        <w:t xml:space="preserve"> for the electrode Fcz</w:t>
-      </w:r>
+        <w:t xml:space="preserve"> for the electrode </w:t>
+      </w:r>
+      <w:proofErr w:type="spellStart"/>
+      <w:r>
+        <w:t>Fcz</w:t>
+      </w:r>
+      <w:proofErr w:type="spellEnd"/>
       <w:r>
         <w:t xml:space="preserve"> (Bottom)</w:t>
       </w:r>
       <w:r>
-        <w:t xml:space="preserve">. Note: the period of interest is 200-500 ms </w:t>
+        <w:t xml:space="preserve">. Note: the period of interest is 200-500 </w:t>
+      </w:r>
+      <w:proofErr w:type="spellStart"/>
+      <w:r>
+        <w:t>ms</w:t>
+      </w:r>
+      <w:proofErr w:type="spellEnd"/>
+      <w:r>
+        <w:t xml:space="preserve"> </w:t>
       </w:r>
       <w:r>
         <w:t>(</w:t>
@@ -3979,7 +4486,7 @@
                     </pic:cNvPicPr>
                   </pic:nvPicPr>
                   <pic:blipFill>
-                    <a:blip r:embed="rId34" cstate="print">
+                    <a:blip r:embed="rId33" cstate="print">
                       <a:extLst>
                         <a:ext uri="{28A0092B-C50C-407E-A947-70E740481C1C}">
                           <a14:useLocalDpi xmlns:a14="http://schemas.microsoft.com/office/drawing/2010/main" val="0"/>
@@ -4032,7 +4539,67 @@
           <w:szCs w:val="20"/>
         </w:rPr>
         <w:lastRenderedPageBreak/>
-        <w:t xml:space="preserve">Figure 2.5. Top: Heartbeat-evoked potentials (HEP) averaged across all trials for each electrode, and scalp topography of latencies 250, 350, and 450 ms. Period of interest is 200-500 ms. Bottom: ERP-image of the HEP for electrode Fcz, showing the average (blue line) and all trials (color map). </w:t>
+        <w:t xml:space="preserve">Figure 2.5. Top: Heartbeat-evoked potentials (HEP) averaged across all trials for each electrode, and scalp topography of latencies 250, 350, and 450 </w:t>
+      </w:r>
+      <w:proofErr w:type="spellStart"/>
+      <w:r>
+        <w:rPr>
+          <w:rFonts w:ascii="Consolas" w:eastAsia="Times New Roman" w:hAnsi="Consolas" w:cs="Times New Roman"/>
+          <w:color w:val="auto"/>
+          <w:sz w:val="20"/>
+          <w:szCs w:val="20"/>
+        </w:rPr>
+        <w:t>ms.</w:t>
+      </w:r>
+      <w:proofErr w:type="spellEnd"/>
+      <w:r>
+        <w:rPr>
+          <w:rFonts w:ascii="Consolas" w:eastAsia="Times New Roman" w:hAnsi="Consolas" w:cs="Times New Roman"/>
+          <w:color w:val="auto"/>
+          <w:sz w:val="20"/>
+          <w:szCs w:val="20"/>
+        </w:rPr>
+        <w:t xml:space="preserve"> Period of interest is 200-500 </w:t>
+      </w:r>
+      <w:proofErr w:type="spellStart"/>
+      <w:r>
+        <w:rPr>
+          <w:rFonts w:ascii="Consolas" w:eastAsia="Times New Roman" w:hAnsi="Consolas" w:cs="Times New Roman"/>
+          <w:color w:val="auto"/>
+          <w:sz w:val="20"/>
+          <w:szCs w:val="20"/>
+        </w:rPr>
+        <w:t>ms.</w:t>
+      </w:r>
+      <w:proofErr w:type="spellEnd"/>
+      <w:r>
+        <w:rPr>
+          <w:rFonts w:ascii="Consolas" w:eastAsia="Times New Roman" w:hAnsi="Consolas" w:cs="Times New Roman"/>
+          <w:color w:val="auto"/>
+          <w:sz w:val="20"/>
+          <w:szCs w:val="20"/>
+        </w:rPr>
+        <w:t xml:space="preserve"> Bottom: ERP-image of the HEP for electrode </w:t>
+      </w:r>
+      <w:proofErr w:type="spellStart"/>
+      <w:r>
+        <w:rPr>
+          <w:rFonts w:ascii="Consolas" w:eastAsia="Times New Roman" w:hAnsi="Consolas" w:cs="Times New Roman"/>
+          <w:color w:val="auto"/>
+          <w:sz w:val="20"/>
+          <w:szCs w:val="20"/>
+        </w:rPr>
+        <w:t>Fcz</w:t>
+      </w:r>
+      <w:proofErr w:type="spellEnd"/>
+      <w:r>
+        <w:rPr>
+          <w:rFonts w:ascii="Consolas" w:eastAsia="Times New Roman" w:hAnsi="Consolas" w:cs="Times New Roman"/>
+          <w:color w:val="auto"/>
+          <w:sz w:val="20"/>
+          <w:szCs w:val="20"/>
+        </w:rPr>
+        <w:t xml:space="preserve">, showing the average (blue line) and all trials (color map). </w:t>
       </w:r>
     </w:p>
     <w:p>
@@ -4102,7 +4669,7 @@
                     </pic:cNvPicPr>
                   </pic:nvPicPr>
                   <pic:blipFill>
-                    <a:blip r:embed="rId35" cstate="print">
+                    <a:blip r:embed="rId34" cstate="print">
                       <a:extLst>
                         <a:ext uri="{28A0092B-C50C-407E-A947-70E740481C1C}">
                           <a14:useLocalDpi xmlns:a14="http://schemas.microsoft.com/office/drawing/2010/main" val="0"/>
@@ -4191,61 +4758,7 @@
         <w:t>with the same name as the original file with “_HEP” at the end</w:t>
       </w:r>
       <w:r>
-        <w:t xml:space="preserve">. Note: it is recommended to use a folder for each subject for better organization. </w:t>
-      </w:r>
-    </w:p>
-    <w:p>
-      <w:pPr>
-        <w:pBdr>
-          <w:top w:val="nil"/>
-          <w:left w:val="nil"/>
-          <w:bottom w:val="nil"/>
-          <w:right w:val="nil"/>
-          <w:between w:val="nil"/>
-        </w:pBdr>
-      </w:pPr>
-    </w:p>
-    <w:p>
-      <w:pPr>
-        <w:pBdr>
-          <w:top w:val="nil"/>
-          <w:left w:val="nil"/>
-          <w:bottom w:val="nil"/>
-          <w:right w:val="nil"/>
-          <w:between w:val="nil"/>
-        </w:pBdr>
-        <w:jc w:val="center"/>
-      </w:pPr>
-      <w:r>
-        <w:t>ADD HEP VS HEO</w:t>
-      </w:r>
-    </w:p>
-    <w:p>
-      <w:pPr>
-        <w:pBdr>
-          <w:top w:val="nil"/>
-          <w:left w:val="nil"/>
-          <w:bottom w:val="nil"/>
-          <w:right w:val="nil"/>
-          <w:between w:val="nil"/>
-        </w:pBdr>
-      </w:pPr>
-    </w:p>
-    <w:p>
-      <w:pPr>
-        <w:pBdr>
-          <w:top w:val="nil"/>
-          <w:left w:val="nil"/>
-          <w:bottom w:val="nil"/>
-          <w:right w:val="nil"/>
-          <w:between w:val="nil"/>
-        </w:pBdr>
-      </w:pPr>
-      <w:r>
-        <w:t xml:space="preserve">2.9. </w:t>
-      </w:r>
-      <w:r>
-        <w:t xml:space="preserve">Users can pause before processing the next file. When all files are processed .and are later imported </w:t>
+        <w:t xml:space="preserve">. Note: it is recommended to use a folder for each subject for better organization. Users can pause before processing the next file. When all files are processed .and are later imported </w:t>
       </w:r>
       <w:sdt>
         <w:sdtPr>
@@ -4259,7 +4772,13 @@
         </w:sdtContent>
       </w:sdt>
       <w:r>
-        <w:t xml:space="preserve"> an EEGLAB STUDY to compute time-frequency</w:t>
+        <w:t xml:space="preserve"> an EEGLAB STUDY to compute </w:t>
+      </w:r>
+      <w:r>
+        <w:t xml:space="preserve">ERP and </w:t>
+      </w:r>
+      <w:r>
+        <w:t>time-frequency</w:t>
       </w:r>
       <w:sdt>
         <w:sdtPr>
@@ -4309,7 +4828,7 @@
       <w:r>
         <w:t xml:space="preserve">tutorial is available at </w:t>
       </w:r>
-      <w:hyperlink r:id="rId36" w:history="1">
+      <w:hyperlink r:id="rId35" w:history="1">
         <w:r>
           <w:rPr>
             <w:rStyle w:val="Hyperlink"/>
@@ -4360,6 +4879,7 @@
           <w:szCs w:val="20"/>
         </w:rPr>
       </w:pPr>
+      <w:proofErr w:type="spellStart"/>
       <w:r>
         <w:rPr>
           <w:rFonts w:ascii="Consolas" w:eastAsia="Times New Roman" w:hAnsi="Consolas" w:cs="Times New Roman"/>
@@ -4367,7 +4887,17 @@
           <w:sz w:val="20"/>
           <w:szCs w:val="20"/>
         </w:rPr>
-        <w:t>eeglab; close;</w:t>
+        <w:t>eeglab</w:t>
+      </w:r>
+      <w:proofErr w:type="spellEnd"/>
+      <w:r>
+        <w:rPr>
+          <w:rFonts w:ascii="Consolas" w:eastAsia="Times New Roman" w:hAnsi="Consolas" w:cs="Times New Roman"/>
+          <w:color w:val="auto"/>
+          <w:sz w:val="20"/>
+          <w:szCs w:val="20"/>
+        </w:rPr>
+        <w:t>; close;</w:t>
       </w:r>
     </w:p>
     <w:p>
@@ -4384,6 +4914,7 @@
           <w:szCs w:val="20"/>
         </w:rPr>
       </w:pPr>
+      <w:proofErr w:type="spellStart"/>
       <w:r>
         <w:rPr>
           <w:rFonts w:ascii="Consolas" w:eastAsia="Times New Roman" w:hAnsi="Consolas" w:cs="Times New Roman"/>
@@ -4391,7 +4922,37 @@
           <w:sz w:val="20"/>
           <w:szCs w:val="20"/>
         </w:rPr>
-        <w:t>dataDir = fileparts(which(</w:t>
+        <w:t>dataDir</w:t>
+      </w:r>
+      <w:proofErr w:type="spellEnd"/>
+      <w:r>
+        <w:rPr>
+          <w:rFonts w:ascii="Consolas" w:eastAsia="Times New Roman" w:hAnsi="Consolas" w:cs="Times New Roman"/>
+          <w:color w:val="auto"/>
+          <w:sz w:val="20"/>
+          <w:szCs w:val="20"/>
+        </w:rPr>
+        <w:t xml:space="preserve"> = </w:t>
+      </w:r>
+      <w:proofErr w:type="spellStart"/>
+      <w:r>
+        <w:rPr>
+          <w:rFonts w:ascii="Consolas" w:eastAsia="Times New Roman" w:hAnsi="Consolas" w:cs="Times New Roman"/>
+          <w:color w:val="auto"/>
+          <w:sz w:val="20"/>
+          <w:szCs w:val="20"/>
+        </w:rPr>
+        <w:t>fileparts</w:t>
+      </w:r>
+      <w:proofErr w:type="spellEnd"/>
+      <w:r>
+        <w:rPr>
+          <w:rFonts w:ascii="Consolas" w:eastAsia="Times New Roman" w:hAnsi="Consolas" w:cs="Times New Roman"/>
+          <w:color w:val="auto"/>
+          <w:sz w:val="20"/>
+          <w:szCs w:val="20"/>
+        </w:rPr>
+        <w:t>(which(</w:t>
       </w:r>
       <w:r>
         <w:rPr>
@@ -4400,7 +4961,27 @@
           <w:sz w:val="20"/>
           <w:szCs w:val="20"/>
         </w:rPr>
-        <w:t>'pop_BrainBeats.m'</w:t>
+        <w:t>'</w:t>
+      </w:r>
+      <w:proofErr w:type="spellStart"/>
+      <w:r>
+        <w:rPr>
+          <w:rFonts w:ascii="Consolas" w:eastAsia="Times New Roman" w:hAnsi="Consolas" w:cs="Times New Roman"/>
+          <w:color w:val="A709F5"/>
+          <w:sz w:val="20"/>
+          <w:szCs w:val="20"/>
+        </w:rPr>
+        <w:t>pop_BrainBeats.m</w:t>
+      </w:r>
+      <w:proofErr w:type="spellEnd"/>
+      <w:r>
+        <w:rPr>
+          <w:rFonts w:ascii="Consolas" w:eastAsia="Times New Roman" w:hAnsi="Consolas" w:cs="Times New Roman"/>
+          <w:color w:val="A709F5"/>
+          <w:sz w:val="20"/>
+          <w:szCs w:val="20"/>
+        </w:rPr>
+        <w:t>'</w:t>
       </w:r>
       <w:r>
         <w:rPr>
@@ -4505,7 +5086,27 @@
           <w:sz w:val="20"/>
           <w:szCs w:val="20"/>
         </w:rPr>
-        <w:t>'sample_data'</w:t>
+        <w:t>'</w:t>
+      </w:r>
+      <w:proofErr w:type="spellStart"/>
+      <w:r>
+        <w:rPr>
+          <w:rFonts w:ascii="Consolas" w:eastAsia="Times New Roman" w:hAnsi="Consolas" w:cs="Times New Roman"/>
+          <w:color w:val="A709F5"/>
+          <w:sz w:val="20"/>
+          <w:szCs w:val="20"/>
+        </w:rPr>
+        <w:t>sample_data</w:t>
+      </w:r>
+      <w:proofErr w:type="spellEnd"/>
+      <w:r>
+        <w:rPr>
+          <w:rFonts w:ascii="Consolas" w:eastAsia="Times New Roman" w:hAnsi="Consolas" w:cs="Times New Roman"/>
+          <w:color w:val="A709F5"/>
+          <w:sz w:val="20"/>
+          <w:szCs w:val="20"/>
+        </w:rPr>
+        <w:t>'</w:t>
       </w:r>
       <w:r>
         <w:rPr>
@@ -4538,7 +5139,27 @@
           <w:sz w:val="20"/>
           <w:szCs w:val="20"/>
         </w:rPr>
-        <w:t>EEG = pop_BrainBeats(EEG,</w:t>
+        <w:t xml:space="preserve">EEG = </w:t>
+      </w:r>
+      <w:proofErr w:type="spellStart"/>
+      <w:r>
+        <w:rPr>
+          <w:rFonts w:ascii="Consolas" w:eastAsia="Times New Roman" w:hAnsi="Consolas" w:cs="Times New Roman"/>
+          <w:color w:val="auto"/>
+          <w:sz w:val="20"/>
+          <w:szCs w:val="20"/>
+        </w:rPr>
+        <w:t>pop_BrainBeats</w:t>
+      </w:r>
+      <w:proofErr w:type="spellEnd"/>
+      <w:r>
+        <w:rPr>
+          <w:rFonts w:ascii="Consolas" w:eastAsia="Times New Roman" w:hAnsi="Consolas" w:cs="Times New Roman"/>
+          <w:color w:val="auto"/>
+          <w:sz w:val="20"/>
+          <w:szCs w:val="20"/>
+        </w:rPr>
+        <w:t>(EEG,</w:t>
       </w:r>
       <w:r>
         <w:rPr>
@@ -4583,7 +5204,27 @@
           <w:sz w:val="20"/>
           <w:szCs w:val="20"/>
         </w:rPr>
-        <w:t>'heart_signal'</w:t>
+        <w:t>'</w:t>
+      </w:r>
+      <w:proofErr w:type="spellStart"/>
+      <w:r>
+        <w:rPr>
+          <w:rFonts w:ascii="Consolas" w:eastAsia="Times New Roman" w:hAnsi="Consolas" w:cs="Times New Roman"/>
+          <w:color w:val="A709F5"/>
+          <w:sz w:val="20"/>
+          <w:szCs w:val="20"/>
+        </w:rPr>
+        <w:t>heart_signal</w:t>
+      </w:r>
+      <w:proofErr w:type="spellEnd"/>
+      <w:r>
+        <w:rPr>
+          <w:rFonts w:ascii="Consolas" w:eastAsia="Times New Roman" w:hAnsi="Consolas" w:cs="Times New Roman"/>
+          <w:color w:val="A709F5"/>
+          <w:sz w:val="20"/>
+          <w:szCs w:val="20"/>
+        </w:rPr>
+        <w:t>'</w:t>
       </w:r>
       <w:r>
         <w:rPr>
@@ -4652,7 +5293,27 @@
           <w:sz w:val="20"/>
           <w:szCs w:val="20"/>
         </w:rPr>
-        <w:t>'heart_channels'</w:t>
+        <w:t>'</w:t>
+      </w:r>
+      <w:proofErr w:type="spellStart"/>
+      <w:r>
+        <w:rPr>
+          <w:rFonts w:ascii="Consolas" w:eastAsia="Times New Roman" w:hAnsi="Consolas" w:cs="Times New Roman"/>
+          <w:color w:val="A709F5"/>
+          <w:sz w:val="20"/>
+          <w:szCs w:val="20"/>
+        </w:rPr>
+        <w:t>heart_channels</w:t>
+      </w:r>
+      <w:proofErr w:type="spellEnd"/>
+      <w:r>
+        <w:rPr>
+          <w:rFonts w:ascii="Consolas" w:eastAsia="Times New Roman" w:hAnsi="Consolas" w:cs="Times New Roman"/>
+          <w:color w:val="A709F5"/>
+          <w:sz w:val="20"/>
+          <w:szCs w:val="20"/>
+        </w:rPr>
+        <w:t>'</w:t>
       </w:r>
       <w:r>
         <w:rPr>
@@ -4688,7 +5349,27 @@
           <w:sz w:val="20"/>
           <w:szCs w:val="20"/>
         </w:rPr>
-        <w:t>'clean_eeg'</w:t>
+        <w:t>'clean_</w:t>
+      </w:r>
+      <w:proofErr w:type="spellStart"/>
+      <w:r>
+        <w:rPr>
+          <w:rFonts w:ascii="Consolas" w:eastAsia="Times New Roman" w:hAnsi="Consolas" w:cs="Times New Roman"/>
+          <w:color w:val="A709F5"/>
+          <w:sz w:val="20"/>
+          <w:szCs w:val="20"/>
+        </w:rPr>
+        <w:t>eeg</w:t>
+      </w:r>
+      <w:proofErr w:type="spellEnd"/>
+      <w:r>
+        <w:rPr>
+          <w:rFonts w:ascii="Consolas" w:eastAsia="Times New Roman" w:hAnsi="Consolas" w:cs="Times New Roman"/>
+          <w:color w:val="A709F5"/>
+          <w:sz w:val="20"/>
+          <w:szCs w:val="20"/>
+        </w:rPr>
+        <w:t>'</w:t>
       </w:r>
       <w:r>
         <w:rPr>
@@ -4706,7 +5387,27 @@
           <w:sz w:val="20"/>
           <w:szCs w:val="20"/>
         </w:rPr>
-        <w:t>'gpu'</w:t>
+        <w:t>'</w:t>
+      </w:r>
+      <w:proofErr w:type="spellStart"/>
+      <w:r>
+        <w:rPr>
+          <w:rFonts w:ascii="Consolas" w:eastAsia="Times New Roman" w:hAnsi="Consolas" w:cs="Times New Roman"/>
+          <w:color w:val="A709F5"/>
+          <w:sz w:val="20"/>
+          <w:szCs w:val="20"/>
+        </w:rPr>
+        <w:t>gpu</w:t>
+      </w:r>
+      <w:proofErr w:type="spellEnd"/>
+      <w:r>
+        <w:rPr>
+          <w:rFonts w:ascii="Consolas" w:eastAsia="Times New Roman" w:hAnsi="Consolas" w:cs="Times New Roman"/>
+          <w:color w:val="A709F5"/>
+          <w:sz w:val="20"/>
+          <w:szCs w:val="20"/>
+        </w:rPr>
+        <w:t>'</w:t>
       </w:r>
       <w:r>
         <w:rPr>
@@ -4715,7 +5416,17 @@
           <w:sz w:val="20"/>
           <w:szCs w:val="20"/>
         </w:rPr>
-        <w:t>,true,</w:t>
+        <w:t>,</w:t>
+      </w:r>
+      <w:proofErr w:type="spellStart"/>
+      <w:r>
+        <w:rPr>
+          <w:rFonts w:ascii="Consolas" w:eastAsia="Times New Roman" w:hAnsi="Consolas" w:cs="Times New Roman"/>
+          <w:color w:val="auto"/>
+          <w:sz w:val="20"/>
+          <w:szCs w:val="20"/>
+        </w:rPr>
+        <w:t>true,</w:t>
       </w:r>
       <w:r>
         <w:rPr>
@@ -4733,7 +5444,17 @@
           <w:sz w:val="20"/>
           <w:szCs w:val="20"/>
         </w:rPr>
-        <w:t xml:space="preserve">,true); </w:t>
+        <w:t>,true</w:t>
+      </w:r>
+      <w:proofErr w:type="spellEnd"/>
+      <w:r>
+        <w:rPr>
+          <w:rFonts w:ascii="Consolas" w:eastAsia="Times New Roman" w:hAnsi="Consolas" w:cs="Times New Roman"/>
+          <w:color w:val="auto"/>
+          <w:sz w:val="20"/>
+          <w:szCs w:val="20"/>
+        </w:rPr>
+        <w:t xml:space="preserve">); </w:t>
       </w:r>
     </w:p>
     <w:p>
@@ -4773,7 +5494,6 @@
         <w:rPr>
           <w:b/>
         </w:rPr>
-        <w:lastRenderedPageBreak/>
         <w:t>METHOD 3: Feature-based analysis from continuous data</w:t>
       </w:r>
     </w:p>
@@ -4844,7 +5564,15 @@
         <w:t>).</w:t>
       </w:r>
       <w:r>
-        <w:t xml:space="preserve"> Go to Tools &gt; Run BrainBeats &gt; Select “Extract </w:t>
+        <w:t xml:space="preserve"> Go to Tools &gt; Run </w:t>
+      </w:r>
+      <w:proofErr w:type="spellStart"/>
+      <w:r>
+        <w:t>BrainBeats</w:t>
+      </w:r>
+      <w:proofErr w:type="spellEnd"/>
+      <w:r>
+        <w:t xml:space="preserve"> &gt; Select “Extract </w:t>
       </w:r>
       <w:r>
         <w:t>EEG &amp; HRV features from continuous data” &gt; “ECG” &gt; “EXG5 EXG6” &gt; “Yes” to “Clean EEG data?” &gt; Check boxes for all the features &gt; “Ok”.</w:t>
@@ -4898,7 +5626,7 @@
                     </pic:cNvPicPr>
                   </pic:nvPicPr>
                   <pic:blipFill>
-                    <a:blip r:embed="rId37" cstate="print">
+                    <a:blip r:embed="rId36" cstate="print">
                       <a:extLst>
                         <a:ext uri="{28A0092B-C50C-407E-A947-70E740481C1C}">
                           <a14:useLocalDpi xmlns:a14="http://schemas.microsoft.com/office/drawing/2010/main" val="0"/>
@@ -5067,7 +5795,7 @@
                     </pic:cNvPicPr>
                   </pic:nvPicPr>
                   <pic:blipFill rotWithShape="1">
-                    <a:blip r:embed="rId38" cstate="print">
+                    <a:blip r:embed="rId37" cstate="print">
                       <a:extLst>
                         <a:ext uri="{28A0092B-C50C-407E-A947-70E740481C1C}">
                           <a14:useLocalDpi xmlns:a14="http://schemas.microsoft.com/office/drawing/2010/main" val="0"/>
@@ -5296,7 +6024,7 @@
                     </pic:cNvPicPr>
                   </pic:nvPicPr>
                   <pic:blipFill>
-                    <a:blip r:embed="rId39" cstate="print">
+                    <a:blip r:embed="rId38" cstate="print">
                       <a:extLst>
                         <a:ext uri="{28A0092B-C50C-407E-A947-70E740481C1C}">
                           <a14:useLocalDpi xmlns:a14="http://schemas.microsoft.com/office/drawing/2010/main" val="0"/>
@@ -5406,7 +6134,7 @@
         </w:rPr>
         <w:t xml:space="preserve">(Example Representative Results section: </w:t>
       </w:r>
-      <w:hyperlink r:id="rId40">
+      <w:hyperlink r:id="rId39">
         <w:r>
           <w:rPr>
             <w:i/>
@@ -5704,7 +6432,7 @@
                     <pic:cNvPicPr preferRelativeResize="0"/>
                   </pic:nvPicPr>
                   <pic:blipFill>
-                    <a:blip r:embed="rId41"/>
+                    <a:blip r:embed="rId40"/>
                     <a:srcRect t="14508" r="43799" b="18803"/>
                     <a:stretch>
                       <a:fillRect/>
@@ -5747,7 +6475,7 @@
                     <pic:cNvPicPr preferRelativeResize="0"/>
                   </pic:nvPicPr>
                   <pic:blipFill>
-                    <a:blip r:embed="rId42"/>
+                    <a:blip r:embed="rId41"/>
                     <a:srcRect t="13660" b="7386"/>
                     <a:stretch>
                       <a:fillRect/>
@@ -5790,7 +6518,7 @@
                     <pic:cNvPicPr preferRelativeResize="0"/>
                   </pic:nvPicPr>
                   <pic:blipFill>
-                    <a:blip r:embed="rId43"/>
+                    <a:blip r:embed="rId42"/>
                     <a:srcRect/>
                     <a:stretch>
                       <a:fillRect/>
@@ -5825,7 +6553,15 @@
         <w:jc w:val="center"/>
       </w:pPr>
       <w:r>
-        <w:t>Figure 3. Left: Scalp topography and confidence level of the heart component that was detected by ICLabel. Middle: Detailed properties of the component can be visualized by clicking on the red button on the Left. Right: Difference between before and after removal of the heart component from EEG signals. The ECG channel is then removed from the dataset.</w:t>
+        <w:t xml:space="preserve">Figure 3. Left: Scalp topography and confidence level of the heart component that was detected by </w:t>
+      </w:r>
+      <w:proofErr w:type="spellStart"/>
+      <w:r>
+        <w:t>ICLabel</w:t>
+      </w:r>
+      <w:proofErr w:type="spellEnd"/>
+      <w:r>
+        <w:t>. Middle: Detailed properties of the component can be visualized by clicking on the red button on the Left. Right: Difference between before and after removal of the heart component from EEG signals. The ECG channel is then removed from the dataset.</w:t>
       </w:r>
     </w:p>
     <w:p>
@@ -6115,7 +6851,21 @@
         <w:rPr>
           <w:color w:val="366091"/>
         </w:rPr>
-        <w:t>Preferred figure file types: .eps, .psd, .pdf. Please save any .ai files as a .pdf for submission but maintain .ai files for production purposes.</w:t>
+        <w:t>Preferred figure file types: .eps, .</w:t>
+      </w:r>
+      <w:proofErr w:type="spellStart"/>
+      <w:r>
+        <w:rPr>
+          <w:color w:val="366091"/>
+        </w:rPr>
+        <w:t>psd</w:t>
+      </w:r>
+      <w:proofErr w:type="spellEnd"/>
+      <w:r>
+        <w:rPr>
+          <w:color w:val="366091"/>
+        </w:rPr>
+        <w:t>, .pdf. Please save any .ai files as a .pdf for submission but maintain .ai files for production purposes.</w:t>
       </w:r>
     </w:p>
     <w:p>
@@ -6192,7 +6942,7 @@
         </w:rPr>
         <w:t xml:space="preserve">50 MB maximum size (Contact your editor or </w:t>
       </w:r>
-      <w:hyperlink r:id="rId44">
+      <w:hyperlink r:id="rId43">
         <w:r>
           <w:rPr>
             <w:color w:val="366091"/>
@@ -6229,7 +6979,21 @@
         <w:rPr>
           <w:color w:val="366091"/>
         </w:rPr>
-        <w:t xml:space="preserve">All tables should be provided as individual .xls or .xlsx files and submitted as Tables. </w:t>
+        <w:t>All tables should be provided as individual .</w:t>
+      </w:r>
+      <w:proofErr w:type="spellStart"/>
+      <w:r>
+        <w:rPr>
+          <w:color w:val="366091"/>
+        </w:rPr>
+        <w:t>xls</w:t>
+      </w:r>
+      <w:proofErr w:type="spellEnd"/>
+      <w:r>
+        <w:rPr>
+          <w:color w:val="366091"/>
+        </w:rPr>
+        <w:t xml:space="preserve"> or .xlsx files and submitted as Tables. </w:t>
       </w:r>
     </w:p>
     <w:p>
@@ -6258,7 +7022,7 @@
         </w:rPr>
         <w:t xml:space="preserve">A Table of Materials is required for all articles. A template is provided </w:t>
       </w:r>
-      <w:hyperlink r:id="rId45">
+      <w:hyperlink r:id="rId44">
         <w:r>
           <w:rPr>
             <w:color w:val="366091"/>
@@ -6483,11 +7247,19 @@
           <w:color w:val="366091"/>
         </w:rPr>
       </w:pPr>
-      <w:r>
-        <w:rPr>
-          <w:color w:val="366091"/>
-        </w:rPr>
-        <w:t>JoVE is a methods-based journal. Thus, the Discussion section of the article should be focused on the protocol and not the representative results. This section should discuss the following with citations:</w:t>
+      <w:proofErr w:type="spellStart"/>
+      <w:r>
+        <w:rPr>
+          <w:color w:val="366091"/>
+        </w:rPr>
+        <w:t>JoVE</w:t>
+      </w:r>
+      <w:proofErr w:type="spellEnd"/>
+      <w:r>
+        <w:rPr>
+          <w:color w:val="366091"/>
+        </w:rPr>
+        <w:t xml:space="preserve"> is a methods-based journal. Thus, the Discussion section of the article should be focused on the protocol and not the representative results. This section should discuss the following with citations:</w:t>
       </w:r>
     </w:p>
     <w:p>
@@ -6688,7 +7460,7 @@
       <w:r>
         <w:t xml:space="preserve">Add the Time-Resolved Directional Brain-Heart Interplay Measurement Through Synthetic Data Generation Models: </w:t>
       </w:r>
-      <w:hyperlink r:id="rId46">
+      <w:hyperlink r:id="rId45">
         <w:r>
           <w:rPr>
             <w:color w:val="0000FF"/>
@@ -6836,14 +7608,24 @@
         </w:rPr>
         <w:t xml:space="preserve">(10 minimum; if using EndNote, please use the </w:t>
       </w:r>
-      <w:hyperlink r:id="rId47">
+      <w:hyperlink r:id="rId46">
+        <w:proofErr w:type="spellStart"/>
         <w:r>
           <w:rPr>
             <w:i/>
             <w:color w:val="00B0F0"/>
             <w:u w:val="single"/>
           </w:rPr>
-          <w:t>JoVE EndNote style file</w:t>
+          <w:t>JoVE</w:t>
+        </w:r>
+        <w:proofErr w:type="spellEnd"/>
+        <w:r>
+          <w:rPr>
+            <w:i/>
+            <w:color w:val="00B0F0"/>
+            <w:u w:val="single"/>
+          </w:rPr>
+          <w:t xml:space="preserve"> EndNote style file</w:t>
         </w:r>
       </w:hyperlink>
       <w:r>
@@ -7158,7 +7940,21 @@
         <w:rPr>
           <w:color w:val="366091"/>
         </w:rPr>
-        <w:t>Write volume numbers in bold, followed by a space, issue number (in parentheses), a comma, and then a range of page numbers (start page – last page). A single page number or digital object identifier [doi] can be substituted for a range of page numbers.</w:t>
+        <w:t>Write volume numbers in bold, followed by a space, issue number (in parentheses), a comma, and then a range of page numbers (start page – last page). A single page number or digital object identifier [</w:t>
+      </w:r>
+      <w:proofErr w:type="spellStart"/>
+      <w:r>
+        <w:rPr>
+          <w:color w:val="366091"/>
+        </w:rPr>
+        <w:t>doi</w:t>
+      </w:r>
+      <w:proofErr w:type="spellEnd"/>
+      <w:r>
+        <w:rPr>
+          <w:color w:val="366091"/>
+        </w:rPr>
+        <w:t>] can be substituted for a range of page numbers.</w:t>
       </w:r>
     </w:p>
     <w:p>
@@ -7243,7 +8039,35 @@
         <w:rPr>
           <w:color w:val="366091"/>
         </w:rPr>
-        <w:t xml:space="preserve">Bedford, C.D., Harris, R.N., Howd, R.A., Goff, D.A., Koolpe, G.A. Quaternary salts of 2-[(hydroxyimino)methyl]imidazole. </w:t>
+        <w:t xml:space="preserve">Bedford, C.D., Harris, R.N., Howd, R.A., Goff, D.A., </w:t>
+      </w:r>
+      <w:proofErr w:type="spellStart"/>
+      <w:r>
+        <w:rPr>
+          <w:color w:val="366091"/>
+        </w:rPr>
+        <w:t>Koolpe</w:t>
+      </w:r>
+      <w:proofErr w:type="spellEnd"/>
+      <w:r>
+        <w:rPr>
+          <w:color w:val="366091"/>
+        </w:rPr>
+        <w:t>, G.A. Quaternary salts of 2-[(</w:t>
+      </w:r>
+      <w:proofErr w:type="spellStart"/>
+      <w:r>
+        <w:rPr>
+          <w:color w:val="366091"/>
+        </w:rPr>
+        <w:t>hydroxyimino</w:t>
+      </w:r>
+      <w:proofErr w:type="spellEnd"/>
+      <w:r>
+        <w:rPr>
+          <w:color w:val="366091"/>
+        </w:rPr>
+        <w:t xml:space="preserve">)methyl]imidazole. </w:t>
       </w:r>
       <w:r>
         <w:rPr>
@@ -7286,11 +8110,19 @@
           <w:color w:val="366091"/>
         </w:rPr>
       </w:pPr>
-      <w:r>
-        <w:rPr>
-          <w:color w:val="366091"/>
-        </w:rPr>
-        <w:t xml:space="preserve">Kioh, L.G. </w:t>
+      <w:proofErr w:type="spellStart"/>
+      <w:r>
+        <w:rPr>
+          <w:color w:val="366091"/>
+        </w:rPr>
+        <w:t>Kioh</w:t>
+      </w:r>
+      <w:proofErr w:type="spellEnd"/>
+      <w:r>
+        <w:rPr>
+          <w:color w:val="366091"/>
+        </w:rPr>
+        <w:t xml:space="preserve">, L.G. </w:t>
       </w:r>
       <w:r>
         <w:rPr>
@@ -7353,7 +8185,35 @@
         <w:rPr>
           <w:rFonts w:ascii="Times New Roman" w:eastAsia="Times New Roman" w:hAnsi="Times New Roman" w:cs="Times New Roman"/>
         </w:rPr>
-        <w:t>von Bertalanffy, L. (1968). General system theory: Foundations, development, applications. George Braziller.</w:t>
+        <w:t xml:space="preserve">von </w:t>
+      </w:r>
+      <w:proofErr w:type="spellStart"/>
+      <w:r>
+        <w:rPr>
+          <w:rFonts w:ascii="Times New Roman" w:eastAsia="Times New Roman" w:hAnsi="Times New Roman" w:cs="Times New Roman"/>
+        </w:rPr>
+        <w:t>Bertalanffy</w:t>
+      </w:r>
+      <w:proofErr w:type="spellEnd"/>
+      <w:r>
+        <w:rPr>
+          <w:rFonts w:ascii="Times New Roman" w:eastAsia="Times New Roman" w:hAnsi="Times New Roman" w:cs="Times New Roman"/>
+        </w:rPr>
+        <w:t xml:space="preserve">, L. (1968). General system theory: Foundations, development, applications. George </w:t>
+      </w:r>
+      <w:proofErr w:type="spellStart"/>
+      <w:r>
+        <w:rPr>
+          <w:rFonts w:ascii="Times New Roman" w:eastAsia="Times New Roman" w:hAnsi="Times New Roman" w:cs="Times New Roman"/>
+        </w:rPr>
+        <w:t>Braziller</w:t>
+      </w:r>
+      <w:proofErr w:type="spellEnd"/>
+      <w:r>
+        <w:rPr>
+          <w:rFonts w:ascii="Times New Roman" w:eastAsia="Times New Roman" w:hAnsi="Times New Roman" w:cs="Times New Roman"/>
+        </w:rPr>
+        <w:t>.</w:t>
       </w:r>
     </w:p>
     <w:p>
@@ -7480,23 +8340,59 @@
           <w:sz w:val="22"/>
           <w:szCs w:val="22"/>
         </w:rPr>
-        <w:t>Kemp, A. H., Quintana, D. S., Gray, M. A., Felmingham, K. L., Brown, K., &amp; Gatt, J. M. (2010). Impact of depression and antidepressant treatment on heart rate variability: A review and meta-analysis. Biological Psychiatry, 67(11), 1067-1074.</w:t>
-      </w:r>
-    </w:p>
-    <w:p>
-      <w:pPr>
-        <w:widowControl/>
-        <w:spacing w:before="240" w:after="240"/>
-        <w:rPr>
-          <w:rFonts w:ascii="Times New Roman" w:eastAsia="Times New Roman" w:hAnsi="Times New Roman" w:cs="Times New Roman"/>
-        </w:rPr>
-      </w:pPr>
+        <w:t xml:space="preserve">Kemp, A. H., Quintana, D. S., Gray, M. A., </w:t>
+      </w:r>
+      <w:proofErr w:type="spellStart"/>
       <w:r>
         <w:rPr>
           <w:rFonts w:ascii="Arial" w:eastAsia="Arial" w:hAnsi="Arial" w:cs="Arial"/>
           <w:sz w:val="22"/>
           <w:szCs w:val="22"/>
         </w:rPr>
+        <w:t>Felmingham</w:t>
+      </w:r>
+      <w:proofErr w:type="spellEnd"/>
+      <w:r>
+        <w:rPr>
+          <w:rFonts w:ascii="Arial" w:eastAsia="Arial" w:hAnsi="Arial" w:cs="Arial"/>
+          <w:sz w:val="22"/>
+          <w:szCs w:val="22"/>
+        </w:rPr>
+        <w:t xml:space="preserve">, K. L., Brown, K., &amp; </w:t>
+      </w:r>
+      <w:proofErr w:type="spellStart"/>
+      <w:r>
+        <w:rPr>
+          <w:rFonts w:ascii="Arial" w:eastAsia="Arial" w:hAnsi="Arial" w:cs="Arial"/>
+          <w:sz w:val="22"/>
+          <w:szCs w:val="22"/>
+        </w:rPr>
+        <w:t>Gatt</w:t>
+      </w:r>
+      <w:proofErr w:type="spellEnd"/>
+      <w:r>
+        <w:rPr>
+          <w:rFonts w:ascii="Arial" w:eastAsia="Arial" w:hAnsi="Arial" w:cs="Arial"/>
+          <w:sz w:val="22"/>
+          <w:szCs w:val="22"/>
+        </w:rPr>
+        <w:t>, J. M. (2010). Impact of depression and antidepressant treatment on heart rate variability: A review and meta-analysis. Biological Psychiatry, 67(11), 1067-1074.</w:t>
+      </w:r>
+    </w:p>
+    <w:p>
+      <w:pPr>
+        <w:widowControl/>
+        <w:spacing w:before="240" w:after="240"/>
+        <w:rPr>
+          <w:rFonts w:ascii="Times New Roman" w:eastAsia="Times New Roman" w:hAnsi="Times New Roman" w:cs="Times New Roman"/>
+        </w:rPr>
+      </w:pPr>
+      <w:r>
+        <w:rPr>
+          <w:rFonts w:ascii="Arial" w:eastAsia="Arial" w:hAnsi="Arial" w:cs="Arial"/>
+          <w:sz w:val="22"/>
+          <w:szCs w:val="22"/>
+        </w:rPr>
         <w:t>Lehrer, P., Gevirtz, R., &amp; Eddie, D. (2021). Heart rate variability biofeedback: A theoretical perspective and review of its effectiveness for</w:t>
       </w:r>
     </w:p>
@@ -7524,7 +8420,21 @@
         <w:rPr>
           <w:rFonts w:ascii="Times New Roman" w:eastAsia="Times New Roman" w:hAnsi="Times New Roman" w:cs="Times New Roman"/>
         </w:rPr>
-        <w:t>Thayer, J. F., Åhs, F., Fredrikson, M., Sollers III, J. J., &amp; Wager, T. D. (2012). A meta-analysis of heart rate variability and neuroimaging studies: Implications for heart rate variability as a marker of stress and health. Neuroscience &amp; Biobehavioral Reviews, 36(2), 747-756.</w:t>
+        <w:t xml:space="preserve">Thayer, J. F., </w:t>
+      </w:r>
+      <w:proofErr w:type="spellStart"/>
+      <w:r>
+        <w:rPr>
+          <w:rFonts w:ascii="Times New Roman" w:eastAsia="Times New Roman" w:hAnsi="Times New Roman" w:cs="Times New Roman"/>
+        </w:rPr>
+        <w:t>Åhs</w:t>
+      </w:r>
+      <w:proofErr w:type="spellEnd"/>
+      <w:r>
+        <w:rPr>
+          <w:rFonts w:ascii="Times New Roman" w:eastAsia="Times New Roman" w:hAnsi="Times New Roman" w:cs="Times New Roman"/>
+        </w:rPr>
+        <w:t>, F., Fredrikson, M., Sollers III, J. J., &amp; Wager, T. D. (2012). A meta-analysis of heart rate variability and neuroimaging studies: Implications for heart rate variability as a marker of stress and health. Neuroscience &amp; Biobehavioral Reviews, 36(2), 747-756.</w:t>
       </w:r>
     </w:p>
     <w:p>
@@ -7606,11 +8516,19 @@
           <w:rFonts w:ascii="Times New Roman" w:eastAsia="Times New Roman" w:hAnsi="Times New Roman" w:cs="Times New Roman"/>
         </w:rPr>
       </w:pPr>
+      <w:proofErr w:type="spellStart"/>
       <w:r>
         <w:rPr>
           <w:rFonts w:ascii="Times New Roman" w:eastAsia="Times New Roman" w:hAnsi="Times New Roman" w:cs="Times New Roman"/>
         </w:rPr>
-        <w:t>Schandry, R. (1981). Heart beat perception and emotional experience. Psychophysiology, 18(4), 483-488.</w:t>
+        <w:t>Schandry</w:t>
+      </w:r>
+      <w:proofErr w:type="spellEnd"/>
+      <w:r>
+        <w:rPr>
+          <w:rFonts w:ascii="Times New Roman" w:eastAsia="Times New Roman" w:hAnsi="Times New Roman" w:cs="Times New Roman"/>
+        </w:rPr>
+        <w:t>, R. (1981). Heart beat perception and emotional experience. Psychophysiology, 18(4), 483-488.</w:t>
       </w:r>
     </w:p>
     <w:p>
@@ -7622,11 +8540,47 @@
           <w:rFonts w:ascii="Times New Roman" w:eastAsia="Times New Roman" w:hAnsi="Times New Roman" w:cs="Times New Roman"/>
         </w:rPr>
       </w:pPr>
+      <w:proofErr w:type="spellStart"/>
       <w:r>
         <w:rPr>
           <w:rFonts w:ascii="Times New Roman" w:eastAsia="Times New Roman" w:hAnsi="Times New Roman" w:cs="Times New Roman"/>
         </w:rPr>
-        <w:t>Pollatos, O., Kirsch, W., &amp; Schandry, R. (2005). Brain structures involved in interoceptive awareness and cardioafferent signal processing: a dipole source localization study. Human Brain Mapping, 26(1), 54-64.</w:t>
+        <w:t>Pollatos</w:t>
+      </w:r>
+      <w:proofErr w:type="spellEnd"/>
+      <w:r>
+        <w:rPr>
+          <w:rFonts w:ascii="Times New Roman" w:eastAsia="Times New Roman" w:hAnsi="Times New Roman" w:cs="Times New Roman"/>
+        </w:rPr>
+        <w:t xml:space="preserve">, O., Kirsch, W., &amp; </w:t>
+      </w:r>
+      <w:proofErr w:type="spellStart"/>
+      <w:r>
+        <w:rPr>
+          <w:rFonts w:ascii="Times New Roman" w:eastAsia="Times New Roman" w:hAnsi="Times New Roman" w:cs="Times New Roman"/>
+        </w:rPr>
+        <w:t>Schandry</w:t>
+      </w:r>
+      <w:proofErr w:type="spellEnd"/>
+      <w:r>
+        <w:rPr>
+          <w:rFonts w:ascii="Times New Roman" w:eastAsia="Times New Roman" w:hAnsi="Times New Roman" w:cs="Times New Roman"/>
+        </w:rPr>
+        <w:t xml:space="preserve">, R. (2005). Brain structures involved in interoceptive awareness and </w:t>
+      </w:r>
+      <w:proofErr w:type="spellStart"/>
+      <w:r>
+        <w:rPr>
+          <w:rFonts w:ascii="Times New Roman" w:eastAsia="Times New Roman" w:hAnsi="Times New Roman" w:cs="Times New Roman"/>
+        </w:rPr>
+        <w:t>cardioafferent</w:t>
+      </w:r>
+      <w:proofErr w:type="spellEnd"/>
+      <w:r>
+        <w:rPr>
+          <w:rFonts w:ascii="Times New Roman" w:eastAsia="Times New Roman" w:hAnsi="Times New Roman" w:cs="Times New Roman"/>
+        </w:rPr>
+        <w:t xml:space="preserve"> signal processing: a dipole source localization study. Human Brain Mapping, 26(1), 54-64.</w:t>
       </w:r>
     </w:p>
     <w:p>
@@ -7642,7 +8596,21 @@
         <w:rPr>
           <w:rFonts w:ascii="Times New Roman" w:eastAsia="Times New Roman" w:hAnsi="Times New Roman" w:cs="Times New Roman"/>
         </w:rPr>
-        <w:t>Montoya, P., Schandry, R., &amp; Müller, A. (1993). Heartbeat evoked potentials (HEP): topography and influence of cardiac awareness and focus of attention. Electroencephalography and Clinical Neurophysiology, 88(2), 163-172.</w:t>
+        <w:t xml:space="preserve">Montoya, P., </w:t>
+      </w:r>
+      <w:proofErr w:type="spellStart"/>
+      <w:r>
+        <w:rPr>
+          <w:rFonts w:ascii="Times New Roman" w:eastAsia="Times New Roman" w:hAnsi="Times New Roman" w:cs="Times New Roman"/>
+        </w:rPr>
+        <w:t>Schandry</w:t>
+      </w:r>
+      <w:proofErr w:type="spellEnd"/>
+      <w:r>
+        <w:rPr>
+          <w:rFonts w:ascii="Times New Roman" w:eastAsia="Times New Roman" w:hAnsi="Times New Roman" w:cs="Times New Roman"/>
+        </w:rPr>
+        <w:t>, R., &amp; Müller, A. (1993). Heartbeat evoked potentials (HEP): topography and influence of cardiac awareness and focus of attention. Electroencephalography and Clinical Neurophysiology, 88(2), 163-172.</w:t>
       </w:r>
     </w:p>
     <w:p>
@@ -7674,7 +8642,49 @@
         <w:rPr>
           <w:rFonts w:ascii="Times New Roman" w:eastAsia="Times New Roman" w:hAnsi="Times New Roman" w:cs="Times New Roman"/>
         </w:rPr>
-        <w:t>Couto, B., Adolfi, F., Sedeño, L., Salles, A., Canales-Johnson, A., Alvarez-Abut, P., ... &amp; Ibanez, A. (2015). Disentangling interoception: insights from focal strokes affecting the perception of external and internal milieus. Frontiers in Psychology, 6, 503.</w:t>
+        <w:t xml:space="preserve">Couto, B., </w:t>
+      </w:r>
+      <w:proofErr w:type="spellStart"/>
+      <w:r>
+        <w:rPr>
+          <w:rFonts w:ascii="Times New Roman" w:eastAsia="Times New Roman" w:hAnsi="Times New Roman" w:cs="Times New Roman"/>
+        </w:rPr>
+        <w:t>Adolfi</w:t>
+      </w:r>
+      <w:proofErr w:type="spellEnd"/>
+      <w:r>
+        <w:rPr>
+          <w:rFonts w:ascii="Times New Roman" w:eastAsia="Times New Roman" w:hAnsi="Times New Roman" w:cs="Times New Roman"/>
+        </w:rPr>
+        <w:t xml:space="preserve">, F., </w:t>
+      </w:r>
+      <w:proofErr w:type="spellStart"/>
+      <w:r>
+        <w:rPr>
+          <w:rFonts w:ascii="Times New Roman" w:eastAsia="Times New Roman" w:hAnsi="Times New Roman" w:cs="Times New Roman"/>
+        </w:rPr>
+        <w:t>Sedeño</w:t>
+      </w:r>
+      <w:proofErr w:type="spellEnd"/>
+      <w:r>
+        <w:rPr>
+          <w:rFonts w:ascii="Times New Roman" w:eastAsia="Times New Roman" w:hAnsi="Times New Roman" w:cs="Times New Roman"/>
+        </w:rPr>
+        <w:t xml:space="preserve">, L., Salles, A., Canales-Johnson, A., Alvarez-Abut, P., ... &amp; Ibanez, A. (2015). Disentangling </w:t>
+      </w:r>
+      <w:proofErr w:type="spellStart"/>
+      <w:r>
+        <w:rPr>
+          <w:rFonts w:ascii="Times New Roman" w:eastAsia="Times New Roman" w:hAnsi="Times New Roman" w:cs="Times New Roman"/>
+        </w:rPr>
+        <w:t>interoception</w:t>
+      </w:r>
+      <w:proofErr w:type="spellEnd"/>
+      <w:r>
+        <w:rPr>
+          <w:rFonts w:ascii="Times New Roman" w:eastAsia="Times New Roman" w:hAnsi="Times New Roman" w:cs="Times New Roman"/>
+        </w:rPr>
+        <w:t>: insights from focal strokes affecting the perception of external and internal milieus. Frontiers in Psychology, 6, 503.</w:t>
       </w:r>
     </w:p>
     <w:p>
@@ -7708,10 +8718,10 @@
       </w:pPr>
     </w:p>
     <w:sectPr>
-      <w:headerReference w:type="default" r:id="rId48"/>
-      <w:footerReference w:type="default" r:id="rId49"/>
-      <w:headerReference w:type="first" r:id="rId50"/>
-      <w:footerReference w:type="first" r:id="rId51"/>
+      <w:headerReference w:type="default" r:id="rId47"/>
+      <w:footerReference w:type="default" r:id="rId48"/>
+      <w:headerReference w:type="first" r:id="rId49"/>
+      <w:footerReference w:type="first" r:id="rId50"/>
       <w:pgSz w:w="12240" w:h="15840"/>
       <w:pgMar w:top="1440" w:right="1440" w:bottom="1440" w:left="1440" w:header="720" w:footer="605" w:gutter="0"/>
       <w:pgNumType w:start="0"/>

</xml_diff>